<commit_message>
Paar kleine tekstuele aanpassingen
</commit_message>
<xml_diff>
--- a/lab1/Lab1-springboot.docx
+++ b/lab1/Lab1-springboot.docx
@@ -175,22 +175,7 @@
           <w:lang w:val="en-GB" w:eastAsia="nl-NL"/>
         </w:rPr>
         <w:lastRenderedPageBreak/>
-        <w:t xml:space="preserve">Lab </w:t>
-      </w:r>
-      <w:bookmarkStart w:id="0" w:name="_GoBack"/>
-      <w:bookmarkEnd w:id="0"/>
-      <w:r>
-        <w:rPr>
-          <w:rFonts w:eastAsia="Times New Roman" w:cs="Segoe UI"/>
-          <w:b/>
-          <w:bCs/>
-          <w:color w:val="24292E"/>
-          <w:kern w:val="36"/>
-          <w:sz w:val="48"/>
-          <w:szCs w:val="48"/>
-          <w:lang w:val="en-GB" w:eastAsia="nl-NL"/>
-        </w:rPr>
-        <w:t xml:space="preserve">1 </w:t>
+        <w:t xml:space="preserve">Lab 1 </w:t>
       </w:r>
     </w:p>
     <w:p>
@@ -1012,73 +997,7 @@
           <w:szCs w:val="24"/>
           <w:lang w:eastAsia="nl-NL"/>
         </w:rPr>
-        <w:t xml:space="preserve">e </w:t>
-      </w:r>
-      <w:proofErr w:type="spellStart"/>
-      <w:r>
-        <w:rPr>
-          <w:rFonts w:eastAsia="Times New Roman" w:cs="Segoe UI"/>
-          <w:color w:val="24292E"/>
-          <w:sz w:val="24"/>
-          <w:szCs w:val="24"/>
-          <w:lang w:eastAsia="nl-NL"/>
-        </w:rPr>
-        <w:t>the</w:t>
-      </w:r>
-      <w:proofErr w:type="spellEnd"/>
-      <w:r>
-        <w:rPr>
-          <w:rFonts w:eastAsia="Times New Roman" w:cs="Segoe UI"/>
-          <w:color w:val="24292E"/>
-          <w:sz w:val="24"/>
-          <w:szCs w:val="24"/>
-          <w:lang w:eastAsia="nl-NL"/>
-        </w:rPr>
-        <w:t xml:space="preserve"> </w:t>
-      </w:r>
-      <w:proofErr w:type="spellStart"/>
-      <w:r>
-        <w:rPr>
-          <w:rFonts w:eastAsia="Times New Roman" w:cs="Segoe UI"/>
-          <w:color w:val="24292E"/>
-          <w:sz w:val="24"/>
-          <w:szCs w:val="24"/>
-          <w:lang w:eastAsia="nl-NL"/>
-        </w:rPr>
-        <w:t>Artifact</w:t>
-      </w:r>
-      <w:proofErr w:type="spellEnd"/>
-      <w:r>
-        <w:rPr>
-          <w:rFonts w:eastAsia="Times New Roman" w:cs="Segoe UI"/>
-          <w:color w:val="24292E"/>
-          <w:sz w:val="24"/>
-          <w:szCs w:val="24"/>
-          <w:lang w:eastAsia="nl-NL"/>
-        </w:rPr>
-        <w:t xml:space="preserve"> ‘</w:t>
-      </w:r>
-      <w:proofErr w:type="spellStart"/>
-      <w:r>
-        <w:rPr>
-          <w:rFonts w:eastAsia="Times New Roman" w:cs="Segoe UI"/>
-          <w:color w:val="24292E"/>
-          <w:sz w:val="24"/>
-          <w:szCs w:val="24"/>
-          <w:lang w:eastAsia="nl-NL"/>
-        </w:rPr>
-        <w:t>shoppingservice</w:t>
-      </w:r>
-      <w:proofErr w:type="spellEnd"/>
-      <w:r>
-        <w:rPr>
-          <w:rFonts w:eastAsia="Times New Roman" w:cs="Segoe UI"/>
-          <w:color w:val="24292E"/>
-          <w:sz w:val="24"/>
-          <w:szCs w:val="24"/>
-          <w:lang w:eastAsia="nl-NL"/>
-        </w:rPr>
-        <w:t>’</w:t>
+        <w:t>e the Artifact ‘shoppingservice’</w:t>
       </w:r>
     </w:p>
     <w:p>
@@ -1255,7 +1174,6 @@
           <w:lang w:eastAsia="nl-NL"/>
         </w:rPr>
       </w:pPr>
-      <w:proofErr w:type="spellStart"/>
       <w:r>
         <w:rPr>
           <w:rFonts w:eastAsia="Times New Roman" w:cs="Segoe UI"/>
@@ -1265,31 +1183,8 @@
           <w:lang w:eastAsia="nl-NL"/>
         </w:rPr>
         <w:lastRenderedPageBreak/>
-        <w:t>Choose</w:t>
-      </w:r>
-      <w:proofErr w:type="spellEnd"/>
-      <w:r>
-        <w:rPr>
-          <w:rFonts w:eastAsia="Times New Roman" w:cs="Segoe UI"/>
-          <w:color w:val="24292E"/>
-          <w:sz w:val="24"/>
-          <w:szCs w:val="24"/>
-          <w:lang w:eastAsia="nl-NL"/>
-        </w:rPr>
-        <w:t xml:space="preserve"> WEB as a </w:t>
-      </w:r>
-      <w:proofErr w:type="spellStart"/>
-      <w:r>
-        <w:rPr>
-          <w:rFonts w:eastAsia="Times New Roman" w:cs="Segoe UI"/>
-          <w:color w:val="24292E"/>
-          <w:sz w:val="24"/>
-          <w:szCs w:val="24"/>
-          <w:lang w:eastAsia="nl-NL"/>
-        </w:rPr>
-        <w:t>dependency</w:t>
-      </w:r>
-      <w:proofErr w:type="spellEnd"/>
+        <w:t>Choose WEB as a dependency</w:t>
+      </w:r>
     </w:p>
     <w:p>
       <w:pPr>
@@ -1435,7 +1330,6 @@
           <w:lang w:eastAsia="nl-NL"/>
         </w:rPr>
       </w:pPr>
-      <w:proofErr w:type="spellStart"/>
       <w:r>
         <w:rPr>
           <w:rFonts w:eastAsia="Times New Roman" w:cs="Segoe UI"/>
@@ -1456,7 +1350,6 @@
         </w:rPr>
         <w:t>enerate</w:t>
       </w:r>
-      <w:proofErr w:type="spellEnd"/>
       <w:r>
         <w:rPr>
           <w:rFonts w:eastAsia="Times New Roman" w:cs="Segoe UI"/>
@@ -1465,29 +1358,7 @@
           <w:szCs w:val="24"/>
           <w:lang w:eastAsia="nl-NL"/>
         </w:rPr>
-        <w:t xml:space="preserve"> </w:t>
-      </w:r>
-      <w:proofErr w:type="spellStart"/>
-      <w:r>
-        <w:rPr>
-          <w:rFonts w:eastAsia="Times New Roman" w:cs="Segoe UI"/>
-          <w:color w:val="24292E"/>
-          <w:sz w:val="24"/>
-          <w:szCs w:val="24"/>
-          <w:lang w:eastAsia="nl-NL"/>
-        </w:rPr>
-        <w:t>the</w:t>
-      </w:r>
-      <w:proofErr w:type="spellEnd"/>
-      <w:r>
-        <w:rPr>
-          <w:rFonts w:eastAsia="Times New Roman" w:cs="Segoe UI"/>
-          <w:color w:val="24292E"/>
-          <w:sz w:val="24"/>
-          <w:szCs w:val="24"/>
-          <w:lang w:eastAsia="nl-NL"/>
-        </w:rPr>
-        <w:t xml:space="preserve"> project</w:t>
+        <w:t xml:space="preserve"> the project</w:t>
       </w:r>
     </w:p>
     <w:p>
@@ -1736,45 +1607,8 @@
           <w:lang w:eastAsia="nl-NL"/>
         </w:rPr>
         <w:lastRenderedPageBreak/>
-        <w:t xml:space="preserve">Opening </w:t>
-      </w:r>
-      <w:proofErr w:type="spellStart"/>
-      <w:r>
-        <w:rPr>
-          <w:rFonts w:eastAsia="Times New Roman" w:cs="Segoe UI"/>
-          <w:b/>
-          <w:color w:val="24292E"/>
-          <w:sz w:val="24"/>
-          <w:szCs w:val="24"/>
-          <w:lang w:eastAsia="nl-NL"/>
-        </w:rPr>
-        <w:t>the</w:t>
-      </w:r>
-      <w:proofErr w:type="spellEnd"/>
-      <w:r>
-        <w:rPr>
-          <w:rFonts w:eastAsia="Times New Roman" w:cs="Segoe UI"/>
-          <w:b/>
-          <w:color w:val="24292E"/>
-          <w:sz w:val="24"/>
-          <w:szCs w:val="24"/>
-          <w:lang w:eastAsia="nl-NL"/>
-        </w:rPr>
-        <w:t xml:space="preserve"> project in </w:t>
-      </w:r>
-      <w:proofErr w:type="spellStart"/>
-      <w:r>
-        <w:rPr>
-          <w:rFonts w:eastAsia="Times New Roman" w:cs="Segoe UI"/>
-          <w:b/>
-          <w:color w:val="24292E"/>
-          <w:sz w:val="24"/>
-          <w:szCs w:val="24"/>
-          <w:lang w:eastAsia="nl-NL"/>
-        </w:rPr>
-        <w:t>IntelliJ</w:t>
-      </w:r>
-      <w:proofErr w:type="spellEnd"/>
+        <w:t>Opening the project in IntelliJ</w:t>
+      </w:r>
     </w:p>
     <w:p>
       <w:pPr>
@@ -2310,20 +2144,8 @@
           <w:szCs w:val="24"/>
           <w:lang w:eastAsia="nl-NL"/>
         </w:rPr>
-        <w:t xml:space="preserve">Setting </w:t>
-      </w:r>
-      <w:proofErr w:type="spellStart"/>
-      <w:r>
-        <w:rPr>
-          <w:rFonts w:eastAsia="Times New Roman" w:cs="Segoe UI"/>
-          <w:color w:val="24292E"/>
-          <w:sz w:val="24"/>
-          <w:szCs w:val="24"/>
-          <w:lang w:eastAsia="nl-NL"/>
-        </w:rPr>
-        <w:t>Maven</w:t>
-      </w:r>
-      <w:proofErr w:type="spellEnd"/>
+        <w:t>Setting Maven</w:t>
+      </w:r>
       <w:r>
         <w:rPr>
           <w:rFonts w:eastAsia="Times New Roman" w:cs="Segoe UI"/>
@@ -2436,29 +2258,7 @@
           <w:szCs w:val="24"/>
           <w:lang w:eastAsia="nl-NL"/>
         </w:rPr>
-        <w:t xml:space="preserve">Press </w:t>
-      </w:r>
-      <w:proofErr w:type="spellStart"/>
-      <w:r>
-        <w:rPr>
-          <w:rFonts w:eastAsia="Times New Roman" w:cs="Segoe UI"/>
-          <w:color w:val="24292E"/>
-          <w:sz w:val="24"/>
-          <w:szCs w:val="24"/>
-          <w:lang w:eastAsia="nl-NL"/>
-        </w:rPr>
-        <w:t>the</w:t>
-      </w:r>
-      <w:proofErr w:type="spellEnd"/>
-      <w:r>
-        <w:rPr>
-          <w:rFonts w:eastAsia="Times New Roman" w:cs="Segoe UI"/>
-          <w:color w:val="24292E"/>
-          <w:sz w:val="24"/>
-          <w:szCs w:val="24"/>
-          <w:lang w:eastAsia="nl-NL"/>
-        </w:rPr>
-        <w:t xml:space="preserve"> </w:t>
+        <w:t xml:space="preserve">Press the </w:t>
       </w:r>
       <w:r>
         <w:rPr>
@@ -3972,29 +3772,17 @@
           <w:szCs w:val="24"/>
           <w:lang w:val="en-GB" w:eastAsia="nl-NL"/>
         </w:rPr>
-        <w:t xml:space="preserve">: navigate </w:t>
-      </w:r>
-      <w:proofErr w:type="spellStart"/>
-      <w:r>
-        <w:rPr>
-          <w:rFonts w:eastAsia="Times New Roman" w:cs="Segoe UI"/>
-          <w:color w:val="24292E"/>
-          <w:sz w:val="24"/>
-          <w:szCs w:val="24"/>
-          <w:lang w:val="en-GB" w:eastAsia="nl-NL"/>
-        </w:rPr>
-        <w:t>tot he</w:t>
-      </w:r>
-      <w:proofErr w:type="spellEnd"/>
-      <w:r>
-        <w:rPr>
-          <w:rFonts w:eastAsia="Times New Roman" w:cs="Segoe UI"/>
-          <w:color w:val="24292E"/>
-          <w:sz w:val="24"/>
-          <w:szCs w:val="24"/>
-          <w:lang w:val="en-GB" w:eastAsia="nl-NL"/>
-        </w:rPr>
-        <w:t xml:space="preserve"> folder </w:t>
+        <w:t>: navigate to t</w:t>
+      </w:r>
+      <w:r>
+        <w:rPr>
+          <w:rFonts w:eastAsia="Times New Roman" w:cs="Segoe UI"/>
+          <w:color w:val="24292E"/>
+          <w:sz w:val="24"/>
+          <w:szCs w:val="24"/>
+          <w:lang w:val="en-GB" w:eastAsia="nl-NL"/>
+        </w:rPr>
+        <w:t xml:space="preserve">he folder </w:t>
       </w:r>
       <w:proofErr w:type="spellStart"/>
       <w:r>
@@ -4142,29 +3930,27 @@
           <w:szCs w:val="24"/>
           <w:lang w:val="en-GB" w:eastAsia="nl-NL"/>
         </w:rPr>
-        <w:t xml:space="preserve">What output do you see </w:t>
-      </w:r>
-      <w:proofErr w:type="spellStart"/>
-      <w:r>
-        <w:rPr>
-          <w:rFonts w:eastAsia="Times New Roman" w:cs="Segoe UI"/>
-          <w:color w:val="24292E"/>
-          <w:sz w:val="24"/>
-          <w:szCs w:val="24"/>
-          <w:lang w:val="en-GB" w:eastAsia="nl-NL"/>
-        </w:rPr>
-        <w:t>fromthe</w:t>
-      </w:r>
-      <w:proofErr w:type="spellEnd"/>
-      <w:r>
-        <w:rPr>
-          <w:rFonts w:eastAsia="Times New Roman" w:cs="Segoe UI"/>
-          <w:color w:val="24292E"/>
-          <w:sz w:val="24"/>
-          <w:szCs w:val="24"/>
-          <w:lang w:val="en-GB" w:eastAsia="nl-NL"/>
-        </w:rPr>
-        <w:t xml:space="preserve"> application and why?</w:t>
+        <w:t>What output do you see from</w:t>
+      </w:r>
+      <w:r>
+        <w:rPr>
+          <w:rFonts w:eastAsia="Times New Roman" w:cs="Segoe UI"/>
+          <w:color w:val="24292E"/>
+          <w:sz w:val="24"/>
+          <w:szCs w:val="24"/>
+          <w:lang w:val="en-GB" w:eastAsia="nl-NL"/>
+        </w:rPr>
+        <w:t xml:space="preserve"> </w:t>
+      </w:r>
+      <w:r>
+        <w:rPr>
+          <w:rFonts w:eastAsia="Times New Roman" w:cs="Segoe UI"/>
+          <w:color w:val="24292E"/>
+          <w:sz w:val="24"/>
+          <w:szCs w:val="24"/>
+          <w:lang w:val="en-GB" w:eastAsia="nl-NL"/>
+        </w:rPr>
+        <w:t>the application and why?</w:t>
       </w:r>
     </w:p>
     <w:p>
@@ -4453,18 +4239,42 @@
           <w:szCs w:val="24"/>
           <w:lang w:val="en-GB" w:eastAsia="nl-NL"/>
         </w:rPr>
-        <w:t>Add a new Java class to the web folder and name it ‘shoppingController.java’</w:t>
-      </w:r>
-      <w:r>
-        <w:rPr>
+        <w:t xml:space="preserve">Add a new Java class to the web </w:t>
+      </w:r>
+      <w:r>
+        <w:rPr>
+          <w:rFonts w:eastAsia="Times New Roman" w:cs="Segoe UI"/>
+          <w:color w:val="24292E"/>
+          <w:sz w:val="24"/>
+          <w:szCs w:val="24"/>
+          <w:lang w:val="en-GB" w:eastAsia="nl-NL"/>
+        </w:rPr>
+        <w:t>folder and name it ‘S</w:t>
+      </w:r>
+      <w:r>
+        <w:rPr>
+          <w:rFonts w:eastAsia="Times New Roman" w:cs="Segoe UI"/>
+          <w:color w:val="24292E"/>
+          <w:sz w:val="24"/>
+          <w:szCs w:val="24"/>
+          <w:lang w:val="en-GB" w:eastAsia="nl-NL"/>
+        </w:rPr>
+        <w:t>hoppingController.java’</w:t>
+      </w:r>
+      <w:r>
+        <w:rPr>
+          <w:rFonts w:eastAsia="Times New Roman" w:cs="Segoe UI"/>
           <w:noProof/>
-          <w:lang w:eastAsia="nl-NL"/>
+          <w:color w:val="24292E"/>
+          <w:sz w:val="24"/>
+          <w:szCs w:val="24"/>
+          <w:lang w:val="en-GB" w:eastAsia="nl-NL"/>
         </w:rPr>
         <w:drawing>
-          <wp:inline distT="0" distB="0" distL="0" distR="0" wp14:anchorId="4B25C69D" wp14:editId="7B75F94D">
-            <wp:extent cx="2533650" cy="819150"/>
+          <wp:inline distT="0" distB="0" distL="0" distR="0">
+            <wp:extent cx="3054985" cy="540385"/>
             <wp:effectExtent l="0" t="0" r="0" b="0"/>
-            <wp:docPr id="37" name="Afbeelding 37"/>
+            <wp:docPr id="15" name="Picture 15"/>
             <wp:cNvGraphicFramePr>
               <a:graphicFrameLocks xmlns:a="http://schemas.openxmlformats.org/drawingml/2006/main" noChangeAspect="1"/>
             </wp:cNvGraphicFramePr>
@@ -4472,23 +4282,36 @@
               <a:graphicData uri="http://schemas.openxmlformats.org/drawingml/2006/picture">
                 <pic:pic xmlns:pic="http://schemas.openxmlformats.org/drawingml/2006/picture">
                   <pic:nvPicPr>
-                    <pic:cNvPr id="1" name=""/>
-                    <pic:cNvPicPr/>
+                    <pic:cNvPr id="0" name="Picture 2"/>
+                    <pic:cNvPicPr>
+                      <a:picLocks noChangeAspect="1" noChangeArrowheads="1"/>
+                    </pic:cNvPicPr>
                   </pic:nvPicPr>
                   <pic:blipFill>
-                    <a:blip r:embed="rId26"/>
+                    <a:blip r:embed="rId26" cstate="print">
+                      <a:extLst>
+                        <a:ext uri="{28A0092B-C50C-407E-A947-70E740481C1C}">
+                          <a14:useLocalDpi xmlns:a14="http://schemas.microsoft.com/office/drawing/2010/main" val="0"/>
+                        </a:ext>
+                      </a:extLst>
+                    </a:blip>
+                    <a:srcRect/>
                     <a:stretch>
                       <a:fillRect/>
                     </a:stretch>
                   </pic:blipFill>
-                  <pic:spPr>
+                  <pic:spPr bwMode="auto">
                     <a:xfrm>
                       <a:off x="0" y="0"/>
-                      <a:ext cx="2533650" cy="819150"/>
+                      <a:ext cx="3054985" cy="540385"/>
                     </a:xfrm>
                     <a:prstGeom prst="rect">
                       <a:avLst/>
                     </a:prstGeom>
+                    <a:noFill/>
+                    <a:ln>
+                      <a:noFill/>
+                    </a:ln>
                   </pic:spPr>
                 </pic:pic>
               </a:graphicData>
@@ -4496,6 +4319,8 @@
           </wp:inline>
         </w:drawing>
       </w:r>
+      <w:bookmarkStart w:id="0" w:name="_GoBack"/>
+      <w:bookmarkEnd w:id="0"/>
     </w:p>
     <w:p>
       <w:pPr>
@@ -4561,29 +4386,27 @@
           <w:szCs w:val="24"/>
           <w:lang w:val="en-GB" w:eastAsia="nl-NL"/>
         </w:rPr>
-        <w:t xml:space="preserve">Add the following text line above the </w:t>
-      </w:r>
-      <w:proofErr w:type="gramStart"/>
-      <w:r>
-        <w:rPr>
-          <w:rFonts w:eastAsia="Times New Roman" w:cs="Segoe UI"/>
-          <w:color w:val="24292E"/>
-          <w:sz w:val="24"/>
-          <w:szCs w:val="24"/>
-          <w:lang w:val="en-GB" w:eastAsia="nl-NL"/>
-        </w:rPr>
-        <w:t>class  definition</w:t>
-      </w:r>
-      <w:proofErr w:type="gramEnd"/>
-      <w:r>
-        <w:rPr>
-          <w:rFonts w:eastAsia="Times New Roman" w:cs="Segoe UI"/>
-          <w:color w:val="24292E"/>
-          <w:sz w:val="24"/>
-          <w:szCs w:val="24"/>
-          <w:lang w:val="en-GB" w:eastAsia="nl-NL"/>
-        </w:rPr>
-        <w:t>:</w:t>
+        <w:t>Add the follo</w:t>
+      </w:r>
+      <w:r>
+        <w:rPr>
+          <w:rFonts w:eastAsia="Times New Roman" w:cs="Segoe UI"/>
+          <w:color w:val="24292E"/>
+          <w:sz w:val="24"/>
+          <w:szCs w:val="24"/>
+          <w:lang w:val="en-GB" w:eastAsia="nl-NL"/>
+        </w:rPr>
+        <w:t xml:space="preserve">wing text line above the class </w:t>
+      </w:r>
+      <w:r>
+        <w:rPr>
+          <w:rFonts w:eastAsia="Times New Roman" w:cs="Segoe UI"/>
+          <w:color w:val="24292E"/>
+          <w:sz w:val="24"/>
+          <w:szCs w:val="24"/>
+          <w:lang w:val="en-GB" w:eastAsia="nl-NL"/>
+        </w:rPr>
+        <w:t>definition:</w:t>
       </w:r>
     </w:p>
     <w:p>
@@ -4647,31 +4470,27 @@
           <w:szCs w:val="24"/>
           <w:lang w:val="en-GB" w:eastAsia="nl-NL"/>
         </w:rPr>
-        <w:t xml:space="preserve">If all goes </w:t>
-      </w:r>
-      <w:proofErr w:type="spellStart"/>
-      <w:proofErr w:type="gramStart"/>
-      <w:r>
-        <w:rPr>
-          <w:rFonts w:eastAsia="Times New Roman" w:cs="Segoe UI"/>
-          <w:color w:val="24292E"/>
-          <w:sz w:val="24"/>
-          <w:szCs w:val="24"/>
-          <w:lang w:val="en-GB" w:eastAsia="nl-NL"/>
-        </w:rPr>
-        <w:t>well,an</w:t>
-      </w:r>
-      <w:proofErr w:type="spellEnd"/>
-      <w:proofErr w:type="gramEnd"/>
-      <w:r>
-        <w:rPr>
-          <w:rFonts w:eastAsia="Times New Roman" w:cs="Segoe UI"/>
-          <w:color w:val="24292E"/>
-          <w:sz w:val="24"/>
-          <w:szCs w:val="24"/>
-          <w:lang w:val="en-GB" w:eastAsia="nl-NL"/>
-        </w:rPr>
-        <w:t xml:space="preserve"> extra line with the import of the </w:t>
+        <w:t>If all goes well,</w:t>
+      </w:r>
+      <w:r>
+        <w:rPr>
+          <w:rFonts w:eastAsia="Times New Roman" w:cs="Segoe UI"/>
+          <w:color w:val="24292E"/>
+          <w:sz w:val="24"/>
+          <w:szCs w:val="24"/>
+          <w:lang w:val="en-GB" w:eastAsia="nl-NL"/>
+        </w:rPr>
+        <w:t xml:space="preserve"> </w:t>
+      </w:r>
+      <w:r>
+        <w:rPr>
+          <w:rFonts w:eastAsia="Times New Roman" w:cs="Segoe UI"/>
+          <w:color w:val="24292E"/>
+          <w:sz w:val="24"/>
+          <w:szCs w:val="24"/>
+          <w:lang w:val="en-GB" w:eastAsia="nl-NL"/>
+        </w:rPr>
+        <w:t xml:space="preserve">an extra line with the import of the </w:t>
       </w:r>
       <w:proofErr w:type="spellStart"/>
       <w:r>
@@ -4857,9 +4676,8 @@
           <w:szCs w:val="24"/>
           <w:lang w:eastAsia="nl-NL"/>
         </w:rPr>
-        <w:t>@</w:t>
-      </w:r>
-      <w:proofErr w:type="spellStart"/>
+        <w:t>@RequestMapping(</w:t>
+      </w:r>
       <w:r>
         <w:rPr>
           <w:rFonts w:eastAsia="Times New Roman" w:cs="Segoe UI"/>
@@ -4869,9 +4687,8 @@
           <w:szCs w:val="24"/>
           <w:lang w:eastAsia="nl-NL"/>
         </w:rPr>
-        <w:t>RequestMapping</w:t>
-      </w:r>
-      <w:proofErr w:type="spellEnd"/>
+        <w:t>value=</w:t>
+      </w:r>
       <w:r>
         <w:rPr>
           <w:rFonts w:eastAsia="Times New Roman" w:cs="Segoe UI"/>
@@ -4881,55 +4698,7 @@
           <w:szCs w:val="24"/>
           <w:lang w:eastAsia="nl-NL"/>
         </w:rPr>
-        <w:t>(</w:t>
-      </w:r>
-      <w:proofErr w:type="spellStart"/>
-      <w:r>
-        <w:rPr>
-          <w:rFonts w:eastAsia="Times New Roman" w:cs="Segoe UI"/>
-          <w:b/>
-          <w:color w:val="24292E"/>
-          <w:sz w:val="24"/>
-          <w:szCs w:val="24"/>
-          <w:lang w:eastAsia="nl-NL"/>
-        </w:rPr>
-        <w:t>value</w:t>
-      </w:r>
-      <w:proofErr w:type="spellEnd"/>
-      <w:proofErr w:type="gramStart"/>
-      <w:r>
-        <w:rPr>
-          <w:rFonts w:eastAsia="Times New Roman" w:cs="Segoe UI"/>
-          <w:b/>
-          <w:color w:val="24292E"/>
-          <w:sz w:val="24"/>
-          <w:szCs w:val="24"/>
-          <w:lang w:eastAsia="nl-NL"/>
-        </w:rPr>
-        <w:t>=</w:t>
-      </w:r>
-      <w:r>
-        <w:rPr>
-          <w:rFonts w:eastAsia="Times New Roman" w:cs="Segoe UI"/>
-          <w:b/>
-          <w:color w:val="24292E"/>
-          <w:sz w:val="24"/>
-          <w:szCs w:val="24"/>
-          <w:lang w:eastAsia="nl-NL"/>
-        </w:rPr>
-        <w:t>“</w:t>
-      </w:r>
-      <w:proofErr w:type="gramEnd"/>
-      <w:r>
-        <w:rPr>
-          <w:rFonts w:eastAsia="Times New Roman" w:cs="Segoe UI"/>
-          <w:b/>
-          <w:color w:val="24292E"/>
-          <w:sz w:val="24"/>
-          <w:szCs w:val="24"/>
-          <w:lang w:eastAsia="nl-NL"/>
-        </w:rPr>
-        <w:t>shopping”</w:t>
+        <w:t>“shopping”</w:t>
       </w:r>
       <w:r>
         <w:rPr>
@@ -4965,14 +4734,18 @@
       </w:pPr>
       <w:r>
         <w:rPr>
+          <w:rFonts w:eastAsia="Times New Roman" w:cs="Segoe UI"/>
           <w:noProof/>
+          <w:color w:val="24292E"/>
+          <w:sz w:val="24"/>
+          <w:szCs w:val="24"/>
           <w:lang w:eastAsia="nl-NL"/>
         </w:rPr>
         <w:drawing>
-          <wp:inline distT="0" distB="0" distL="0" distR="0" wp14:anchorId="74C4C8C4" wp14:editId="7626E1DD">
-            <wp:extent cx="2352675" cy="514350"/>
-            <wp:effectExtent l="0" t="0" r="9525" b="0"/>
-            <wp:docPr id="42" name="Afbeelding 42"/>
+          <wp:inline distT="0" distB="0" distL="0" distR="0">
+            <wp:extent cx="2957830" cy="709930"/>
+            <wp:effectExtent l="0" t="0" r="0" b="0"/>
+            <wp:docPr id="11" name="Picture 11"/>
             <wp:cNvGraphicFramePr>
               <a:graphicFrameLocks xmlns:a="http://schemas.openxmlformats.org/drawingml/2006/main" noChangeAspect="1"/>
             </wp:cNvGraphicFramePr>
@@ -4980,23 +4753,36 @@
               <a:graphicData uri="http://schemas.openxmlformats.org/drawingml/2006/picture">
                 <pic:pic xmlns:pic="http://schemas.openxmlformats.org/drawingml/2006/picture">
                   <pic:nvPicPr>
-                    <pic:cNvPr id="1" name=""/>
-                    <pic:cNvPicPr/>
+                    <pic:cNvPr id="0" name="Picture 1"/>
+                    <pic:cNvPicPr>
+                      <a:picLocks noChangeAspect="1" noChangeArrowheads="1"/>
+                    </pic:cNvPicPr>
                   </pic:nvPicPr>
                   <pic:blipFill>
-                    <a:blip r:embed="rId27"/>
+                    <a:blip r:embed="rId27" cstate="print">
+                      <a:extLst>
+                        <a:ext uri="{28A0092B-C50C-407E-A947-70E740481C1C}">
+                          <a14:useLocalDpi xmlns:a14="http://schemas.microsoft.com/office/drawing/2010/main" val="0"/>
+                        </a:ext>
+                      </a:extLst>
+                    </a:blip>
+                    <a:srcRect/>
                     <a:stretch>
                       <a:fillRect/>
                     </a:stretch>
                   </pic:blipFill>
-                  <pic:spPr>
+                  <pic:spPr bwMode="auto">
                     <a:xfrm>
                       <a:off x="0" y="0"/>
-                      <a:ext cx="2352675" cy="514350"/>
+                      <a:ext cx="2957830" cy="709930"/>
                     </a:xfrm>
                     <a:prstGeom prst="rect">
                       <a:avLst/>
                     </a:prstGeom>
+                    <a:noFill/>
+                    <a:ln>
+                      <a:noFill/>
+                    </a:ln>
                   </pic:spPr>
                 </pic:pic>
               </a:graphicData>
@@ -5034,29 +4820,27 @@
           <w:lang w:val="en-GB" w:eastAsia="nl-NL"/>
         </w:rPr>
         <w:lastRenderedPageBreak/>
-        <w:t xml:space="preserve">Now the </w:t>
-      </w:r>
-      <w:proofErr w:type="spellStart"/>
-      <w:r>
-        <w:rPr>
-          <w:rFonts w:eastAsia="Times New Roman" w:cs="Segoe UI"/>
-          <w:color w:val="24292E"/>
-          <w:sz w:val="24"/>
-          <w:szCs w:val="24"/>
-          <w:lang w:val="en-GB" w:eastAsia="nl-NL"/>
-        </w:rPr>
-        <w:t>shoppingController</w:t>
-      </w:r>
-      <w:proofErr w:type="spellEnd"/>
-      <w:r>
-        <w:rPr>
-          <w:rFonts w:eastAsia="Times New Roman" w:cs="Segoe UI"/>
-          <w:color w:val="24292E"/>
-          <w:sz w:val="24"/>
-          <w:szCs w:val="24"/>
-          <w:lang w:val="en-GB" w:eastAsia="nl-NL"/>
-        </w:rPr>
-        <w:t xml:space="preserve"> </w:t>
+        <w:t>Now the shopping</w:t>
+      </w:r>
+      <w:r>
+        <w:rPr>
+          <w:rFonts w:eastAsia="Times New Roman" w:cs="Segoe UI"/>
+          <w:color w:val="24292E"/>
+          <w:sz w:val="24"/>
+          <w:szCs w:val="24"/>
+          <w:lang w:val="en-GB" w:eastAsia="nl-NL"/>
+        </w:rPr>
+        <w:t xml:space="preserve"> c</w:t>
+      </w:r>
+      <w:r>
+        <w:rPr>
+          <w:rFonts w:eastAsia="Times New Roman" w:cs="Segoe UI"/>
+          <w:color w:val="24292E"/>
+          <w:sz w:val="24"/>
+          <w:szCs w:val="24"/>
+          <w:lang w:val="en-GB" w:eastAsia="nl-NL"/>
+        </w:rPr>
+        <w:t xml:space="preserve">ontroller </w:t>
       </w:r>
       <w:r>
         <w:rPr>
@@ -5198,29 +4982,27 @@
           <w:szCs w:val="24"/>
           <w:lang w:val="en-GB" w:eastAsia="nl-NL"/>
         </w:rPr>
-        <w:t xml:space="preserve">dd a list with drinks to your </w:t>
-      </w:r>
-      <w:proofErr w:type="spellStart"/>
-      <w:r>
-        <w:rPr>
-          <w:rFonts w:eastAsia="Times New Roman" w:cs="Segoe UI"/>
-          <w:color w:val="24292E"/>
-          <w:sz w:val="24"/>
-          <w:szCs w:val="24"/>
-          <w:lang w:val="en-GB" w:eastAsia="nl-NL"/>
-        </w:rPr>
-        <w:t>shoppingController</w:t>
-      </w:r>
-      <w:proofErr w:type="spellEnd"/>
-      <w:r>
-        <w:rPr>
-          <w:rFonts w:eastAsia="Times New Roman" w:cs="Segoe UI"/>
-          <w:color w:val="24292E"/>
-          <w:sz w:val="24"/>
-          <w:szCs w:val="24"/>
-          <w:lang w:val="en-GB" w:eastAsia="nl-NL"/>
-        </w:rPr>
-        <w:t xml:space="preserve"> class</w:t>
+        <w:t>dd a li</w:t>
+      </w:r>
+      <w:r>
+        <w:rPr>
+          <w:rFonts w:eastAsia="Times New Roman" w:cs="Segoe UI"/>
+          <w:color w:val="24292E"/>
+          <w:sz w:val="24"/>
+          <w:szCs w:val="24"/>
+          <w:lang w:val="en-GB" w:eastAsia="nl-NL"/>
+        </w:rPr>
+        <w:t>st with drinks to your shopping c</w:t>
+      </w:r>
+      <w:r>
+        <w:rPr>
+          <w:rFonts w:eastAsia="Times New Roman" w:cs="Segoe UI"/>
+          <w:color w:val="24292E"/>
+          <w:sz w:val="24"/>
+          <w:szCs w:val="24"/>
+          <w:lang w:val="en-GB" w:eastAsia="nl-NL"/>
+        </w:rPr>
+        <w:t>ontroller class</w:t>
       </w:r>
       <w:r>
         <w:rPr>
@@ -5418,51 +5200,7 @@
           <w:szCs w:val="24"/>
           <w:lang w:eastAsia="nl-NL"/>
         </w:rPr>
-        <w:t>"</w:t>
-      </w:r>
-      <w:proofErr w:type="spellStart"/>
-      <w:r>
-        <w:rPr>
-          <w:rFonts w:eastAsia="Times New Roman" w:cs="Segoe UI"/>
-          <w:color w:val="24292E"/>
-          <w:sz w:val="24"/>
-          <w:szCs w:val="24"/>
-          <w:lang w:eastAsia="nl-NL"/>
-        </w:rPr>
-        <w:t>Laphroaig</w:t>
-      </w:r>
-      <w:proofErr w:type="spellEnd"/>
-      <w:r>
-        <w:rPr>
-          <w:rFonts w:eastAsia="Times New Roman" w:cs="Segoe UI"/>
-          <w:color w:val="24292E"/>
-          <w:sz w:val="24"/>
-          <w:szCs w:val="24"/>
-          <w:lang w:eastAsia="nl-NL"/>
-        </w:rPr>
-        <w:t xml:space="preserve"> 10 </w:t>
-      </w:r>
-      <w:proofErr w:type="spellStart"/>
-      <w:r>
-        <w:rPr>
-          <w:rFonts w:eastAsia="Times New Roman" w:cs="Segoe UI"/>
-          <w:color w:val="24292E"/>
-          <w:sz w:val="24"/>
-          <w:szCs w:val="24"/>
-          <w:lang w:eastAsia="nl-NL"/>
-        </w:rPr>
-        <w:t>Years</w:t>
-      </w:r>
-      <w:proofErr w:type="spellEnd"/>
-      <w:r>
-        <w:rPr>
-          <w:rFonts w:eastAsia="Times New Roman" w:cs="Segoe UI"/>
-          <w:color w:val="24292E"/>
-          <w:sz w:val="24"/>
-          <w:szCs w:val="24"/>
-          <w:lang w:eastAsia="nl-NL"/>
-        </w:rPr>
-        <w:t xml:space="preserve"> 70CL");</w:t>
+        <w:t>"Laphroaig 10 Years 70CL");</w:t>
       </w:r>
     </w:p>
     <w:p>
@@ -5565,95 +5303,7 @@
           <w:szCs w:val="24"/>
           <w:lang w:eastAsia="nl-NL"/>
         </w:rPr>
-        <w:t xml:space="preserve">For </w:t>
-      </w:r>
-      <w:proofErr w:type="spellStart"/>
-      <w:r>
-        <w:rPr>
-          <w:rFonts w:eastAsia="Times New Roman" w:cs="Segoe UI"/>
-          <w:color w:val="24292E"/>
-          <w:sz w:val="24"/>
-          <w:szCs w:val="24"/>
-          <w:lang w:eastAsia="nl-NL"/>
-        </w:rPr>
-        <w:t>this</w:t>
-      </w:r>
-      <w:proofErr w:type="spellEnd"/>
-      <w:r>
-        <w:rPr>
-          <w:rFonts w:eastAsia="Times New Roman" w:cs="Segoe UI"/>
-          <w:color w:val="24292E"/>
-          <w:sz w:val="24"/>
-          <w:szCs w:val="24"/>
-          <w:lang w:eastAsia="nl-NL"/>
-        </w:rPr>
-        <w:t xml:space="preserve"> </w:t>
-      </w:r>
-      <w:proofErr w:type="spellStart"/>
-      <w:r>
-        <w:rPr>
-          <w:rFonts w:eastAsia="Times New Roman" w:cs="Segoe UI"/>
-          <w:color w:val="24292E"/>
-          <w:sz w:val="24"/>
-          <w:szCs w:val="24"/>
-          <w:lang w:eastAsia="nl-NL"/>
-        </w:rPr>
-        <w:t>add</w:t>
-      </w:r>
-      <w:proofErr w:type="spellEnd"/>
-      <w:r>
-        <w:rPr>
-          <w:rFonts w:eastAsia="Times New Roman" w:cs="Segoe UI"/>
-          <w:color w:val="24292E"/>
-          <w:sz w:val="24"/>
-          <w:szCs w:val="24"/>
-          <w:lang w:eastAsia="nl-NL"/>
-        </w:rPr>
-        <w:t xml:space="preserve"> </w:t>
-      </w:r>
-      <w:proofErr w:type="spellStart"/>
-      <w:r>
-        <w:rPr>
-          <w:rFonts w:eastAsia="Times New Roman" w:cs="Segoe UI"/>
-          <w:color w:val="24292E"/>
-          <w:sz w:val="24"/>
-          <w:szCs w:val="24"/>
-          <w:lang w:eastAsia="nl-NL"/>
-        </w:rPr>
-        <w:t>the</w:t>
-      </w:r>
-      <w:proofErr w:type="spellEnd"/>
-      <w:r>
-        <w:rPr>
-          <w:rFonts w:eastAsia="Times New Roman" w:cs="Segoe UI"/>
-          <w:color w:val="24292E"/>
-          <w:sz w:val="24"/>
-          <w:szCs w:val="24"/>
-          <w:lang w:eastAsia="nl-NL"/>
-        </w:rPr>
-        <w:t xml:space="preserve"> </w:t>
-      </w:r>
-      <w:proofErr w:type="spellStart"/>
-      <w:r>
-        <w:rPr>
-          <w:rFonts w:eastAsia="Times New Roman" w:cs="Segoe UI"/>
-          <w:color w:val="24292E"/>
-          <w:sz w:val="24"/>
-          <w:szCs w:val="24"/>
-          <w:lang w:eastAsia="nl-NL"/>
-        </w:rPr>
-        <w:t>following</w:t>
-      </w:r>
-      <w:proofErr w:type="spellEnd"/>
-      <w:r>
-        <w:rPr>
-          <w:rFonts w:eastAsia="Times New Roman" w:cs="Segoe UI"/>
-          <w:color w:val="24292E"/>
-          <w:sz w:val="24"/>
-          <w:szCs w:val="24"/>
-          <w:lang w:eastAsia="nl-NL"/>
-        </w:rPr>
-        <w:t>:</w:t>
+        <w:t>For this add the following:</w:t>
       </w:r>
     </w:p>
     <w:p>
@@ -5691,9 +5341,8 @@
           <w:szCs w:val="24"/>
           <w:lang w:eastAsia="nl-NL"/>
         </w:rPr>
-        <w:t>@</w:t>
-      </w:r>
-      <w:proofErr w:type="spellStart"/>
+        <w:t>@RequestMapping(</w:t>
+      </w:r>
       <w:r>
         <w:rPr>
           <w:rFonts w:eastAsia="Times New Roman" w:cs="Segoe UI"/>
@@ -5702,40 +5351,7 @@
           <w:szCs w:val="24"/>
           <w:lang w:eastAsia="nl-NL"/>
         </w:rPr>
-        <w:t>RequestMapping</w:t>
-      </w:r>
-      <w:proofErr w:type="spellEnd"/>
-      <w:r>
-        <w:rPr>
-          <w:rFonts w:eastAsia="Times New Roman" w:cs="Segoe UI"/>
-          <w:color w:val="24292E"/>
-          <w:sz w:val="24"/>
-          <w:szCs w:val="24"/>
-          <w:lang w:eastAsia="nl-NL"/>
-        </w:rPr>
-        <w:t>(</w:t>
-      </w:r>
-      <w:proofErr w:type="spellStart"/>
-      <w:r>
-        <w:rPr>
-          <w:rFonts w:eastAsia="Times New Roman" w:cs="Segoe UI"/>
-          <w:color w:val="24292E"/>
-          <w:sz w:val="24"/>
-          <w:szCs w:val="24"/>
-          <w:lang w:eastAsia="nl-NL"/>
-        </w:rPr>
-        <w:t>value</w:t>
-      </w:r>
-      <w:proofErr w:type="spellEnd"/>
-      <w:r>
-        <w:rPr>
-          <w:rFonts w:eastAsia="Times New Roman" w:cs="Segoe UI"/>
-          <w:color w:val="24292E"/>
-          <w:sz w:val="24"/>
-          <w:szCs w:val="24"/>
-          <w:lang w:eastAsia="nl-NL"/>
-        </w:rPr>
-        <w:t>=</w:t>
+        <w:t>value=</w:t>
       </w:r>
       <w:r>
         <w:rPr>
@@ -6362,18 +5978,16 @@
         </w:rPr>
         <w:t xml:space="preserve"> is a </w:t>
       </w:r>
-      <w:proofErr w:type="gramStart"/>
-      <w:r>
-        <w:rPr>
-          <w:rFonts w:eastAsia="Times New Roman" w:cs="Segoe UI"/>
-          <w:color w:val="24292E"/>
-          <w:sz w:val="24"/>
-          <w:szCs w:val="24"/>
-          <w:lang w:val="en-GB" w:eastAsia="nl-NL"/>
-        </w:rPr>
-        <w:t>so called</w:t>
-      </w:r>
-      <w:proofErr w:type="gramEnd"/>
+      <w:r>
+        <w:rPr>
+          <w:rFonts w:eastAsia="Times New Roman" w:cs="Segoe UI"/>
+          <w:color w:val="24292E"/>
+          <w:sz w:val="24"/>
+          <w:szCs w:val="24"/>
+          <w:lang w:val="en-GB" w:eastAsia="nl-NL"/>
+        </w:rPr>
+        <w:t>so-called</w:t>
+      </w:r>
       <w:r>
         <w:rPr>
           <w:rFonts w:eastAsia="Times New Roman" w:cs="Segoe UI"/>
@@ -6414,20 +6028,261 @@
           <w:szCs w:val="24"/>
           <w:lang w:eastAsia="nl-NL"/>
         </w:rPr>
-        <w:t xml:space="preserve">For </w:t>
+        <w:t>For the mapping you use the annotation @PathVariable.</w:t>
+      </w:r>
+    </w:p>
+    <w:p>
+      <w:pPr>
+        <w:ind w:left="1080"/>
+        <w:rPr>
+          <w:rFonts w:eastAsia="Times New Roman" w:cs="Segoe UI"/>
+          <w:color w:val="24292E"/>
+          <w:sz w:val="24"/>
+          <w:szCs w:val="24"/>
+          <w:lang w:eastAsia="nl-NL"/>
+        </w:rPr>
+      </w:pPr>
+    </w:p>
+    <w:p>
+      <w:pPr>
+        <w:ind w:left="1080"/>
+        <w:rPr>
+          <w:rFonts w:eastAsia="Times New Roman" w:cs="Segoe UI"/>
+          <w:b/>
+          <w:color w:val="24292E"/>
+          <w:sz w:val="24"/>
+          <w:szCs w:val="24"/>
+          <w:lang w:val="en-GB" w:eastAsia="nl-NL"/>
+        </w:rPr>
+      </w:pPr>
+      <w:r>
+        <w:rPr>
+          <w:rFonts w:eastAsia="Times New Roman" w:cs="Segoe UI"/>
+          <w:b/>
+          <w:color w:val="24292E"/>
+          <w:sz w:val="24"/>
+          <w:szCs w:val="24"/>
+          <w:lang w:val="en-GB" w:eastAsia="nl-NL"/>
+        </w:rPr>
+        <w:t>@</w:t>
       </w:r>
       <w:proofErr w:type="spellStart"/>
       <w:r>
         <w:rPr>
           <w:rFonts w:eastAsia="Times New Roman" w:cs="Segoe UI"/>
+          <w:b/>
+          <w:color w:val="24292E"/>
+          <w:sz w:val="24"/>
+          <w:szCs w:val="24"/>
+          <w:lang w:val="en-GB" w:eastAsia="nl-NL"/>
+        </w:rPr>
+        <w:t>RequestMapping</w:t>
+      </w:r>
+      <w:proofErr w:type="spellEnd"/>
+      <w:r>
+        <w:rPr>
+          <w:rFonts w:eastAsia="Times New Roman" w:cs="Segoe UI"/>
+          <w:b/>
+          <w:color w:val="24292E"/>
+          <w:sz w:val="24"/>
+          <w:szCs w:val="24"/>
+          <w:lang w:val="en-GB" w:eastAsia="nl-NL"/>
+        </w:rPr>
+        <w:t>(value="drink/{id}", method=</w:t>
+      </w:r>
+      <w:proofErr w:type="spellStart"/>
+      <w:r>
+        <w:rPr>
+          <w:rFonts w:eastAsia="Times New Roman" w:cs="Segoe UI"/>
+          <w:b/>
+          <w:color w:val="24292E"/>
+          <w:sz w:val="24"/>
+          <w:szCs w:val="24"/>
+          <w:lang w:val="en-GB" w:eastAsia="nl-NL"/>
+        </w:rPr>
+        <w:t>RequestMethod.GET</w:t>
+      </w:r>
+      <w:proofErr w:type="spellEnd"/>
+      <w:r>
+        <w:rPr>
+          <w:rFonts w:eastAsia="Times New Roman" w:cs="Segoe UI"/>
+          <w:b/>
+          <w:color w:val="24292E"/>
+          <w:sz w:val="24"/>
+          <w:szCs w:val="24"/>
+          <w:lang w:val="en-GB" w:eastAsia="nl-NL"/>
+        </w:rPr>
+        <w:t>)</w:t>
+      </w:r>
+    </w:p>
+    <w:p>
+      <w:pPr>
+        <w:ind w:left="1080"/>
+        <w:rPr>
+          <w:rFonts w:eastAsia="Times New Roman" w:cs="Segoe UI"/>
+          <w:color w:val="24292E"/>
+          <w:sz w:val="24"/>
+          <w:szCs w:val="24"/>
+          <w:lang w:val="en-GB" w:eastAsia="nl-NL"/>
+        </w:rPr>
+      </w:pPr>
+      <w:r>
+        <w:rPr>
+          <w:rFonts w:eastAsia="Times New Roman" w:cs="Segoe UI"/>
+          <w:color w:val="24292E"/>
+          <w:sz w:val="24"/>
+          <w:szCs w:val="24"/>
+          <w:lang w:val="en-GB" w:eastAsia="nl-NL"/>
+        </w:rPr>
+        <w:t xml:space="preserve">    public static String </w:t>
+      </w:r>
+      <w:proofErr w:type="spellStart"/>
+      <w:r>
+        <w:rPr>
+          <w:rFonts w:eastAsia="Times New Roman" w:cs="Segoe UI"/>
+          <w:color w:val="24292E"/>
+          <w:sz w:val="24"/>
+          <w:szCs w:val="24"/>
+          <w:lang w:val="en-GB" w:eastAsia="nl-NL"/>
+        </w:rPr>
+        <w:t>retrieveDrink</w:t>
+      </w:r>
+      <w:proofErr w:type="spellEnd"/>
+      <w:r>
+        <w:rPr>
+          <w:rFonts w:eastAsia="Times New Roman" w:cs="Segoe UI"/>
+          <w:b/>
+          <w:color w:val="24292E"/>
+          <w:sz w:val="24"/>
+          <w:szCs w:val="24"/>
+          <w:lang w:val="en-GB" w:eastAsia="nl-NL"/>
+        </w:rPr>
+        <w:t>(@</w:t>
+      </w:r>
+      <w:proofErr w:type="spellStart"/>
+      <w:r>
+        <w:rPr>
+          <w:rFonts w:eastAsia="Times New Roman" w:cs="Segoe UI"/>
+          <w:b/>
+          <w:color w:val="24292E"/>
+          <w:sz w:val="24"/>
+          <w:szCs w:val="24"/>
+          <w:lang w:val="en-GB" w:eastAsia="nl-NL"/>
+        </w:rPr>
+        <w:t>PathVariable</w:t>
+      </w:r>
+      <w:proofErr w:type="spellEnd"/>
+      <w:r>
+        <w:rPr>
+          <w:rFonts w:eastAsia="Times New Roman" w:cs="Segoe UI"/>
+          <w:b/>
+          <w:color w:val="24292E"/>
+          <w:sz w:val="24"/>
+          <w:szCs w:val="24"/>
+          <w:lang w:val="en-GB" w:eastAsia="nl-NL"/>
+        </w:rPr>
+        <w:t xml:space="preserve">("id") String </w:t>
+      </w:r>
+      <w:proofErr w:type="spellStart"/>
+      <w:r>
+        <w:rPr>
+          <w:rFonts w:eastAsia="Times New Roman" w:cs="Segoe UI"/>
+          <w:b/>
+          <w:color w:val="24292E"/>
+          <w:sz w:val="24"/>
+          <w:szCs w:val="24"/>
+          <w:lang w:val="en-GB" w:eastAsia="nl-NL"/>
+        </w:rPr>
+        <w:t>productId</w:t>
+      </w:r>
+      <w:proofErr w:type="spellEnd"/>
+      <w:r>
+        <w:rPr>
+          <w:rFonts w:eastAsia="Times New Roman" w:cs="Segoe UI"/>
+          <w:b/>
+          <w:color w:val="24292E"/>
+          <w:sz w:val="24"/>
+          <w:szCs w:val="24"/>
+          <w:lang w:val="en-GB" w:eastAsia="nl-NL"/>
+        </w:rPr>
+        <w:t>)</w:t>
+      </w:r>
+      <w:r>
+        <w:rPr>
+          <w:rFonts w:eastAsia="Times New Roman" w:cs="Segoe UI"/>
+          <w:color w:val="24292E"/>
+          <w:sz w:val="24"/>
+          <w:szCs w:val="24"/>
+          <w:lang w:val="en-GB" w:eastAsia="nl-NL"/>
+        </w:rPr>
+        <w:t xml:space="preserve"> {</w:t>
+      </w:r>
+    </w:p>
+    <w:p>
+      <w:pPr>
+        <w:ind w:left="1080"/>
+        <w:rPr>
+          <w:rFonts w:eastAsia="Times New Roman" w:cs="Segoe UI"/>
+          <w:color w:val="24292E"/>
+          <w:sz w:val="24"/>
+          <w:szCs w:val="24"/>
+          <w:lang w:val="en-GB" w:eastAsia="nl-NL"/>
+        </w:rPr>
+      </w:pPr>
+      <w:r>
+        <w:rPr>
+          <w:rFonts w:eastAsia="Times New Roman" w:cs="Segoe UI"/>
+          <w:color w:val="24292E"/>
+          <w:sz w:val="24"/>
+          <w:szCs w:val="24"/>
+          <w:lang w:val="en-GB" w:eastAsia="nl-NL"/>
+        </w:rPr>
+        <w:t xml:space="preserve">        final String </w:t>
+      </w:r>
+      <w:proofErr w:type="spellStart"/>
+      <w:r>
+        <w:rPr>
+          <w:rFonts w:eastAsia="Times New Roman" w:cs="Segoe UI"/>
+          <w:color w:val="24292E"/>
+          <w:sz w:val="24"/>
+          <w:szCs w:val="24"/>
+          <w:lang w:val="en-GB" w:eastAsia="nl-NL"/>
+        </w:rPr>
+        <w:t>drinkNotFound</w:t>
+      </w:r>
+      <w:proofErr w:type="spellEnd"/>
+      <w:r>
+        <w:rPr>
+          <w:rFonts w:eastAsia="Times New Roman" w:cs="Segoe UI"/>
+          <w:color w:val="24292E"/>
+          <w:sz w:val="24"/>
+          <w:szCs w:val="24"/>
+          <w:lang w:val="en-GB" w:eastAsia="nl-NL"/>
+        </w:rPr>
+        <w:t xml:space="preserve"> = "drink not found";</w:t>
+      </w:r>
+    </w:p>
+    <w:p>
+      <w:pPr>
+        <w:ind w:left="1080"/>
+        <w:rPr>
+          <w:rFonts w:eastAsia="Times New Roman" w:cs="Segoe UI"/>
           <w:color w:val="24292E"/>
           <w:sz w:val="24"/>
           <w:szCs w:val="24"/>
           <w:lang w:eastAsia="nl-NL"/>
         </w:rPr>
-        <w:t>the</w:t>
-      </w:r>
-      <w:proofErr w:type="spellEnd"/>
+      </w:pPr>
+      <w:r>
+        <w:rPr>
+          <w:rFonts w:eastAsia="Times New Roman" w:cs="Segoe UI"/>
+          <w:color w:val="24292E"/>
+          <w:sz w:val="24"/>
+          <w:szCs w:val="24"/>
+          <w:lang w:val="en-GB" w:eastAsia="nl-NL"/>
+        </w:rPr>
+        <w:t xml:space="preserve">        </w:t>
+      </w:r>
       <w:r>
         <w:rPr>
           <w:rFonts w:eastAsia="Times New Roman" w:cs="Segoe UI"/>
@@ -6436,10 +6291,12 @@
           <w:szCs w:val="24"/>
           <w:lang w:eastAsia="nl-NL"/>
         </w:rPr>
-        <w:t xml:space="preserve"> </w:t>
-      </w:r>
-      <w:proofErr w:type="spellStart"/>
-      <w:r>
+        <w:t>try {</w:t>
+      </w:r>
+    </w:p>
+    <w:p>
+      <w:pPr>
+        <w:ind w:left="1080"/>
         <w:rPr>
           <w:rFonts w:eastAsia="Times New Roman" w:cs="Segoe UI"/>
           <w:color w:val="24292E"/>
@@ -6447,9 +6304,7 @@
           <w:szCs w:val="24"/>
           <w:lang w:eastAsia="nl-NL"/>
         </w:rPr>
-        <w:t>mapping</w:t>
-      </w:r>
-      <w:proofErr w:type="spellEnd"/>
+      </w:pPr>
       <w:r>
         <w:rPr>
           <w:rFonts w:eastAsia="Times New Roman" w:cs="Segoe UI"/>
@@ -6458,482 +6313,7 @@
           <w:szCs w:val="24"/>
           <w:lang w:eastAsia="nl-NL"/>
         </w:rPr>
-        <w:t xml:space="preserve"> </w:t>
-      </w:r>
-      <w:proofErr w:type="spellStart"/>
-      <w:r>
-        <w:rPr>
-          <w:rFonts w:eastAsia="Times New Roman" w:cs="Segoe UI"/>
-          <w:color w:val="24292E"/>
-          <w:sz w:val="24"/>
-          <w:szCs w:val="24"/>
-          <w:lang w:eastAsia="nl-NL"/>
-        </w:rPr>
-        <w:t>you</w:t>
-      </w:r>
-      <w:proofErr w:type="spellEnd"/>
-      <w:r>
-        <w:rPr>
-          <w:rFonts w:eastAsia="Times New Roman" w:cs="Segoe UI"/>
-          <w:color w:val="24292E"/>
-          <w:sz w:val="24"/>
-          <w:szCs w:val="24"/>
-          <w:lang w:eastAsia="nl-NL"/>
-        </w:rPr>
-        <w:t xml:space="preserve"> </w:t>
-      </w:r>
-      <w:proofErr w:type="spellStart"/>
-      <w:r>
-        <w:rPr>
-          <w:rFonts w:eastAsia="Times New Roman" w:cs="Segoe UI"/>
-          <w:color w:val="24292E"/>
-          <w:sz w:val="24"/>
-          <w:szCs w:val="24"/>
-          <w:lang w:eastAsia="nl-NL"/>
-        </w:rPr>
-        <w:t>use</w:t>
-      </w:r>
-      <w:proofErr w:type="spellEnd"/>
-      <w:r>
-        <w:rPr>
-          <w:rFonts w:eastAsia="Times New Roman" w:cs="Segoe UI"/>
-          <w:color w:val="24292E"/>
-          <w:sz w:val="24"/>
-          <w:szCs w:val="24"/>
-          <w:lang w:eastAsia="nl-NL"/>
-        </w:rPr>
-        <w:t xml:space="preserve"> </w:t>
-      </w:r>
-      <w:proofErr w:type="spellStart"/>
-      <w:r>
-        <w:rPr>
-          <w:rFonts w:eastAsia="Times New Roman" w:cs="Segoe UI"/>
-          <w:color w:val="24292E"/>
-          <w:sz w:val="24"/>
-          <w:szCs w:val="24"/>
-          <w:lang w:eastAsia="nl-NL"/>
-        </w:rPr>
-        <w:t>the</w:t>
-      </w:r>
-      <w:proofErr w:type="spellEnd"/>
-      <w:r>
-        <w:rPr>
-          <w:rFonts w:eastAsia="Times New Roman" w:cs="Segoe UI"/>
-          <w:color w:val="24292E"/>
-          <w:sz w:val="24"/>
-          <w:szCs w:val="24"/>
-          <w:lang w:eastAsia="nl-NL"/>
-        </w:rPr>
-        <w:t xml:space="preserve"> </w:t>
-      </w:r>
-      <w:proofErr w:type="spellStart"/>
-      <w:r>
-        <w:rPr>
-          <w:rFonts w:eastAsia="Times New Roman" w:cs="Segoe UI"/>
-          <w:color w:val="24292E"/>
-          <w:sz w:val="24"/>
-          <w:szCs w:val="24"/>
-          <w:lang w:eastAsia="nl-NL"/>
-        </w:rPr>
-        <w:t>annotation</w:t>
-      </w:r>
-      <w:proofErr w:type="spellEnd"/>
-      <w:r>
-        <w:rPr>
-          <w:rFonts w:eastAsia="Times New Roman" w:cs="Segoe UI"/>
-          <w:color w:val="24292E"/>
-          <w:sz w:val="24"/>
-          <w:szCs w:val="24"/>
-          <w:lang w:eastAsia="nl-NL"/>
-        </w:rPr>
-        <w:t xml:space="preserve"> @</w:t>
-      </w:r>
-      <w:proofErr w:type="spellStart"/>
-      <w:r>
-        <w:rPr>
-          <w:rFonts w:eastAsia="Times New Roman" w:cs="Segoe UI"/>
-          <w:color w:val="24292E"/>
-          <w:sz w:val="24"/>
-          <w:szCs w:val="24"/>
-          <w:lang w:eastAsia="nl-NL"/>
-        </w:rPr>
-        <w:t>PathVariable</w:t>
-      </w:r>
-      <w:proofErr w:type="spellEnd"/>
-      <w:r>
-        <w:rPr>
-          <w:rFonts w:eastAsia="Times New Roman" w:cs="Segoe UI"/>
-          <w:color w:val="24292E"/>
-          <w:sz w:val="24"/>
-          <w:szCs w:val="24"/>
-          <w:lang w:eastAsia="nl-NL"/>
-        </w:rPr>
-        <w:t>.</w:t>
-      </w:r>
-    </w:p>
-    <w:p>
-      <w:pPr>
-        <w:ind w:left="1080"/>
-        <w:rPr>
-          <w:rFonts w:eastAsia="Times New Roman" w:cs="Segoe UI"/>
-          <w:color w:val="24292E"/>
-          <w:sz w:val="24"/>
-          <w:szCs w:val="24"/>
-          <w:lang w:eastAsia="nl-NL"/>
-        </w:rPr>
-      </w:pPr>
-    </w:p>
-    <w:p>
-      <w:pPr>
-        <w:ind w:left="1080"/>
-        <w:rPr>
-          <w:rFonts w:eastAsia="Times New Roman" w:cs="Segoe UI"/>
-          <w:b/>
-          <w:color w:val="24292E"/>
-          <w:sz w:val="24"/>
-          <w:szCs w:val="24"/>
-          <w:lang w:val="en-GB" w:eastAsia="nl-NL"/>
-        </w:rPr>
-      </w:pPr>
-      <w:r>
-        <w:rPr>
-          <w:rFonts w:eastAsia="Times New Roman" w:cs="Segoe UI"/>
-          <w:b/>
-          <w:color w:val="24292E"/>
-          <w:sz w:val="24"/>
-          <w:szCs w:val="24"/>
-          <w:lang w:val="en-GB" w:eastAsia="nl-NL"/>
-        </w:rPr>
-        <w:t>@</w:t>
-      </w:r>
-      <w:proofErr w:type="spellStart"/>
-      <w:r>
-        <w:rPr>
-          <w:rFonts w:eastAsia="Times New Roman" w:cs="Segoe UI"/>
-          <w:b/>
-          <w:color w:val="24292E"/>
-          <w:sz w:val="24"/>
-          <w:szCs w:val="24"/>
-          <w:lang w:val="en-GB" w:eastAsia="nl-NL"/>
-        </w:rPr>
-        <w:t>RequestMapping</w:t>
-      </w:r>
-      <w:proofErr w:type="spellEnd"/>
-      <w:r>
-        <w:rPr>
-          <w:rFonts w:eastAsia="Times New Roman" w:cs="Segoe UI"/>
-          <w:b/>
-          <w:color w:val="24292E"/>
-          <w:sz w:val="24"/>
-          <w:szCs w:val="24"/>
-          <w:lang w:val="en-GB" w:eastAsia="nl-NL"/>
-        </w:rPr>
-        <w:t>(value="drink/{id}", method=</w:t>
-      </w:r>
-      <w:proofErr w:type="spellStart"/>
-      <w:r>
-        <w:rPr>
-          <w:rFonts w:eastAsia="Times New Roman" w:cs="Segoe UI"/>
-          <w:b/>
-          <w:color w:val="24292E"/>
-          <w:sz w:val="24"/>
-          <w:szCs w:val="24"/>
-          <w:lang w:val="en-GB" w:eastAsia="nl-NL"/>
-        </w:rPr>
-        <w:t>RequestMethod.GET</w:t>
-      </w:r>
-      <w:proofErr w:type="spellEnd"/>
-      <w:r>
-        <w:rPr>
-          <w:rFonts w:eastAsia="Times New Roman" w:cs="Segoe UI"/>
-          <w:b/>
-          <w:color w:val="24292E"/>
-          <w:sz w:val="24"/>
-          <w:szCs w:val="24"/>
-          <w:lang w:val="en-GB" w:eastAsia="nl-NL"/>
-        </w:rPr>
-        <w:t>)</w:t>
-      </w:r>
-    </w:p>
-    <w:p>
-      <w:pPr>
-        <w:ind w:left="1080"/>
-        <w:rPr>
-          <w:rFonts w:eastAsia="Times New Roman" w:cs="Segoe UI"/>
-          <w:color w:val="24292E"/>
-          <w:sz w:val="24"/>
-          <w:szCs w:val="24"/>
-          <w:lang w:val="en-GB" w:eastAsia="nl-NL"/>
-        </w:rPr>
-      </w:pPr>
-      <w:r>
-        <w:rPr>
-          <w:rFonts w:eastAsia="Times New Roman" w:cs="Segoe UI"/>
-          <w:color w:val="24292E"/>
-          <w:sz w:val="24"/>
-          <w:szCs w:val="24"/>
-          <w:lang w:val="en-GB" w:eastAsia="nl-NL"/>
-        </w:rPr>
-        <w:t xml:space="preserve">    public static String </w:t>
-      </w:r>
-      <w:proofErr w:type="spellStart"/>
-      <w:r>
-        <w:rPr>
-          <w:rFonts w:eastAsia="Times New Roman" w:cs="Segoe UI"/>
-          <w:color w:val="24292E"/>
-          <w:sz w:val="24"/>
-          <w:szCs w:val="24"/>
-          <w:lang w:val="en-GB" w:eastAsia="nl-NL"/>
-        </w:rPr>
-        <w:t>retrieveDrink</w:t>
-      </w:r>
-      <w:proofErr w:type="spellEnd"/>
-      <w:r>
-        <w:rPr>
-          <w:rFonts w:eastAsia="Times New Roman" w:cs="Segoe UI"/>
-          <w:b/>
-          <w:color w:val="24292E"/>
-          <w:sz w:val="24"/>
-          <w:szCs w:val="24"/>
-          <w:lang w:val="en-GB" w:eastAsia="nl-NL"/>
-        </w:rPr>
-        <w:t>(@</w:t>
-      </w:r>
-      <w:proofErr w:type="spellStart"/>
-      <w:r>
-        <w:rPr>
-          <w:rFonts w:eastAsia="Times New Roman" w:cs="Segoe UI"/>
-          <w:b/>
-          <w:color w:val="24292E"/>
-          <w:sz w:val="24"/>
-          <w:szCs w:val="24"/>
-          <w:lang w:val="en-GB" w:eastAsia="nl-NL"/>
-        </w:rPr>
-        <w:t>PathVariable</w:t>
-      </w:r>
-      <w:proofErr w:type="spellEnd"/>
-      <w:r>
-        <w:rPr>
-          <w:rFonts w:eastAsia="Times New Roman" w:cs="Segoe UI"/>
-          <w:b/>
-          <w:color w:val="24292E"/>
-          <w:sz w:val="24"/>
-          <w:szCs w:val="24"/>
-          <w:lang w:val="en-GB" w:eastAsia="nl-NL"/>
-        </w:rPr>
-        <w:t xml:space="preserve">("id") String </w:t>
-      </w:r>
-      <w:proofErr w:type="spellStart"/>
-      <w:r>
-        <w:rPr>
-          <w:rFonts w:eastAsia="Times New Roman" w:cs="Segoe UI"/>
-          <w:b/>
-          <w:color w:val="24292E"/>
-          <w:sz w:val="24"/>
-          <w:szCs w:val="24"/>
-          <w:lang w:val="en-GB" w:eastAsia="nl-NL"/>
-        </w:rPr>
-        <w:t>productId</w:t>
-      </w:r>
-      <w:proofErr w:type="spellEnd"/>
-      <w:r>
-        <w:rPr>
-          <w:rFonts w:eastAsia="Times New Roman" w:cs="Segoe UI"/>
-          <w:b/>
-          <w:color w:val="24292E"/>
-          <w:sz w:val="24"/>
-          <w:szCs w:val="24"/>
-          <w:lang w:val="en-GB" w:eastAsia="nl-NL"/>
-        </w:rPr>
-        <w:t>)</w:t>
-      </w:r>
-      <w:r>
-        <w:rPr>
-          <w:rFonts w:eastAsia="Times New Roman" w:cs="Segoe UI"/>
-          <w:color w:val="24292E"/>
-          <w:sz w:val="24"/>
-          <w:szCs w:val="24"/>
-          <w:lang w:val="en-GB" w:eastAsia="nl-NL"/>
-        </w:rPr>
-        <w:t xml:space="preserve"> {</w:t>
-      </w:r>
-    </w:p>
-    <w:p>
-      <w:pPr>
-        <w:ind w:left="1080"/>
-        <w:rPr>
-          <w:rFonts w:eastAsia="Times New Roman" w:cs="Segoe UI"/>
-          <w:color w:val="24292E"/>
-          <w:sz w:val="24"/>
-          <w:szCs w:val="24"/>
-          <w:lang w:val="en-GB" w:eastAsia="nl-NL"/>
-        </w:rPr>
-      </w:pPr>
-      <w:r>
-        <w:rPr>
-          <w:rFonts w:eastAsia="Times New Roman" w:cs="Segoe UI"/>
-          <w:color w:val="24292E"/>
-          <w:sz w:val="24"/>
-          <w:szCs w:val="24"/>
-          <w:lang w:val="en-GB" w:eastAsia="nl-NL"/>
-        </w:rPr>
-        <w:t xml:space="preserve">        final String </w:t>
-      </w:r>
-      <w:proofErr w:type="spellStart"/>
-      <w:r>
-        <w:rPr>
-          <w:rFonts w:eastAsia="Times New Roman" w:cs="Segoe UI"/>
-          <w:color w:val="24292E"/>
-          <w:sz w:val="24"/>
-          <w:szCs w:val="24"/>
-          <w:lang w:val="en-GB" w:eastAsia="nl-NL"/>
-        </w:rPr>
-        <w:t>drinkNotFound</w:t>
-      </w:r>
-      <w:proofErr w:type="spellEnd"/>
-      <w:r>
-        <w:rPr>
-          <w:rFonts w:eastAsia="Times New Roman" w:cs="Segoe UI"/>
-          <w:color w:val="24292E"/>
-          <w:sz w:val="24"/>
-          <w:szCs w:val="24"/>
-          <w:lang w:val="en-GB" w:eastAsia="nl-NL"/>
-        </w:rPr>
-        <w:t xml:space="preserve"> = "drink not found";</w:t>
-      </w:r>
-    </w:p>
-    <w:p>
-      <w:pPr>
-        <w:ind w:left="1080"/>
-        <w:rPr>
-          <w:rFonts w:eastAsia="Times New Roman" w:cs="Segoe UI"/>
-          <w:color w:val="24292E"/>
-          <w:sz w:val="24"/>
-          <w:szCs w:val="24"/>
-          <w:lang w:eastAsia="nl-NL"/>
-        </w:rPr>
-      </w:pPr>
-      <w:r>
-        <w:rPr>
-          <w:rFonts w:eastAsia="Times New Roman" w:cs="Segoe UI"/>
-          <w:color w:val="24292E"/>
-          <w:sz w:val="24"/>
-          <w:szCs w:val="24"/>
-          <w:lang w:val="en-GB" w:eastAsia="nl-NL"/>
-        </w:rPr>
-        <w:t xml:space="preserve">        </w:t>
-      </w:r>
-      <w:proofErr w:type="spellStart"/>
-      <w:proofErr w:type="gramStart"/>
-      <w:r>
-        <w:rPr>
-          <w:rFonts w:eastAsia="Times New Roman" w:cs="Segoe UI"/>
-          <w:color w:val="24292E"/>
-          <w:sz w:val="24"/>
-          <w:szCs w:val="24"/>
-          <w:lang w:eastAsia="nl-NL"/>
-        </w:rPr>
-        <w:t>try</w:t>
-      </w:r>
-      <w:proofErr w:type="spellEnd"/>
-      <w:proofErr w:type="gramEnd"/>
-      <w:r>
-        <w:rPr>
-          <w:rFonts w:eastAsia="Times New Roman" w:cs="Segoe UI"/>
-          <w:color w:val="24292E"/>
-          <w:sz w:val="24"/>
-          <w:szCs w:val="24"/>
-          <w:lang w:eastAsia="nl-NL"/>
-        </w:rPr>
-        <w:t xml:space="preserve"> {</w:t>
-      </w:r>
-    </w:p>
-    <w:p>
-      <w:pPr>
-        <w:ind w:left="1080"/>
-        <w:rPr>
-          <w:rFonts w:eastAsia="Times New Roman" w:cs="Segoe UI"/>
-          <w:color w:val="24292E"/>
-          <w:sz w:val="24"/>
-          <w:szCs w:val="24"/>
-          <w:lang w:eastAsia="nl-NL"/>
-        </w:rPr>
-      </w:pPr>
-      <w:r>
-        <w:rPr>
-          <w:rFonts w:eastAsia="Times New Roman" w:cs="Segoe UI"/>
-          <w:color w:val="24292E"/>
-          <w:sz w:val="24"/>
-          <w:szCs w:val="24"/>
-          <w:lang w:eastAsia="nl-NL"/>
-        </w:rPr>
-        <w:t xml:space="preserve">            </w:t>
-      </w:r>
-      <w:proofErr w:type="gramStart"/>
-      <w:r>
-        <w:rPr>
-          <w:rFonts w:eastAsia="Times New Roman" w:cs="Segoe UI"/>
-          <w:color w:val="24292E"/>
-          <w:sz w:val="24"/>
-          <w:szCs w:val="24"/>
-          <w:lang w:eastAsia="nl-NL"/>
-        </w:rPr>
-        <w:t>int</w:t>
-      </w:r>
-      <w:proofErr w:type="gramEnd"/>
-      <w:r>
-        <w:rPr>
-          <w:rFonts w:eastAsia="Times New Roman" w:cs="Segoe UI"/>
-          <w:color w:val="24292E"/>
-          <w:sz w:val="24"/>
-          <w:szCs w:val="24"/>
-          <w:lang w:eastAsia="nl-NL"/>
-        </w:rPr>
-        <w:t xml:space="preserve"> keuze = </w:t>
-      </w:r>
-      <w:proofErr w:type="spellStart"/>
-      <w:r>
-        <w:rPr>
-          <w:rFonts w:eastAsia="Times New Roman" w:cs="Segoe UI"/>
-          <w:color w:val="24292E"/>
-          <w:sz w:val="24"/>
-          <w:szCs w:val="24"/>
-          <w:lang w:eastAsia="nl-NL"/>
-        </w:rPr>
-        <w:t>Integer.parseInt</w:t>
-      </w:r>
-      <w:proofErr w:type="spellEnd"/>
-      <w:r>
-        <w:rPr>
-          <w:rFonts w:eastAsia="Times New Roman" w:cs="Segoe UI"/>
-          <w:color w:val="24292E"/>
-          <w:sz w:val="24"/>
-          <w:szCs w:val="24"/>
-          <w:lang w:eastAsia="nl-NL"/>
-        </w:rPr>
-        <w:t>(</w:t>
-      </w:r>
-      <w:proofErr w:type="spellStart"/>
-      <w:r>
-        <w:rPr>
-          <w:rFonts w:eastAsia="Times New Roman" w:cs="Segoe UI"/>
-          <w:color w:val="24292E"/>
-          <w:sz w:val="24"/>
-          <w:szCs w:val="24"/>
-          <w:lang w:eastAsia="nl-NL"/>
-        </w:rPr>
-        <w:t>productId</w:t>
-      </w:r>
-      <w:proofErr w:type="spellEnd"/>
-      <w:r>
-        <w:rPr>
-          <w:rFonts w:eastAsia="Times New Roman" w:cs="Segoe UI"/>
-          <w:color w:val="24292E"/>
-          <w:sz w:val="24"/>
-          <w:szCs w:val="24"/>
-          <w:lang w:eastAsia="nl-NL"/>
-        </w:rPr>
-        <w:t>)-1;</w:t>
+        <w:t xml:space="preserve">            int keuze = Integer.parseInt(productId)-1;</w:t>
       </w:r>
     </w:p>
     <w:p>
@@ -7372,9 +6752,8 @@
           <w:lang w:val="en-GB" w:eastAsia="nl-NL"/>
         </w:rPr>
         <w:lastRenderedPageBreak/>
-        <w:t xml:space="preserve">Test the </w:t>
-      </w:r>
-      <w:proofErr w:type="spellStart"/>
+        <w:t>Test the Shopping S</w:t>
+      </w:r>
       <w:r>
         <w:rPr>
           <w:rFonts w:eastAsia="Times New Roman" w:cs="Segoe UI"/>
@@ -7385,9 +6764,8 @@
           <w:szCs w:val="36"/>
           <w:lang w:val="en-GB" w:eastAsia="nl-NL"/>
         </w:rPr>
-        <w:t>shoppingService</w:t>
-      </w:r>
-      <w:proofErr w:type="spellEnd"/>
+        <w:t>ervice</w:t>
+      </w:r>
     </w:p>
     <w:p>
       <w:pPr>
@@ -7420,18 +6798,16 @@
         </w:rPr>
         <w:t xml:space="preserve">For testing </w:t>
       </w:r>
-      <w:proofErr w:type="gramStart"/>
-      <w:r>
-        <w:rPr>
-          <w:rFonts w:eastAsia="Times New Roman" w:cs="Segoe UI"/>
-          <w:color w:val="24292E"/>
-          <w:sz w:val="24"/>
-          <w:szCs w:val="24"/>
-          <w:lang w:val="en-GB" w:eastAsia="nl-NL"/>
-        </w:rPr>
-        <w:t>purposes</w:t>
-      </w:r>
-      <w:proofErr w:type="gramEnd"/>
+      <w:r>
+        <w:rPr>
+          <w:rFonts w:eastAsia="Times New Roman" w:cs="Segoe UI"/>
+          <w:color w:val="24292E"/>
+          <w:sz w:val="24"/>
+          <w:szCs w:val="24"/>
+          <w:lang w:val="en-GB" w:eastAsia="nl-NL"/>
+        </w:rPr>
+        <w:t>purposes,</w:t>
+      </w:r>
       <w:r>
         <w:rPr>
           <w:rFonts w:eastAsia="Times New Roman" w:cs="Segoe UI"/>
@@ -7468,81 +6844,67 @@
         </w:rPr>
         <w:t xml:space="preserve">Start the </w:t>
       </w:r>
-      <w:proofErr w:type="spellStart"/>
-      <w:r>
-        <w:rPr>
-          <w:rFonts w:eastAsia="Times New Roman" w:cs="Segoe UI"/>
-          <w:color w:val="24292E"/>
-          <w:sz w:val="24"/>
-          <w:szCs w:val="24"/>
-          <w:lang w:val="en-GB" w:eastAsia="nl-NL"/>
-        </w:rPr>
-        <w:t>shoppingService</w:t>
-      </w:r>
-      <w:proofErr w:type="spellEnd"/>
-      <w:r>
-        <w:rPr>
-          <w:rFonts w:eastAsia="Times New Roman" w:cs="Segoe UI"/>
-          <w:color w:val="24292E"/>
-          <w:sz w:val="24"/>
-          <w:szCs w:val="24"/>
-          <w:lang w:val="en-GB" w:eastAsia="nl-NL"/>
-        </w:rPr>
-        <w:t xml:space="preserve"> application as explained earlier (3 ways to run the app).</w:t>
-      </w:r>
-    </w:p>
-    <w:p>
-      <w:pPr>
-        <w:rPr>
-          <w:rFonts w:eastAsia="Times New Roman" w:cs="Segoe UI"/>
-          <w:color w:val="24292E"/>
-          <w:sz w:val="24"/>
-          <w:szCs w:val="24"/>
-          <w:lang w:val="en-GB" w:eastAsia="nl-NL"/>
-        </w:rPr>
-      </w:pPr>
-    </w:p>
-    <w:p>
-      <w:pPr>
-        <w:rPr>
-          <w:rFonts w:eastAsia="Times New Roman" w:cs="Segoe UI"/>
-          <w:color w:val="24292E"/>
-          <w:sz w:val="24"/>
-          <w:szCs w:val="24"/>
-          <w:lang w:val="en-GB" w:eastAsia="nl-NL"/>
-        </w:rPr>
-      </w:pPr>
-      <w:r>
-        <w:rPr>
-          <w:rFonts w:eastAsia="Times New Roman" w:cs="Segoe UI"/>
-          <w:color w:val="24292E"/>
-          <w:sz w:val="24"/>
-          <w:szCs w:val="24"/>
-          <w:lang w:val="en-GB" w:eastAsia="nl-NL"/>
-        </w:rPr>
-        <w:t xml:space="preserve">When started in </w:t>
-      </w:r>
-      <w:proofErr w:type="gramStart"/>
-      <w:r>
-        <w:rPr>
-          <w:rFonts w:eastAsia="Times New Roman" w:cs="Segoe UI"/>
-          <w:color w:val="24292E"/>
-          <w:sz w:val="24"/>
-          <w:szCs w:val="24"/>
-          <w:lang w:val="en-GB" w:eastAsia="nl-NL"/>
-        </w:rPr>
-        <w:t>IntelliJ ,</w:t>
-      </w:r>
-      <w:proofErr w:type="gramEnd"/>
-      <w:r>
-        <w:rPr>
-          <w:rFonts w:eastAsia="Times New Roman" w:cs="Segoe UI"/>
-          <w:color w:val="24292E"/>
-          <w:sz w:val="24"/>
-          <w:szCs w:val="24"/>
-          <w:lang w:val="en-GB" w:eastAsia="nl-NL"/>
-        </w:rPr>
-        <w:t xml:space="preserve"> you can see the </w:t>
+      <w:r>
+        <w:rPr>
+          <w:rFonts w:eastAsia="Times New Roman" w:cs="Segoe UI"/>
+          <w:color w:val="24292E"/>
+          <w:sz w:val="24"/>
+          <w:szCs w:val="24"/>
+          <w:lang w:val="en-GB" w:eastAsia="nl-NL"/>
+        </w:rPr>
+        <w:t>shopping s</w:t>
+      </w:r>
+      <w:r>
+        <w:rPr>
+          <w:rFonts w:eastAsia="Times New Roman" w:cs="Segoe UI"/>
+          <w:color w:val="24292E"/>
+          <w:sz w:val="24"/>
+          <w:szCs w:val="24"/>
+          <w:lang w:val="en-GB" w:eastAsia="nl-NL"/>
+        </w:rPr>
+        <w:t>ervice application as explained earlier (3 ways to run the app).</w:t>
+      </w:r>
+    </w:p>
+    <w:p>
+      <w:pPr>
+        <w:rPr>
+          <w:rFonts w:eastAsia="Times New Roman" w:cs="Segoe UI"/>
+          <w:color w:val="24292E"/>
+          <w:sz w:val="24"/>
+          <w:szCs w:val="24"/>
+          <w:lang w:val="en-GB" w:eastAsia="nl-NL"/>
+        </w:rPr>
+      </w:pPr>
+    </w:p>
+    <w:p>
+      <w:pPr>
+        <w:rPr>
+          <w:rFonts w:eastAsia="Times New Roman" w:cs="Segoe UI"/>
+          <w:color w:val="24292E"/>
+          <w:sz w:val="24"/>
+          <w:szCs w:val="24"/>
+          <w:lang w:val="en-GB" w:eastAsia="nl-NL"/>
+        </w:rPr>
+      </w:pPr>
+      <w:r>
+        <w:rPr>
+          <w:rFonts w:eastAsia="Times New Roman" w:cs="Segoe UI"/>
+          <w:color w:val="24292E"/>
+          <w:sz w:val="24"/>
+          <w:szCs w:val="24"/>
+          <w:lang w:val="en-GB" w:eastAsia="nl-NL"/>
+        </w:rPr>
+        <w:t>When started in IntelliJ</w:t>
+      </w:r>
+      <w:r>
+        <w:rPr>
+          <w:rFonts w:eastAsia="Times New Roman" w:cs="Segoe UI"/>
+          <w:color w:val="24292E"/>
+          <w:sz w:val="24"/>
+          <w:szCs w:val="24"/>
+          <w:lang w:val="en-GB" w:eastAsia="nl-NL"/>
+        </w:rPr>
+        <w:t xml:space="preserve">, you can see the </w:t>
       </w:r>
       <w:proofErr w:type="spellStart"/>
       <w:r>
@@ -7660,7 +7022,6 @@
           <w:lang w:eastAsia="nl-NL"/>
         </w:rPr>
       </w:pPr>
-      <w:proofErr w:type="spellStart"/>
       <w:r>
         <w:rPr>
           <w:rFonts w:eastAsia="Times New Roman" w:cs="Segoe UI"/>
@@ -7669,18 +7030,7 @@
           <w:szCs w:val="24"/>
           <w:lang w:eastAsia="nl-NL"/>
         </w:rPr>
-        <w:t>Choose</w:t>
-      </w:r>
-      <w:proofErr w:type="spellEnd"/>
-      <w:r>
-        <w:rPr>
-          <w:rFonts w:eastAsia="Times New Roman" w:cs="Segoe UI"/>
-          <w:color w:val="24292E"/>
-          <w:sz w:val="24"/>
-          <w:szCs w:val="24"/>
-          <w:lang w:eastAsia="nl-NL"/>
-        </w:rPr>
-        <w:t xml:space="preserve"> GET</w:t>
+        <w:t>Choose GET</w:t>
       </w:r>
     </w:p>
     <w:p>
@@ -7706,7 +7056,17 @@
           <w:szCs w:val="24"/>
           <w:lang w:val="en-GB" w:eastAsia="nl-NL"/>
         </w:rPr>
-        <w:t xml:space="preserve">Type the </w:t>
+        <w:t>Type the URL</w:t>
+      </w:r>
+      <w:r>
+        <w:rPr>
+          <w:rFonts w:eastAsia="Times New Roman" w:cs="Segoe UI"/>
+          <w:color w:val="24292E"/>
+          <w:sz w:val="24"/>
+          <w:szCs w:val="24"/>
+          <w:lang w:val="en-GB" w:eastAsia="nl-NL"/>
+        </w:rPr>
+        <w:t xml:space="preserve">: </w:t>
       </w:r>
       <w:proofErr w:type="gramStart"/>
       <w:r>
@@ -7717,7 +7077,7 @@
           <w:szCs w:val="24"/>
           <w:lang w:val="en-GB" w:eastAsia="nl-NL"/>
         </w:rPr>
-        <w:t>URL :</w:t>
+        <w:t>http:[</w:t>
       </w:r>
       <w:proofErr w:type="gramEnd"/>
       <w:r>
@@ -7728,7 +7088,7 @@
           <w:szCs w:val="24"/>
           <w:lang w:val="en-GB" w:eastAsia="nl-NL"/>
         </w:rPr>
-        <w:t xml:space="preserve"> http:[server]:[port]/shopping/drinks with the placeholders [server] and [port] replaced with your actual values: likely localhost and 8080.</w:t>
+        <w:t>server]:[port]/shopping/drinks with the placeholders [server] and [port] replaced with your actual values: likely localhost and 8080.</w:t>
       </w:r>
     </w:p>
     <w:p>
@@ -7754,29 +7114,7 @@
           <w:szCs w:val="24"/>
           <w:lang w:eastAsia="nl-NL"/>
         </w:rPr>
-        <w:t xml:space="preserve">Press </w:t>
-      </w:r>
-      <w:proofErr w:type="spellStart"/>
-      <w:r>
-        <w:rPr>
-          <w:rFonts w:eastAsia="Times New Roman" w:cs="Segoe UI"/>
-          <w:color w:val="24292E"/>
-          <w:sz w:val="24"/>
-          <w:szCs w:val="24"/>
-          <w:lang w:eastAsia="nl-NL"/>
-        </w:rPr>
-        <w:t>send</w:t>
-      </w:r>
-      <w:proofErr w:type="spellEnd"/>
-      <w:r>
-        <w:rPr>
-          <w:rFonts w:eastAsia="Times New Roman" w:cs="Segoe UI"/>
-          <w:color w:val="24292E"/>
-          <w:sz w:val="24"/>
-          <w:szCs w:val="24"/>
-          <w:lang w:eastAsia="nl-NL"/>
-        </w:rPr>
-        <w:t>.</w:t>
+        <w:t>Press send.</w:t>
       </w:r>
     </w:p>
     <w:p>
@@ -7915,40 +7253,26 @@
         <w:lastRenderedPageBreak/>
         <w:t xml:space="preserve">Now </w:t>
       </w:r>
-      <w:proofErr w:type="spellStart"/>
-      <w:r>
-        <w:rPr>
-          <w:rFonts w:eastAsia="Times New Roman" w:cs="Segoe UI"/>
-          <w:color w:val="24292E"/>
-          <w:sz w:val="24"/>
-          <w:szCs w:val="24"/>
-          <w:lang w:val="en-GB" w:eastAsia="nl-NL"/>
-        </w:rPr>
-        <w:t>lets</w:t>
-      </w:r>
-      <w:proofErr w:type="spellEnd"/>
-      <w:r>
-        <w:rPr>
-          <w:rFonts w:eastAsia="Times New Roman" w:cs="Segoe UI"/>
-          <w:color w:val="24292E"/>
-          <w:sz w:val="24"/>
-          <w:szCs w:val="24"/>
-          <w:lang w:val="en-GB" w:eastAsia="nl-NL"/>
-        </w:rPr>
-        <w:t xml:space="preserve"> query one of the products </w:t>
-      </w:r>
-      <w:proofErr w:type="gramStart"/>
-      <w:r>
-        <w:rPr>
-          <w:rFonts w:eastAsia="Times New Roman" w:cs="Segoe UI"/>
-          <w:color w:val="24292E"/>
-          <w:sz w:val="24"/>
-          <w:szCs w:val="24"/>
-          <w:lang w:val="en-GB" w:eastAsia="nl-NL"/>
-        </w:rPr>
-        <w:t>listed :</w:t>
-      </w:r>
-      <w:proofErr w:type="gramEnd"/>
+      <w:r>
+        <w:rPr>
+          <w:rFonts w:eastAsia="Times New Roman" w:cs="Segoe UI"/>
+          <w:color w:val="24292E"/>
+          <w:sz w:val="24"/>
+          <w:szCs w:val="24"/>
+          <w:lang w:val="en-GB" w:eastAsia="nl-NL"/>
+        </w:rPr>
+        <w:t>let’s</w:t>
+      </w:r>
+      <w:r>
+        <w:rPr>
+          <w:rFonts w:eastAsia="Times New Roman" w:cs="Segoe UI"/>
+          <w:color w:val="24292E"/>
+          <w:sz w:val="24"/>
+          <w:szCs w:val="24"/>
+          <w:lang w:val="en-GB" w:eastAsia="nl-NL"/>
+        </w:rPr>
+        <w:t xml:space="preserve"> query one of the products listed:</w:t>
+      </w:r>
     </w:p>
     <w:p>
       <w:pPr>
@@ -8214,18 +7538,16 @@
         </w:rPr>
         <w:t xml:space="preserve">To achieve </w:t>
       </w:r>
-      <w:proofErr w:type="gramStart"/>
-      <w:r>
-        <w:rPr>
-          <w:rFonts w:eastAsia="Times New Roman" w:cs="Segoe UI"/>
-          <w:color w:val="24292E"/>
-          <w:sz w:val="24"/>
-          <w:szCs w:val="24"/>
-          <w:lang w:val="en-GB" w:eastAsia="nl-NL"/>
-        </w:rPr>
-        <w:t>this</w:t>
-      </w:r>
-      <w:proofErr w:type="gramEnd"/>
+      <w:r>
+        <w:rPr>
+          <w:rFonts w:eastAsia="Times New Roman" w:cs="Segoe UI"/>
+          <w:color w:val="24292E"/>
+          <w:sz w:val="24"/>
+          <w:szCs w:val="24"/>
+          <w:lang w:val="en-GB" w:eastAsia="nl-NL"/>
+        </w:rPr>
+        <w:t>this,</w:t>
+      </w:r>
       <w:r>
         <w:rPr>
           <w:rFonts w:eastAsia="Times New Roman" w:cs="Segoe UI"/>
@@ -9184,8 +8506,6 @@
         </w:rPr>
         <w:t xml:space="preserve">        </w:t>
       </w:r>
-      <w:proofErr w:type="spellStart"/>
-      <w:proofErr w:type="gramStart"/>
       <w:r>
         <w:rPr>
           <w:rFonts w:eastAsia="Times New Roman" w:cs="Segoe UI"/>
@@ -9194,11 +8514,12 @@
           <w:szCs w:val="24"/>
           <w:lang w:eastAsia="nl-NL"/>
         </w:rPr>
-        <w:t>try</w:t>
-      </w:r>
-      <w:proofErr w:type="spellEnd"/>
-      <w:proofErr w:type="gramEnd"/>
-      <w:r>
+        <w:t>try {</w:t>
+      </w:r>
+    </w:p>
+    <w:p>
+      <w:pPr>
+        <w:ind w:left="1416" w:firstLine="708"/>
         <w:rPr>
           <w:rFonts w:eastAsia="Times New Roman" w:cs="Segoe UI"/>
           <w:color w:val="24292E"/>
@@ -9206,12 +8527,8 @@
           <w:szCs w:val="24"/>
           <w:lang w:eastAsia="nl-NL"/>
         </w:rPr>
-        <w:t xml:space="preserve"> {</w:t>
-      </w:r>
-    </w:p>
-    <w:p>
-      <w:pPr>
-        <w:ind w:left="1416" w:firstLine="708"/>
+      </w:pPr>
+      <w:r>
         <w:rPr>
           <w:rFonts w:eastAsia="Times New Roman" w:cs="Segoe UI"/>
           <w:color w:val="24292E"/>
@@ -9219,82 +8536,7 @@
           <w:szCs w:val="24"/>
           <w:lang w:eastAsia="nl-NL"/>
         </w:rPr>
-      </w:pPr>
-      <w:r>
-        <w:rPr>
-          <w:rFonts w:eastAsia="Times New Roman" w:cs="Segoe UI"/>
-          <w:color w:val="24292E"/>
-          <w:sz w:val="24"/>
-          <w:szCs w:val="24"/>
-          <w:lang w:eastAsia="nl-NL"/>
-        </w:rPr>
-        <w:t xml:space="preserve">            </w:t>
-      </w:r>
-      <w:proofErr w:type="gramStart"/>
-      <w:r>
-        <w:rPr>
-          <w:rFonts w:eastAsia="Times New Roman" w:cs="Segoe UI"/>
-          <w:color w:val="24292E"/>
-          <w:sz w:val="24"/>
-          <w:szCs w:val="24"/>
-          <w:lang w:eastAsia="nl-NL"/>
-        </w:rPr>
-        <w:t>int</w:t>
-      </w:r>
-      <w:proofErr w:type="gramEnd"/>
-      <w:r>
-        <w:rPr>
-          <w:rFonts w:eastAsia="Times New Roman" w:cs="Segoe UI"/>
-          <w:color w:val="24292E"/>
-          <w:sz w:val="24"/>
-          <w:szCs w:val="24"/>
-          <w:lang w:eastAsia="nl-NL"/>
-        </w:rPr>
-        <w:t xml:space="preserve"> keuze = </w:t>
-      </w:r>
-      <w:proofErr w:type="spellStart"/>
-      <w:r>
-        <w:rPr>
-          <w:rFonts w:eastAsia="Times New Roman" w:cs="Segoe UI"/>
-          <w:color w:val="24292E"/>
-          <w:sz w:val="24"/>
-          <w:szCs w:val="24"/>
-          <w:lang w:eastAsia="nl-NL"/>
-        </w:rPr>
-        <w:t>Integer.parseInt</w:t>
-      </w:r>
-      <w:proofErr w:type="spellEnd"/>
-      <w:r>
-        <w:rPr>
-          <w:rFonts w:eastAsia="Times New Roman" w:cs="Segoe UI"/>
-          <w:color w:val="24292E"/>
-          <w:sz w:val="24"/>
-          <w:szCs w:val="24"/>
-          <w:lang w:eastAsia="nl-NL"/>
-        </w:rPr>
-        <w:t>(</w:t>
-      </w:r>
-      <w:proofErr w:type="spellStart"/>
-      <w:r>
-        <w:rPr>
-          <w:rFonts w:eastAsia="Times New Roman" w:cs="Segoe UI"/>
-          <w:color w:val="24292E"/>
-          <w:sz w:val="24"/>
-          <w:szCs w:val="24"/>
-          <w:lang w:eastAsia="nl-NL"/>
-        </w:rPr>
-        <w:t>productId</w:t>
-      </w:r>
-      <w:proofErr w:type="spellEnd"/>
-      <w:r>
-        <w:rPr>
-          <w:rFonts w:eastAsia="Times New Roman" w:cs="Segoe UI"/>
-          <w:color w:val="24292E"/>
-          <w:sz w:val="24"/>
-          <w:szCs w:val="24"/>
-          <w:lang w:eastAsia="nl-NL"/>
-        </w:rPr>
-        <w:t>)-1;</w:t>
+        <w:t xml:space="preserve">            int keuze = Integer.parseInt(productId)-1;</w:t>
       </w:r>
     </w:p>
     <w:p>
@@ -10281,7 +9523,6 @@
           <w:lang w:eastAsia="nl-NL"/>
         </w:rPr>
       </w:pPr>
-      <w:proofErr w:type="spellStart"/>
       <w:r>
         <w:rPr>
           <w:rFonts w:eastAsia="Times New Roman" w:cs="Segoe UI"/>
@@ -10290,18 +9531,7 @@
           <w:szCs w:val="24"/>
           <w:lang w:eastAsia="nl-NL"/>
         </w:rPr>
-        <w:t>Choose</w:t>
-      </w:r>
-      <w:proofErr w:type="spellEnd"/>
-      <w:r>
-        <w:rPr>
-          <w:rFonts w:eastAsia="Times New Roman" w:cs="Segoe UI"/>
-          <w:color w:val="24292E"/>
-          <w:sz w:val="24"/>
-          <w:szCs w:val="24"/>
-          <w:lang w:eastAsia="nl-NL"/>
-        </w:rPr>
-        <w:t xml:space="preserve"> next</w:t>
+        <w:t>Choose next</w:t>
       </w:r>
     </w:p>
     <w:p>
@@ -10375,7 +9605,6 @@
           <w:lang w:eastAsia="nl-NL"/>
         </w:rPr>
       </w:pPr>
-      <w:proofErr w:type="spellStart"/>
       <w:r>
         <w:rPr>
           <w:rFonts w:eastAsia="Times New Roman" w:cs="Segoe UI"/>
@@ -10384,18 +9613,7 @@
           <w:szCs w:val="24"/>
           <w:lang w:eastAsia="nl-NL"/>
         </w:rPr>
-        <w:t>Choose</w:t>
-      </w:r>
-      <w:proofErr w:type="spellEnd"/>
-      <w:r>
-        <w:rPr>
-          <w:rFonts w:eastAsia="Times New Roman" w:cs="Segoe UI"/>
-          <w:color w:val="24292E"/>
-          <w:sz w:val="24"/>
-          <w:szCs w:val="24"/>
-          <w:lang w:eastAsia="nl-NL"/>
-        </w:rPr>
-        <w:t xml:space="preserve"> next</w:t>
+        <w:t>Choose next</w:t>
       </w:r>
     </w:p>
     <w:p>
@@ -10469,7 +9687,6 @@
           <w:lang w:eastAsia="nl-NL"/>
         </w:rPr>
       </w:pPr>
-      <w:proofErr w:type="spellStart"/>
       <w:r>
         <w:rPr>
           <w:rFonts w:eastAsia="Times New Roman" w:cs="Segoe UI"/>
@@ -10479,18 +9696,7 @@
           <w:lang w:eastAsia="nl-NL"/>
         </w:rPr>
         <w:lastRenderedPageBreak/>
-        <w:t>Choose</w:t>
-      </w:r>
-      <w:proofErr w:type="spellEnd"/>
-      <w:r>
-        <w:rPr>
-          <w:rFonts w:eastAsia="Times New Roman" w:cs="Segoe UI"/>
-          <w:color w:val="24292E"/>
-          <w:sz w:val="24"/>
-          <w:szCs w:val="24"/>
-          <w:lang w:eastAsia="nl-NL"/>
-        </w:rPr>
-        <w:t xml:space="preserve"> next</w:t>
+        <w:t>Choose next</w:t>
       </w:r>
     </w:p>
     <w:p>
@@ -10564,7 +9770,6 @@
           <w:lang w:eastAsia="nl-NL"/>
         </w:rPr>
       </w:pPr>
-      <w:proofErr w:type="spellStart"/>
       <w:r>
         <w:rPr>
           <w:rFonts w:eastAsia="Times New Roman" w:cs="Segoe UI"/>
@@ -10573,18 +9778,7 @@
           <w:szCs w:val="24"/>
           <w:lang w:eastAsia="nl-NL"/>
         </w:rPr>
-        <w:t>Choose</w:t>
-      </w:r>
-      <w:proofErr w:type="spellEnd"/>
-      <w:r>
-        <w:rPr>
-          <w:rFonts w:eastAsia="Times New Roman" w:cs="Segoe UI"/>
-          <w:color w:val="24292E"/>
-          <w:sz w:val="24"/>
-          <w:szCs w:val="24"/>
-          <w:lang w:eastAsia="nl-NL"/>
-        </w:rPr>
-        <w:t xml:space="preserve"> next</w:t>
+        <w:t>Choose next</w:t>
       </w:r>
     </w:p>
     <w:p>
@@ -10658,7 +9852,6 @@
           <w:lang w:eastAsia="nl-NL"/>
         </w:rPr>
       </w:pPr>
-      <w:proofErr w:type="spellStart"/>
       <w:r>
         <w:rPr>
           <w:rFonts w:eastAsia="Times New Roman" w:cs="Segoe UI"/>
@@ -10667,40 +9860,7 @@
           <w:szCs w:val="24"/>
           <w:lang w:eastAsia="nl-NL"/>
         </w:rPr>
-        <w:t>Choose</w:t>
-      </w:r>
-      <w:proofErr w:type="spellEnd"/>
-      <w:r>
-        <w:rPr>
-          <w:rFonts w:eastAsia="Times New Roman" w:cs="Segoe UI"/>
-          <w:color w:val="24292E"/>
-          <w:sz w:val="24"/>
-          <w:szCs w:val="24"/>
-          <w:lang w:eastAsia="nl-NL"/>
-        </w:rPr>
-        <w:t xml:space="preserve"> next </w:t>
-      </w:r>
-      <w:proofErr w:type="spellStart"/>
-      <w:r>
-        <w:rPr>
-          <w:rFonts w:eastAsia="Times New Roman" w:cs="Segoe UI"/>
-          <w:color w:val="24292E"/>
-          <w:sz w:val="24"/>
-          <w:szCs w:val="24"/>
-          <w:lang w:eastAsia="nl-NL"/>
-        </w:rPr>
-        <w:t>and</w:t>
-      </w:r>
-      <w:proofErr w:type="spellEnd"/>
-      <w:r>
-        <w:rPr>
-          <w:rFonts w:eastAsia="Times New Roman" w:cs="Segoe UI"/>
-          <w:color w:val="24292E"/>
-          <w:sz w:val="24"/>
-          <w:szCs w:val="24"/>
-          <w:lang w:eastAsia="nl-NL"/>
-        </w:rPr>
-        <w:t xml:space="preserve"> finish</w:t>
+        <w:t>Choose next and finish</w:t>
       </w:r>
     </w:p>
     <w:p>
@@ -10887,51 +10047,7 @@
           <w:szCs w:val="24"/>
           <w:lang w:eastAsia="nl-NL"/>
         </w:rPr>
-        <w:t xml:space="preserve">Press </w:t>
-      </w:r>
-      <w:proofErr w:type="spellStart"/>
-      <w:r>
-        <w:rPr>
-          <w:rFonts w:eastAsia="Times New Roman" w:cs="Segoe UI"/>
-          <w:color w:val="24292E"/>
-          <w:sz w:val="24"/>
-          <w:szCs w:val="24"/>
-          <w:lang w:eastAsia="nl-NL"/>
-        </w:rPr>
-        <w:t>the</w:t>
-      </w:r>
-      <w:proofErr w:type="spellEnd"/>
-      <w:r>
-        <w:rPr>
-          <w:rFonts w:eastAsia="Times New Roman" w:cs="Segoe UI"/>
-          <w:color w:val="24292E"/>
-          <w:sz w:val="24"/>
-          <w:szCs w:val="24"/>
-          <w:lang w:eastAsia="nl-NL"/>
-        </w:rPr>
-        <w:t xml:space="preserve"> </w:t>
-      </w:r>
-      <w:proofErr w:type="spellStart"/>
-      <w:r>
-        <w:rPr>
-          <w:rFonts w:eastAsia="Times New Roman" w:cs="Segoe UI"/>
-          <w:color w:val="24292E"/>
-          <w:sz w:val="24"/>
-          <w:szCs w:val="24"/>
-          <w:lang w:eastAsia="nl-NL"/>
-        </w:rPr>
-        <w:t>refresh</w:t>
-      </w:r>
-      <w:proofErr w:type="spellEnd"/>
-      <w:r>
-        <w:rPr>
-          <w:rFonts w:eastAsia="Times New Roman" w:cs="Segoe UI"/>
-          <w:color w:val="24292E"/>
-          <w:sz w:val="24"/>
-          <w:szCs w:val="24"/>
-          <w:lang w:eastAsia="nl-NL"/>
-        </w:rPr>
-        <w:t xml:space="preserve"> button</w:t>
+        <w:t>Press the refresh button</w:t>
       </w:r>
     </w:p>
     <w:p>
@@ -11037,28 +10153,18 @@
           <w:lang w:val="en-GB"/>
         </w:rPr>
       </w:pPr>
-      <w:proofErr w:type="gramStart"/>
       <w:r>
         <w:rPr>
           <w:color w:val="CC7832"/>
         </w:rPr>
-        <w:t>package</w:t>
-      </w:r>
-      <w:proofErr w:type="gramEnd"/>
-      <w:r>
-        <w:rPr>
-          <w:color w:val="CC7832"/>
-        </w:rPr>
-        <w:t xml:space="preserve"> </w:t>
-      </w:r>
-      <w:proofErr w:type="spellStart"/>
+        <w:t xml:space="preserve">package </w:t>
+      </w:r>
       <w:r>
         <w:rPr>
           <w:color w:val="A9B7C6"/>
         </w:rPr>
         <w:t>nl.sjop.service.web</w:t>
       </w:r>
-      <w:proofErr w:type="spellEnd"/>
       <w:r>
         <w:rPr>
           <w:color w:val="CC7832"/>
@@ -11078,7 +10184,6 @@
         <w:br/>
         <w:t xml:space="preserve">import </w:t>
       </w:r>
-      <w:proofErr w:type="spellStart"/>
       <w:r>
         <w:rPr>
           <w:color w:val="A9B7C6"/>
@@ -11091,7 +10196,6 @@
         </w:rPr>
         <w:t>PathVariable</w:t>
       </w:r>
-      <w:proofErr w:type="spellEnd"/>
       <w:r>
         <w:rPr>
           <w:color w:val="CC7832"/>
@@ -11105,7 +10209,6 @@
         <w:br/>
         <w:t xml:space="preserve">import </w:t>
       </w:r>
-      <w:proofErr w:type="spellStart"/>
       <w:r>
         <w:rPr>
           <w:color w:val="A9B7C6"/>
@@ -11118,7 +10221,6 @@
         </w:rPr>
         <w:t>RequestMapping</w:t>
       </w:r>
-      <w:proofErr w:type="spellEnd"/>
       <w:r>
         <w:rPr>
           <w:color w:val="CC7832"/>
@@ -11132,14 +10234,12 @@
         <w:br/>
         <w:t xml:space="preserve">import </w:t>
       </w:r>
-      <w:proofErr w:type="spellStart"/>
       <w:r>
         <w:rPr>
           <w:color w:val="A9B7C6"/>
         </w:rPr>
         <w:t>org.springframework.web.bind.annotation.RequestMethod</w:t>
       </w:r>
-      <w:proofErr w:type="spellEnd"/>
       <w:r>
         <w:rPr>
           <w:color w:val="CC7832"/>
@@ -11153,7 +10253,6 @@
         <w:br/>
         <w:t xml:space="preserve">import </w:t>
       </w:r>
-      <w:proofErr w:type="spellStart"/>
       <w:r>
         <w:rPr>
           <w:color w:val="A9B7C6"/>
@@ -11166,7 +10265,6 @@
         </w:rPr>
         <w:t>RestController</w:t>
       </w:r>
-      <w:proofErr w:type="spellEnd"/>
       <w:r>
         <w:rPr>
           <w:color w:val="CC7832"/>
@@ -11186,14 +10284,12 @@
         <w:br/>
         <w:t xml:space="preserve">import </w:t>
       </w:r>
-      <w:proofErr w:type="spellStart"/>
       <w:r>
         <w:rPr>
           <w:color w:val="A9B7C6"/>
         </w:rPr>
         <w:t>java.util.Arrays</w:t>
       </w:r>
-      <w:proofErr w:type="spellEnd"/>
       <w:r>
         <w:rPr>
           <w:color w:val="CC7832"/>
@@ -11207,14 +10303,12 @@
         <w:br/>
         <w:t xml:space="preserve">import </w:t>
       </w:r>
-      <w:proofErr w:type="spellStart"/>
       <w:r>
         <w:rPr>
           <w:color w:val="A9B7C6"/>
         </w:rPr>
         <w:t>java.util.List</w:t>
       </w:r>
-      <w:proofErr w:type="spellEnd"/>
       <w:r>
         <w:rPr>
           <w:color w:val="CC7832"/>
@@ -11237,45 +10331,27 @@
         <w:rPr>
           <w:color w:val="BBB529"/>
         </w:rPr>
-        <w:t>@</w:t>
-      </w:r>
-      <w:proofErr w:type="spellStart"/>
+        <w:t>@RestController</w:t>
+      </w:r>
       <w:r>
         <w:rPr>
           <w:color w:val="BBB529"/>
         </w:rPr>
-        <w:t>RestController</w:t>
-      </w:r>
-      <w:proofErr w:type="spellEnd"/>
-      <w:r>
-        <w:rPr>
-          <w:color w:val="BBB529"/>
-        </w:rPr>
         <w:br/>
-        <w:t>@</w:t>
-      </w:r>
-      <w:proofErr w:type="spellStart"/>
-      <w:r>
-        <w:rPr>
-          <w:color w:val="BBB529"/>
-        </w:rPr>
-        <w:t>RequestMapping</w:t>
-      </w:r>
-      <w:proofErr w:type="spellEnd"/>
+        <w:t>@RequestMapping</w:t>
+      </w:r>
       <w:r>
         <w:rPr>
           <w:color w:val="A9B7C6"/>
         </w:rPr>
         <w:t>(</w:t>
       </w:r>
-      <w:proofErr w:type="spellStart"/>
       <w:r>
         <w:rPr>
           <w:color w:val="D0D0FF"/>
         </w:rPr>
         <w:t>value</w:t>
       </w:r>
-      <w:proofErr w:type="spellEnd"/>
       <w:r>
         <w:rPr>
           <w:color w:val="A9B7C6"/>
@@ -11306,19 +10382,17 @@
         </w:rPr>
         <w:t xml:space="preserve">public class </w:t>
       </w:r>
-      <w:proofErr w:type="spellStart"/>
       <w:r>
         <w:rPr>
           <w:color w:val="A9B7C6"/>
         </w:rPr>
-        <w:t>shoppingController</w:t>
-      </w:r>
-      <w:proofErr w:type="spellEnd"/>
+        <w:t>S</w:t>
+      </w:r>
       <w:r>
         <w:rPr>
           <w:color w:val="A9B7C6"/>
         </w:rPr>
-        <w:t xml:space="preserve"> {</w:t>
+        <w:t>hoppingController {</w:t>
       </w:r>
       <w:r>
         <w:rPr>
@@ -11337,35 +10411,7 @@
         <w:rPr>
           <w:color w:val="CC7832"/>
         </w:rPr>
-        <w:t xml:space="preserve">private </w:t>
-      </w:r>
-      <w:proofErr w:type="spellStart"/>
-      <w:r>
-        <w:rPr>
-          <w:color w:val="CC7832"/>
-        </w:rPr>
-        <w:t>static</w:t>
-      </w:r>
-      <w:proofErr w:type="spellEnd"/>
-      <w:r>
-        <w:rPr>
-          <w:color w:val="CC7832"/>
-        </w:rPr>
-        <w:t xml:space="preserve"> </w:t>
-      </w:r>
-      <w:proofErr w:type="spellStart"/>
-      <w:r>
-        <w:rPr>
-          <w:color w:val="CC7832"/>
-        </w:rPr>
-        <w:t>final</w:t>
-      </w:r>
-      <w:proofErr w:type="spellEnd"/>
-      <w:r>
-        <w:rPr>
-          <w:color w:val="CC7832"/>
-        </w:rPr>
-        <w:t xml:space="preserve"> </w:t>
+        <w:t xml:space="preserve">private static final </w:t>
       </w:r>
       <w:r>
         <w:rPr>
@@ -11392,14 +10438,7 @@
           <w:color w:val="A9B7C6"/>
         </w:rPr>
         <w:br/>
-        <w:t xml:space="preserve">            </w:t>
-      </w:r>
-      <w:proofErr w:type="spellStart"/>
-      <w:r>
-        <w:rPr>
-          <w:color w:val="A9B7C6"/>
-        </w:rPr>
-        <w:t>Arrays.</w:t>
+        <w:t xml:space="preserve">            Arrays.</w:t>
       </w:r>
       <w:r>
         <w:rPr>
@@ -11409,7 +10448,6 @@
         </w:rPr>
         <w:t>asList</w:t>
       </w:r>
-      <w:proofErr w:type="spellEnd"/>
       <w:r>
         <w:rPr>
           <w:color w:val="A9B7C6"/>
@@ -12718,7 +11756,14 @@
           <w:color w:val="A9B7C6"/>
           <w:lang w:val="en-GB"/>
         </w:rPr>
-        <w:t>shoppingController</w:t>
+        <w:t>S</w:t>
+      </w:r>
+      <w:r>
+        <w:rPr>
+          <w:color w:val="A9B7C6"/>
+          <w:lang w:val="en-GB"/>
+        </w:rPr>
+        <w:t>hoppingController</w:t>
       </w:r>
       <w:proofErr w:type="spellEnd"/>
       <w:r>
@@ -19631,6 +18676,7 @@
     <w:lsdException w:name="HTML Sample" w:semiHidden="1" w:unhideWhenUsed="1"/>
     <w:lsdException w:name="HTML Typewriter" w:semiHidden="1" w:unhideWhenUsed="1"/>
     <w:lsdException w:name="HTML Variable" w:semiHidden="1" w:unhideWhenUsed="1"/>
+    <w:lsdException w:name="Normal Table" w:semiHidden="1" w:unhideWhenUsed="1"/>
     <w:lsdException w:name="annotation subject" w:semiHidden="1" w:unhideWhenUsed="1"/>
     <w:lsdException w:name="No List" w:semiHidden="1" w:unhideWhenUsed="1"/>
     <w:lsdException w:name="Outline List 1" w:semiHidden="1" w:unhideWhenUsed="1"/>
@@ -19674,8 +18720,10 @@
     <w:lsdException w:name="Table Elegant" w:semiHidden="1" w:unhideWhenUsed="1"/>
     <w:lsdException w:name="Table Professional" w:semiHidden="1" w:unhideWhenUsed="1"/>
     <w:lsdException w:name="Table Subtle 1" w:semiHidden="1" w:unhideWhenUsed="1"/>
+    <w:lsdException w:name="Table Subtle 2" w:semiHidden="1" w:unhideWhenUsed="1"/>
     <w:lsdException w:name="Table Web 1" w:semiHidden="1" w:unhideWhenUsed="1"/>
     <w:lsdException w:name="Table Web 2" w:semiHidden="1" w:unhideWhenUsed="1"/>
+    <w:lsdException w:name="Table Web 3" w:semiHidden="1" w:unhideWhenUsed="1"/>
     <w:lsdException w:name="Balloon Text" w:semiHidden="1" w:unhideWhenUsed="1"/>
     <w:lsdException w:name="Table Grid" w:uiPriority="39"/>
     <w:lsdException w:name="Table Theme" w:semiHidden="1" w:unhideWhenUsed="1"/>

</xml_diff>

<commit_message>
GetMapping overal geimplementeerd voor retrieveDrink operatie (ipv RequestMapping)
</commit_message>
<xml_diff>
--- a/lab1/Lab1-springboot.docx
+++ b/lab1/Lab1-springboot.docx
@@ -4319,8 +4319,6 @@
           </wp:inline>
         </w:drawing>
       </w:r>
-      <w:bookmarkStart w:id="0" w:name="_GoBack"/>
-      <w:bookmarkEnd w:id="0"/>
     </w:p>
     <w:p>
       <w:pPr>
@@ -5330,26 +5328,50 @@
           <w:color w:val="24292E"/>
           <w:sz w:val="24"/>
           <w:szCs w:val="24"/>
-          <w:lang w:eastAsia="nl-NL"/>
-        </w:rPr>
-      </w:pPr>
-      <w:r>
-        <w:rPr>
-          <w:rFonts w:eastAsia="Times New Roman" w:cs="Segoe UI"/>
-          <w:color w:val="24292E"/>
-          <w:sz w:val="24"/>
-          <w:szCs w:val="24"/>
-          <w:lang w:eastAsia="nl-NL"/>
-        </w:rPr>
-        <w:t>@RequestMapping(</w:t>
-      </w:r>
-      <w:r>
-        <w:rPr>
-          <w:rFonts w:eastAsia="Times New Roman" w:cs="Segoe UI"/>
-          <w:color w:val="24292E"/>
-          <w:sz w:val="24"/>
-          <w:szCs w:val="24"/>
-          <w:lang w:eastAsia="nl-NL"/>
+          <w:lang w:val="en-US" w:eastAsia="nl-NL"/>
+        </w:rPr>
+      </w:pPr>
+      <w:r>
+        <w:rPr>
+          <w:rFonts w:eastAsia="Times New Roman" w:cs="Segoe UI"/>
+          <w:color w:val="24292E"/>
+          <w:sz w:val="24"/>
+          <w:szCs w:val="24"/>
+          <w:lang w:val="en-US" w:eastAsia="nl-NL"/>
+        </w:rPr>
+        <w:t>@</w:t>
+      </w:r>
+      <w:proofErr w:type="spellStart"/>
+      <w:proofErr w:type="gramStart"/>
+      <w:r>
+        <w:rPr>
+          <w:rFonts w:eastAsia="Times New Roman" w:cs="Segoe UI"/>
+          <w:color w:val="24292E"/>
+          <w:sz w:val="24"/>
+          <w:szCs w:val="24"/>
+          <w:lang w:val="en-US" w:eastAsia="nl-NL"/>
+        </w:rPr>
+        <w:t>RequestMapping</w:t>
+      </w:r>
+      <w:proofErr w:type="spellEnd"/>
+      <w:r>
+        <w:rPr>
+          <w:rFonts w:eastAsia="Times New Roman" w:cs="Segoe UI"/>
+          <w:color w:val="24292E"/>
+          <w:sz w:val="24"/>
+          <w:szCs w:val="24"/>
+          <w:lang w:val="en-US" w:eastAsia="nl-NL"/>
+        </w:rPr>
+        <w:t>(</w:t>
+      </w:r>
+      <w:proofErr w:type="gramEnd"/>
+      <w:r>
+        <w:rPr>
+          <w:rFonts w:eastAsia="Times New Roman" w:cs="Segoe UI"/>
+          <w:color w:val="24292E"/>
+          <w:sz w:val="24"/>
+          <w:szCs w:val="24"/>
+          <w:lang w:val="en-US" w:eastAsia="nl-NL"/>
         </w:rPr>
         <w:t>value=</w:t>
       </w:r>
@@ -5359,9 +5381,41 @@
           <w:color w:val="24292E"/>
           <w:sz w:val="24"/>
           <w:szCs w:val="24"/>
-          <w:lang w:eastAsia="nl-NL"/>
-        </w:rPr>
-        <w:t>"drinks")</w:t>
+          <w:lang w:val="en-US" w:eastAsia="nl-NL"/>
+        </w:rPr>
+        <w:t>"drinks"</w:t>
+      </w:r>
+      <w:r>
+        <w:rPr>
+          <w:rFonts w:eastAsia="Times New Roman" w:cs="Segoe UI"/>
+          <w:color w:val="24292E"/>
+          <w:sz w:val="24"/>
+          <w:szCs w:val="24"/>
+          <w:lang w:val="en-US" w:eastAsia="nl-NL"/>
+        </w:rPr>
+        <w:t xml:space="preserve">, method = </w:t>
+      </w:r>
+      <w:proofErr w:type="spellStart"/>
+      <w:r>
+        <w:rPr>
+          <w:rFonts w:eastAsia="Times New Roman" w:cs="Segoe UI"/>
+          <w:color w:val="24292E"/>
+          <w:sz w:val="24"/>
+          <w:szCs w:val="24"/>
+          <w:lang w:val="en-US" w:eastAsia="nl-NL"/>
+        </w:rPr>
+        <w:t>RequestMethod.GET</w:t>
+      </w:r>
+      <w:proofErr w:type="spellEnd"/>
+      <w:r>
+        <w:rPr>
+          <w:rFonts w:eastAsia="Times New Roman" w:cs="Segoe UI"/>
+          <w:color w:val="24292E"/>
+          <w:sz w:val="24"/>
+          <w:szCs w:val="24"/>
+          <w:lang w:val="en-US" w:eastAsia="nl-NL"/>
+        </w:rPr>
+        <w:t>)</w:t>
       </w:r>
     </w:p>
     <w:p>
@@ -5831,7 +5885,7 @@
           <w:color w:val="24292E"/>
           <w:sz w:val="24"/>
           <w:szCs w:val="24"/>
-          <w:lang w:eastAsia="nl-NL"/>
+          <w:lang w:val="en-US" w:eastAsia="nl-NL"/>
         </w:rPr>
       </w:pPr>
       <w:r>
@@ -6026,9 +6080,127 @@
           <w:color w:val="24292E"/>
           <w:sz w:val="24"/>
           <w:szCs w:val="24"/>
-          <w:lang w:eastAsia="nl-NL"/>
-        </w:rPr>
-        <w:t>For the mapping you use the annotation @PathVariable.</w:t>
+          <w:lang w:val="en-US" w:eastAsia="nl-NL"/>
+        </w:rPr>
+        <w:t>For the mapping you use the annotation @</w:t>
+      </w:r>
+      <w:proofErr w:type="spellStart"/>
+      <w:r>
+        <w:rPr>
+          <w:rFonts w:eastAsia="Times New Roman" w:cs="Segoe UI"/>
+          <w:color w:val="24292E"/>
+          <w:sz w:val="24"/>
+          <w:szCs w:val="24"/>
+          <w:lang w:val="en-US" w:eastAsia="nl-NL"/>
+        </w:rPr>
+        <w:t>PathVariable</w:t>
+      </w:r>
+      <w:proofErr w:type="spellEnd"/>
+      <w:r>
+        <w:rPr>
+          <w:rFonts w:eastAsia="Times New Roman" w:cs="Segoe UI"/>
+          <w:color w:val="24292E"/>
+          <w:sz w:val="24"/>
+          <w:szCs w:val="24"/>
+          <w:lang w:val="en-US" w:eastAsia="nl-NL"/>
+        </w:rPr>
+        <w:t>.</w:t>
+      </w:r>
+      <w:r>
+        <w:rPr>
+          <w:rFonts w:eastAsia="Times New Roman" w:cs="Segoe UI"/>
+          <w:color w:val="24292E"/>
+          <w:sz w:val="24"/>
+          <w:szCs w:val="24"/>
+          <w:lang w:val="en-US" w:eastAsia="nl-NL"/>
+        </w:rPr>
+        <w:t xml:space="preserve"> Note that </w:t>
+      </w:r>
+      <w:r>
+        <w:rPr>
+          <w:rFonts w:eastAsia="Times New Roman" w:cs="Segoe UI"/>
+          <w:color w:val="24292E"/>
+          <w:sz w:val="24"/>
+          <w:szCs w:val="24"/>
+          <w:lang w:val="en-US" w:eastAsia="nl-NL"/>
+        </w:rPr>
+        <w:t>in</w:t>
+      </w:r>
+      <w:r>
+        <w:rPr>
+          <w:rFonts w:eastAsia="Times New Roman" w:cs="Segoe UI"/>
+          <w:color w:val="24292E"/>
+          <w:sz w:val="24"/>
+          <w:szCs w:val="24"/>
+          <w:lang w:val="en-US" w:eastAsia="nl-NL"/>
+        </w:rPr>
+        <w:t>stead of the @</w:t>
+      </w:r>
+      <w:proofErr w:type="spellStart"/>
+      <w:r>
+        <w:rPr>
+          <w:rFonts w:eastAsia="Times New Roman" w:cs="Segoe UI"/>
+          <w:color w:val="24292E"/>
+          <w:sz w:val="24"/>
+          <w:szCs w:val="24"/>
+          <w:lang w:val="en-US" w:eastAsia="nl-NL"/>
+        </w:rPr>
+        <w:t>RequestMapping</w:t>
+      </w:r>
+      <w:proofErr w:type="spellEnd"/>
+      <w:r>
+        <w:rPr>
+          <w:rFonts w:eastAsia="Times New Roman" w:cs="Segoe UI"/>
+          <w:color w:val="24292E"/>
+          <w:sz w:val="24"/>
+          <w:szCs w:val="24"/>
+          <w:lang w:val="en-US" w:eastAsia="nl-NL"/>
+        </w:rPr>
+        <w:t xml:space="preserve"> annotation and it</w:t>
+      </w:r>
+      <w:r>
+        <w:rPr>
+          <w:rFonts w:eastAsia="Times New Roman" w:cs="Segoe UI"/>
+          <w:color w:val="24292E"/>
+          <w:sz w:val="24"/>
+          <w:szCs w:val="24"/>
+          <w:lang w:val="en-US" w:eastAsia="nl-NL"/>
+        </w:rPr>
+        <w:t>s method parameter to set the method to GET, we can also use the @</w:t>
+      </w:r>
+      <w:proofErr w:type="spellStart"/>
+      <w:r>
+        <w:rPr>
+          <w:rFonts w:eastAsia="Times New Roman" w:cs="Segoe UI"/>
+          <w:color w:val="24292E"/>
+          <w:sz w:val="24"/>
+          <w:szCs w:val="24"/>
+          <w:lang w:val="en-US" w:eastAsia="nl-NL"/>
+        </w:rPr>
+        <w:t>GetMappi</w:t>
+      </w:r>
+      <w:bookmarkStart w:id="0" w:name="_GoBack"/>
+      <w:bookmarkEnd w:id="0"/>
+      <w:r>
+        <w:rPr>
+          <w:rFonts w:eastAsia="Times New Roman" w:cs="Segoe UI"/>
+          <w:color w:val="24292E"/>
+          <w:sz w:val="24"/>
+          <w:szCs w:val="24"/>
+          <w:lang w:val="en-US" w:eastAsia="nl-NL"/>
+        </w:rPr>
+        <w:t>ng</w:t>
+      </w:r>
+      <w:proofErr w:type="spellEnd"/>
+      <w:r>
+        <w:rPr>
+          <w:rFonts w:eastAsia="Times New Roman" w:cs="Segoe UI"/>
+          <w:color w:val="24292E"/>
+          <w:sz w:val="24"/>
+          <w:szCs w:val="24"/>
+          <w:lang w:val="en-US" w:eastAsia="nl-NL"/>
+        </w:rPr>
+        <w:t xml:space="preserve"> annotation.</w:t>
       </w:r>
     </w:p>
     <w:p>
@@ -6039,7 +6211,7 @@
           <w:color w:val="24292E"/>
           <w:sz w:val="24"/>
           <w:szCs w:val="24"/>
-          <w:lang w:eastAsia="nl-NL"/>
+          <w:lang w:val="en-US" w:eastAsia="nl-NL"/>
         </w:rPr>
       </w:pPr>
     </w:p>
@@ -6076,7 +6248,7 @@
           <w:szCs w:val="24"/>
           <w:lang w:val="en-GB" w:eastAsia="nl-NL"/>
         </w:rPr>
-        <w:t>RequestMapping</w:t>
+        <w:t>GetMapping</w:t>
       </w:r>
       <w:proofErr w:type="spellEnd"/>
       <w:r>
@@ -6088,31 +6260,7 @@
           <w:szCs w:val="24"/>
           <w:lang w:val="en-GB" w:eastAsia="nl-NL"/>
         </w:rPr>
-        <w:t>(value="drink/{id}", method=</w:t>
-      </w:r>
-      <w:proofErr w:type="spellStart"/>
-      <w:r>
-        <w:rPr>
-          <w:rFonts w:eastAsia="Times New Roman" w:cs="Segoe UI"/>
-          <w:b/>
-          <w:color w:val="24292E"/>
-          <w:sz w:val="24"/>
-          <w:szCs w:val="24"/>
-          <w:lang w:val="en-GB" w:eastAsia="nl-NL"/>
-        </w:rPr>
-        <w:t>RequestMethod.GET</w:t>
-      </w:r>
-      <w:proofErr w:type="spellEnd"/>
-      <w:r>
-        <w:rPr>
-          <w:rFonts w:eastAsia="Times New Roman" w:cs="Segoe UI"/>
-          <w:b/>
-          <w:color w:val="24292E"/>
-          <w:sz w:val="24"/>
-          <w:szCs w:val="24"/>
-          <w:lang w:val="en-GB" w:eastAsia="nl-NL"/>
-        </w:rPr>
-        <w:t>)</w:t>
+        <w:t>(value="drink/{id}")</w:t>
       </w:r>
     </w:p>
     <w:p>
@@ -6134,7 +6282,17 @@
           <w:szCs w:val="24"/>
           <w:lang w:val="en-GB" w:eastAsia="nl-NL"/>
         </w:rPr>
-        <w:t xml:space="preserve">    public static String </w:t>
+        <w:t xml:space="preserve"> </w:t>
+      </w:r>
+      <w:r>
+        <w:rPr>
+          <w:rFonts w:eastAsia="Times New Roman" w:cs="Segoe UI"/>
+          <w:color w:val="24292E"/>
+          <w:sz w:val="24"/>
+          <w:szCs w:val="24"/>
+          <w:lang w:val="en-GB" w:eastAsia="nl-NL"/>
+        </w:rPr>
+        <w:t xml:space="preserve">public static String </w:t>
       </w:r>
       <w:proofErr w:type="spellStart"/>
       <w:r>
@@ -8160,7 +8318,17 @@
           <w:szCs w:val="24"/>
           <w:lang w:val="en-GB" w:eastAsia="nl-NL"/>
         </w:rPr>
-        <w:t>RequestMapping</w:t>
+        <w:t>Get</w:t>
+      </w:r>
+      <w:r>
+        <w:rPr>
+          <w:rFonts w:eastAsia="Times New Roman" w:cs="Segoe UI"/>
+          <w:color w:val="24292E"/>
+          <w:sz w:val="24"/>
+          <w:szCs w:val="24"/>
+          <w:lang w:val="en-GB" w:eastAsia="nl-NL"/>
+        </w:rPr>
+        <w:t>Mapping</w:t>
       </w:r>
       <w:proofErr w:type="spellEnd"/>
       <w:r>
@@ -8171,29 +8339,7 @@
           <w:szCs w:val="24"/>
           <w:lang w:val="en-GB" w:eastAsia="nl-NL"/>
         </w:rPr>
-        <w:t>(value="drink/{id}", method=</w:t>
-      </w:r>
-      <w:proofErr w:type="spellStart"/>
-      <w:r>
-        <w:rPr>
-          <w:rFonts w:eastAsia="Times New Roman" w:cs="Segoe UI"/>
-          <w:color w:val="24292E"/>
-          <w:sz w:val="24"/>
-          <w:szCs w:val="24"/>
-          <w:lang w:val="en-GB" w:eastAsia="nl-NL"/>
-        </w:rPr>
-        <w:t>RequestMethod.GET</w:t>
-      </w:r>
-      <w:proofErr w:type="spellEnd"/>
-      <w:r>
-        <w:rPr>
-          <w:rFonts w:eastAsia="Times New Roman" w:cs="Segoe UI"/>
-          <w:color w:val="24292E"/>
-          <w:sz w:val="24"/>
-          <w:szCs w:val="24"/>
-          <w:lang w:val="en-GB" w:eastAsia="nl-NL"/>
-        </w:rPr>
-        <w:t xml:space="preserve">, </w:t>
+        <w:t xml:space="preserve">(value="drink/{id}", </w:t>
       </w:r>
       <w:r>
         <w:rPr>
@@ -8956,73 +9102,73 @@
           <w:szCs w:val="24"/>
           <w:lang w:val="en-GB" w:eastAsia="nl-NL"/>
         </w:rPr>
+        <w:t xml:space="preserve">        } catch (</w:t>
+      </w:r>
+      <w:proofErr w:type="spellStart"/>
+      <w:r>
+        <w:rPr>
+          <w:rFonts w:eastAsia="Times New Roman" w:cs="Segoe UI"/>
+          <w:color w:val="24292E"/>
+          <w:sz w:val="24"/>
+          <w:szCs w:val="24"/>
+          <w:lang w:val="en-GB" w:eastAsia="nl-NL"/>
+        </w:rPr>
+        <w:t>NumberFormatException</w:t>
+      </w:r>
+      <w:proofErr w:type="spellEnd"/>
+      <w:r>
+        <w:rPr>
+          <w:rFonts w:eastAsia="Times New Roman" w:cs="Segoe UI"/>
+          <w:color w:val="24292E"/>
+          <w:sz w:val="24"/>
+          <w:szCs w:val="24"/>
+          <w:lang w:val="en-GB" w:eastAsia="nl-NL"/>
+        </w:rPr>
+        <w:t xml:space="preserve"> </w:t>
+      </w:r>
+      <w:proofErr w:type="spellStart"/>
+      <w:r>
+        <w:rPr>
+          <w:rFonts w:eastAsia="Times New Roman" w:cs="Segoe UI"/>
+          <w:color w:val="24292E"/>
+          <w:sz w:val="24"/>
+          <w:szCs w:val="24"/>
+          <w:lang w:val="en-GB" w:eastAsia="nl-NL"/>
+        </w:rPr>
+        <w:t>nfe</w:t>
+      </w:r>
+      <w:proofErr w:type="spellEnd"/>
+      <w:r>
+        <w:rPr>
+          <w:rFonts w:eastAsia="Times New Roman" w:cs="Segoe UI"/>
+          <w:color w:val="24292E"/>
+          <w:sz w:val="24"/>
+          <w:szCs w:val="24"/>
+          <w:lang w:val="en-GB" w:eastAsia="nl-NL"/>
+        </w:rPr>
+        <w:t>) {</w:t>
+      </w:r>
+    </w:p>
+    <w:p>
+      <w:pPr>
+        <w:ind w:left="1416" w:firstLine="708"/>
+        <w:rPr>
+          <w:rFonts w:eastAsia="Times New Roman" w:cs="Segoe UI"/>
+          <w:color w:val="24292E"/>
+          <w:sz w:val="24"/>
+          <w:szCs w:val="24"/>
+          <w:lang w:val="en-GB" w:eastAsia="nl-NL"/>
+        </w:rPr>
+      </w:pPr>
+      <w:r>
+        <w:rPr>
+          <w:rFonts w:eastAsia="Times New Roman" w:cs="Segoe UI"/>
+          <w:color w:val="24292E"/>
+          <w:sz w:val="24"/>
+          <w:szCs w:val="24"/>
+          <w:lang w:val="en-GB" w:eastAsia="nl-NL"/>
+        </w:rPr>
         <w:lastRenderedPageBreak/>
-        <w:t xml:space="preserve">        } catch (</w:t>
-      </w:r>
-      <w:proofErr w:type="spellStart"/>
-      <w:r>
-        <w:rPr>
-          <w:rFonts w:eastAsia="Times New Roman" w:cs="Segoe UI"/>
-          <w:color w:val="24292E"/>
-          <w:sz w:val="24"/>
-          <w:szCs w:val="24"/>
-          <w:lang w:val="en-GB" w:eastAsia="nl-NL"/>
-        </w:rPr>
-        <w:t>NumberFormatException</w:t>
-      </w:r>
-      <w:proofErr w:type="spellEnd"/>
-      <w:r>
-        <w:rPr>
-          <w:rFonts w:eastAsia="Times New Roman" w:cs="Segoe UI"/>
-          <w:color w:val="24292E"/>
-          <w:sz w:val="24"/>
-          <w:szCs w:val="24"/>
-          <w:lang w:val="en-GB" w:eastAsia="nl-NL"/>
-        </w:rPr>
-        <w:t xml:space="preserve"> </w:t>
-      </w:r>
-      <w:proofErr w:type="spellStart"/>
-      <w:r>
-        <w:rPr>
-          <w:rFonts w:eastAsia="Times New Roman" w:cs="Segoe UI"/>
-          <w:color w:val="24292E"/>
-          <w:sz w:val="24"/>
-          <w:szCs w:val="24"/>
-          <w:lang w:val="en-GB" w:eastAsia="nl-NL"/>
-        </w:rPr>
-        <w:t>nfe</w:t>
-      </w:r>
-      <w:proofErr w:type="spellEnd"/>
-      <w:r>
-        <w:rPr>
-          <w:rFonts w:eastAsia="Times New Roman" w:cs="Segoe UI"/>
-          <w:color w:val="24292E"/>
-          <w:sz w:val="24"/>
-          <w:szCs w:val="24"/>
-          <w:lang w:val="en-GB" w:eastAsia="nl-NL"/>
-        </w:rPr>
-        <w:t>) {</w:t>
-      </w:r>
-    </w:p>
-    <w:p>
-      <w:pPr>
-        <w:ind w:left="1416" w:firstLine="708"/>
-        <w:rPr>
-          <w:rFonts w:eastAsia="Times New Roman" w:cs="Segoe UI"/>
-          <w:color w:val="24292E"/>
-          <w:sz w:val="24"/>
-          <w:szCs w:val="24"/>
-          <w:lang w:val="en-GB" w:eastAsia="nl-NL"/>
-        </w:rPr>
-      </w:pPr>
-      <w:r>
-        <w:rPr>
-          <w:rFonts w:eastAsia="Times New Roman" w:cs="Segoe UI"/>
-          <w:color w:val="24292E"/>
-          <w:sz w:val="24"/>
-          <w:szCs w:val="24"/>
-          <w:lang w:val="en-GB" w:eastAsia="nl-NL"/>
-        </w:rPr>
         <w:t xml:space="preserve">            return </w:t>
       </w:r>
       <w:proofErr w:type="spellStart"/>
@@ -10231,6 +10377,43 @@
         <w:rPr>
           <w:color w:val="CC7832"/>
         </w:rPr>
+        <w:t xml:space="preserve"> </w:t>
+      </w:r>
+      <w:r>
+        <w:rPr>
+          <w:color w:val="CC7832"/>
+        </w:rPr>
+        <w:br/>
+        <w:t xml:space="preserve">import </w:t>
+      </w:r>
+      <w:r>
+        <w:rPr>
+          <w:color w:val="A9B7C6"/>
+        </w:rPr>
+        <w:t>org.springframework.web.bind.annotation.</w:t>
+      </w:r>
+      <w:r>
+        <w:rPr>
+          <w:color w:val="BBB529"/>
+        </w:rPr>
+        <w:t>Get</w:t>
+      </w:r>
+      <w:r>
+        <w:rPr>
+          <w:color w:val="BBB529"/>
+        </w:rPr>
+        <w:t>Mapping</w:t>
+      </w:r>
+      <w:r>
+        <w:rPr>
+          <w:color w:val="CC7832"/>
+        </w:rPr>
+        <w:t>;</w:t>
+      </w:r>
+      <w:r>
+        <w:rPr>
+          <w:color w:val="CC7832"/>
+        </w:rPr>
         <w:br/>
         <w:t xml:space="preserve">import </w:t>
       </w:r>
@@ -10780,7 +10963,14 @@
           <w:color w:val="BBB529"/>
           <w:lang w:val="en-GB"/>
         </w:rPr>
-        <w:t>RequestMapping</w:t>
+        <w:t>Get</w:t>
+      </w:r>
+      <w:r>
+        <w:rPr>
+          <w:color w:val="BBB529"/>
+          <w:lang w:val="en-GB"/>
+        </w:rPr>
+        <w:t>Mapping</w:t>
       </w:r>
       <w:proofErr w:type="spellEnd"/>
       <w:r>
@@ -10813,33 +11003,296 @@
       </w:r>
       <w:r>
         <w:rPr>
+          <w:color w:val="A9B7C6"/>
+          <w:lang w:val="en-GB"/>
+        </w:rPr>
+        <w:t>)</w:t>
+      </w:r>
+      <w:r>
+        <w:rPr>
+          <w:color w:val="A9B7C6"/>
+          <w:lang w:val="en-GB"/>
+        </w:rPr>
+        <w:br/>
+        <w:t xml:space="preserve">    </w:t>
+      </w:r>
+      <w:r>
+        <w:rPr>
           <w:color w:val="CC7832"/>
           <w:lang w:val="en-GB"/>
         </w:rPr>
-        <w:t xml:space="preserve">, </w:t>
-      </w:r>
-      <w:r>
-        <w:rPr>
-          <w:color w:val="D0D0FF"/>
-          <w:lang w:val="en-GB"/>
-        </w:rPr>
-        <w:t>method</w:t>
+        <w:t xml:space="preserve">public static </w:t>
       </w:r>
       <w:r>
         <w:rPr>
           <w:color w:val="A9B7C6"/>
           <w:lang w:val="en-GB"/>
         </w:rPr>
-        <w:t>=</w:t>
+        <w:t xml:space="preserve">String </w:t>
       </w:r>
       <w:proofErr w:type="spellStart"/>
       <w:r>
         <w:rPr>
+          <w:color w:val="FFC66D"/>
+          <w:lang w:val="en-GB"/>
+        </w:rPr>
+        <w:t>retrieveDrink</w:t>
+      </w:r>
+      <w:proofErr w:type="spellEnd"/>
+      <w:r>
+        <w:rPr>
           <w:color w:val="A9B7C6"/>
           <w:lang w:val="en-GB"/>
         </w:rPr>
-        <w:t>RequestMethod.</w:t>
-      </w:r>
+        <w:t>(</w:t>
+      </w:r>
+      <w:r>
+        <w:rPr>
+          <w:color w:val="BBB529"/>
+          <w:lang w:val="en-GB"/>
+        </w:rPr>
+        <w:t>@</w:t>
+      </w:r>
+      <w:proofErr w:type="spellStart"/>
+      <w:r>
+        <w:rPr>
+          <w:color w:val="BBB529"/>
+          <w:lang w:val="en-GB"/>
+        </w:rPr>
+        <w:t>PathVariable</w:t>
+      </w:r>
+      <w:proofErr w:type="spellEnd"/>
+      <w:r>
+        <w:rPr>
+          <w:color w:val="A9B7C6"/>
+          <w:lang w:val="en-GB"/>
+        </w:rPr>
+        <w:t>(</w:t>
+      </w:r>
+      <w:r>
+        <w:rPr>
+          <w:color w:val="6A8759"/>
+          <w:lang w:val="en-GB"/>
+        </w:rPr>
+        <w:t>"id"</w:t>
+      </w:r>
+      <w:r>
+        <w:rPr>
+          <w:color w:val="A9B7C6"/>
+          <w:lang w:val="en-GB"/>
+        </w:rPr>
+        <w:t xml:space="preserve">) String </w:t>
+      </w:r>
+      <w:proofErr w:type="spellStart"/>
+      <w:r>
+        <w:rPr>
+          <w:color w:val="A9B7C6"/>
+          <w:lang w:val="en-GB"/>
+        </w:rPr>
+        <w:t>productId</w:t>
+      </w:r>
+      <w:proofErr w:type="spellEnd"/>
+      <w:r>
+        <w:rPr>
+          <w:color w:val="A9B7C6"/>
+          <w:lang w:val="en-GB"/>
+        </w:rPr>
+        <w:t>) {</w:t>
+      </w:r>
+      <w:r>
+        <w:rPr>
+          <w:color w:val="A9B7C6"/>
+          <w:lang w:val="en-GB"/>
+        </w:rPr>
+        <w:br/>
+        <w:t xml:space="preserve">        </w:t>
+      </w:r>
+      <w:r>
+        <w:rPr>
+          <w:color w:val="CC7832"/>
+          <w:lang w:val="en-GB"/>
+        </w:rPr>
+        <w:t xml:space="preserve">final </w:t>
+      </w:r>
+      <w:r>
+        <w:rPr>
+          <w:color w:val="A9B7C6"/>
+          <w:lang w:val="en-GB"/>
+        </w:rPr>
+        <w:t xml:space="preserve">String </w:t>
+      </w:r>
+      <w:proofErr w:type="spellStart"/>
+      <w:r>
+        <w:rPr>
+          <w:color w:val="A9B7C6"/>
+          <w:lang w:val="en-GB"/>
+        </w:rPr>
+        <w:t>drinkNotFound</w:t>
+      </w:r>
+      <w:proofErr w:type="spellEnd"/>
+      <w:r>
+        <w:rPr>
+          <w:color w:val="A9B7C6"/>
+          <w:lang w:val="en-GB"/>
+        </w:rPr>
+        <w:t xml:space="preserve"> = </w:t>
+      </w:r>
+      <w:r>
+        <w:rPr>
+          <w:color w:val="6A8759"/>
+          <w:lang w:val="en-GB"/>
+        </w:rPr>
+        <w:t>"drink not found"</w:t>
+      </w:r>
+      <w:r>
+        <w:rPr>
+          <w:color w:val="CC7832"/>
+          <w:lang w:val="en-GB"/>
+        </w:rPr>
+        <w:t>;</w:t>
+      </w:r>
+      <w:r>
+        <w:rPr>
+          <w:color w:val="CC7832"/>
+          <w:lang w:val="en-GB"/>
+        </w:rPr>
+        <w:br/>
+        <w:t xml:space="preserve">        try </w:t>
+      </w:r>
+      <w:r>
+        <w:rPr>
+          <w:color w:val="A9B7C6"/>
+          <w:lang w:val="en-GB"/>
+        </w:rPr>
+        <w:t>{</w:t>
+      </w:r>
+      <w:r>
+        <w:rPr>
+          <w:color w:val="A9B7C6"/>
+          <w:lang w:val="en-GB"/>
+        </w:rPr>
+        <w:br/>
+        <w:t xml:space="preserve">            </w:t>
+      </w:r>
+      <w:proofErr w:type="spellStart"/>
+      <w:r>
+        <w:rPr>
+          <w:color w:val="CC7832"/>
+          <w:lang w:val="en-GB"/>
+        </w:rPr>
+        <w:t>int</w:t>
+      </w:r>
+      <w:proofErr w:type="spellEnd"/>
+      <w:r>
+        <w:rPr>
+          <w:color w:val="CC7832"/>
+          <w:lang w:val="en-GB"/>
+        </w:rPr>
+        <w:t xml:space="preserve"> </w:t>
+      </w:r>
+      <w:proofErr w:type="spellStart"/>
+      <w:r>
+        <w:rPr>
+          <w:color w:val="A9B7C6"/>
+          <w:lang w:val="en-GB"/>
+        </w:rPr>
+        <w:t>keuze</w:t>
+      </w:r>
+      <w:proofErr w:type="spellEnd"/>
+      <w:r>
+        <w:rPr>
+          <w:color w:val="A9B7C6"/>
+          <w:lang w:val="en-GB"/>
+        </w:rPr>
+        <w:t xml:space="preserve"> = </w:t>
+      </w:r>
+      <w:proofErr w:type="spellStart"/>
+      <w:r>
+        <w:rPr>
+          <w:color w:val="A9B7C6"/>
+          <w:lang w:val="en-GB"/>
+        </w:rPr>
+        <w:t>Integer.</w:t>
+      </w:r>
+      <w:r>
+        <w:rPr>
+          <w:i/>
+          <w:iCs/>
+          <w:color w:val="A9B7C6"/>
+          <w:lang w:val="en-GB"/>
+        </w:rPr>
+        <w:t>parseInt</w:t>
+      </w:r>
+      <w:proofErr w:type="spellEnd"/>
+      <w:r>
+        <w:rPr>
+          <w:color w:val="A9B7C6"/>
+          <w:lang w:val="en-GB"/>
+        </w:rPr>
+        <w:t>(</w:t>
+      </w:r>
+      <w:proofErr w:type="spellStart"/>
+      <w:r>
+        <w:rPr>
+          <w:color w:val="A9B7C6"/>
+          <w:lang w:val="en-GB"/>
+        </w:rPr>
+        <w:t>productId</w:t>
+      </w:r>
+      <w:proofErr w:type="spellEnd"/>
+      <w:r>
+        <w:rPr>
+          <w:color w:val="A9B7C6"/>
+          <w:lang w:val="en-GB"/>
+        </w:rPr>
+        <w:t>)-</w:t>
+      </w:r>
+      <w:r>
+        <w:rPr>
+          <w:color w:val="6897BB"/>
+          <w:lang w:val="en-GB"/>
+        </w:rPr>
+        <w:t>1</w:t>
+      </w:r>
+      <w:r>
+        <w:rPr>
+          <w:color w:val="CC7832"/>
+          <w:lang w:val="en-GB"/>
+        </w:rPr>
+        <w:t>;</w:t>
+      </w:r>
+      <w:r>
+        <w:rPr>
+          <w:color w:val="CC7832"/>
+          <w:lang w:val="en-GB"/>
+        </w:rPr>
+        <w:br/>
+        <w:t xml:space="preserve">            if </w:t>
+      </w:r>
+      <w:r>
+        <w:rPr>
+          <w:color w:val="A9B7C6"/>
+          <w:lang w:val="en-GB"/>
+        </w:rPr>
+        <w:t>(</w:t>
+      </w:r>
+      <w:proofErr w:type="spellStart"/>
+      <w:r>
+        <w:rPr>
+          <w:color w:val="A9B7C6"/>
+          <w:lang w:val="en-GB"/>
+        </w:rPr>
+        <w:t>keuze</w:t>
+      </w:r>
+      <w:proofErr w:type="spellEnd"/>
+      <w:r>
+        <w:rPr>
+          <w:color w:val="A9B7C6"/>
+          <w:lang w:val="en-GB"/>
+        </w:rPr>
+        <w:t>&lt;</w:t>
+      </w:r>
+      <w:proofErr w:type="spellStart"/>
       <w:r>
         <w:rPr>
           <w:i/>
@@ -10847,7 +11300,14 @@
           <w:color w:val="9876AA"/>
           <w:lang w:val="en-GB"/>
         </w:rPr>
-        <w:t>GET</w:t>
+        <w:t>drinks</w:t>
+      </w:r>
+      <w:r>
+        <w:rPr>
+          <w:color w:val="A9B7C6"/>
+          <w:lang w:val="en-GB"/>
+        </w:rPr>
+        <w:t>.size</w:t>
       </w:r>
       <w:proofErr w:type="spellEnd"/>
       <w:r>
@@ -10855,7 +11315,659 @@
           <w:color w:val="A9B7C6"/>
           <w:lang w:val="en-GB"/>
         </w:rPr>
+        <w:t>()) {</w:t>
+      </w:r>
+      <w:r>
+        <w:rPr>
+          <w:color w:val="A9B7C6"/>
+          <w:lang w:val="en-GB"/>
+        </w:rPr>
+        <w:br/>
+        <w:t xml:space="preserve">                </w:t>
+      </w:r>
+      <w:r>
+        <w:rPr>
+          <w:color w:val="CC7832"/>
+          <w:lang w:val="en-GB"/>
+        </w:rPr>
+        <w:t xml:space="preserve">return </w:t>
+      </w:r>
+      <w:proofErr w:type="spellStart"/>
+      <w:r>
+        <w:rPr>
+          <w:i/>
+          <w:iCs/>
+          <w:color w:val="9876AA"/>
+          <w:lang w:val="en-GB"/>
+        </w:rPr>
+        <w:t>drinks</w:t>
+      </w:r>
+      <w:r>
+        <w:rPr>
+          <w:color w:val="A9B7C6"/>
+          <w:lang w:val="en-GB"/>
+        </w:rPr>
+        <w:t>.get</w:t>
+      </w:r>
+      <w:proofErr w:type="spellEnd"/>
+      <w:r>
+        <w:rPr>
+          <w:color w:val="A9B7C6"/>
+          <w:lang w:val="en-GB"/>
+        </w:rPr>
+        <w:t>(</w:t>
+      </w:r>
+      <w:proofErr w:type="spellStart"/>
+      <w:r>
+        <w:rPr>
+          <w:color w:val="A9B7C6"/>
+          <w:lang w:val="en-GB"/>
+        </w:rPr>
+        <w:t>keuze</w:t>
+      </w:r>
+      <w:proofErr w:type="spellEnd"/>
+      <w:r>
+        <w:rPr>
+          <w:color w:val="A9B7C6"/>
+          <w:lang w:val="en-GB"/>
+        </w:rPr>
         <w:t>)</w:t>
+      </w:r>
+      <w:r>
+        <w:rPr>
+          <w:color w:val="CC7832"/>
+          <w:lang w:val="en-GB"/>
+        </w:rPr>
+        <w:t>;</w:t>
+      </w:r>
+      <w:r>
+        <w:rPr>
+          <w:color w:val="CC7832"/>
+          <w:lang w:val="en-GB"/>
+        </w:rPr>
+        <w:br/>
+        <w:t xml:space="preserve">            </w:t>
+      </w:r>
+      <w:r>
+        <w:rPr>
+          <w:color w:val="A9B7C6"/>
+          <w:lang w:val="en-GB"/>
+        </w:rPr>
+        <w:t xml:space="preserve">} </w:t>
+      </w:r>
+      <w:r>
+        <w:rPr>
+          <w:color w:val="CC7832"/>
+          <w:lang w:val="en-GB"/>
+        </w:rPr>
+        <w:t xml:space="preserve">else </w:t>
+      </w:r>
+      <w:r>
+        <w:rPr>
+          <w:color w:val="A9B7C6"/>
+          <w:lang w:val="en-GB"/>
+        </w:rPr>
+        <w:t>{</w:t>
+      </w:r>
+      <w:r>
+        <w:rPr>
+          <w:color w:val="A9B7C6"/>
+          <w:lang w:val="en-GB"/>
+        </w:rPr>
+        <w:br/>
+        <w:t xml:space="preserve">                </w:t>
+      </w:r>
+      <w:r>
+        <w:rPr>
+          <w:color w:val="CC7832"/>
+          <w:lang w:val="en-GB"/>
+        </w:rPr>
+        <w:t xml:space="preserve">return </w:t>
+      </w:r>
+      <w:proofErr w:type="spellStart"/>
+      <w:r>
+        <w:rPr>
+          <w:color w:val="A9B7C6"/>
+          <w:lang w:val="en-GB"/>
+        </w:rPr>
+        <w:t>drinkNotFound</w:t>
+      </w:r>
+      <w:proofErr w:type="spellEnd"/>
+      <w:r>
+        <w:rPr>
+          <w:color w:val="CC7832"/>
+          <w:lang w:val="en-GB"/>
+        </w:rPr>
+        <w:t>;</w:t>
+      </w:r>
+      <w:r>
+        <w:rPr>
+          <w:color w:val="CC7832"/>
+          <w:lang w:val="en-GB"/>
+        </w:rPr>
+        <w:br/>
+        <w:t xml:space="preserve">            </w:t>
+      </w:r>
+      <w:r>
+        <w:rPr>
+          <w:color w:val="A9B7C6"/>
+          <w:lang w:val="en-GB"/>
+        </w:rPr>
+        <w:t>}</w:t>
+      </w:r>
+      <w:r>
+        <w:rPr>
+          <w:color w:val="A9B7C6"/>
+          <w:lang w:val="en-GB"/>
+        </w:rPr>
+        <w:br/>
+        <w:t xml:space="preserve">        } </w:t>
+      </w:r>
+      <w:r>
+        <w:rPr>
+          <w:color w:val="CC7832"/>
+          <w:lang w:val="en-GB"/>
+        </w:rPr>
+        <w:t xml:space="preserve">catch </w:t>
+      </w:r>
+      <w:r>
+        <w:rPr>
+          <w:color w:val="A9B7C6"/>
+          <w:lang w:val="en-GB"/>
+        </w:rPr>
+        <w:t>(</w:t>
+      </w:r>
+      <w:proofErr w:type="spellStart"/>
+      <w:r>
+        <w:rPr>
+          <w:color w:val="A9B7C6"/>
+          <w:lang w:val="en-GB"/>
+        </w:rPr>
+        <w:t>NumberFormatException</w:t>
+      </w:r>
+      <w:proofErr w:type="spellEnd"/>
+      <w:r>
+        <w:rPr>
+          <w:color w:val="A9B7C6"/>
+          <w:lang w:val="en-GB"/>
+        </w:rPr>
+        <w:t xml:space="preserve"> </w:t>
+      </w:r>
+      <w:proofErr w:type="spellStart"/>
+      <w:r>
+        <w:rPr>
+          <w:color w:val="A9B7C6"/>
+          <w:lang w:val="en-GB"/>
+        </w:rPr>
+        <w:t>nfe</w:t>
+      </w:r>
+      <w:proofErr w:type="spellEnd"/>
+      <w:r>
+        <w:rPr>
+          <w:color w:val="A9B7C6"/>
+          <w:lang w:val="en-GB"/>
+        </w:rPr>
+        <w:t>) {</w:t>
+      </w:r>
+      <w:r>
+        <w:rPr>
+          <w:color w:val="A9B7C6"/>
+          <w:lang w:val="en-GB"/>
+        </w:rPr>
+        <w:br/>
+        <w:t xml:space="preserve">            </w:t>
+      </w:r>
+      <w:r>
+        <w:rPr>
+          <w:color w:val="CC7832"/>
+          <w:lang w:val="en-GB"/>
+        </w:rPr>
+        <w:t xml:space="preserve">return </w:t>
+      </w:r>
+      <w:proofErr w:type="spellStart"/>
+      <w:r>
+        <w:rPr>
+          <w:color w:val="A9B7C6"/>
+          <w:lang w:val="en-GB"/>
+        </w:rPr>
+        <w:t>drinkNotFound</w:t>
+      </w:r>
+      <w:proofErr w:type="spellEnd"/>
+      <w:r>
+        <w:rPr>
+          <w:color w:val="CC7832"/>
+          <w:lang w:val="en-GB"/>
+        </w:rPr>
+        <w:t>;</w:t>
+      </w:r>
+      <w:r>
+        <w:rPr>
+          <w:color w:val="CC7832"/>
+          <w:lang w:val="en-GB"/>
+        </w:rPr>
+        <w:br/>
+        <w:t xml:space="preserve">        </w:t>
+      </w:r>
+      <w:r>
+        <w:rPr>
+          <w:color w:val="A9B7C6"/>
+          <w:lang w:val="en-GB"/>
+        </w:rPr>
+        <w:t>}</w:t>
+      </w:r>
+      <w:r>
+        <w:rPr>
+          <w:color w:val="A9B7C6"/>
+          <w:lang w:val="en-GB"/>
+        </w:rPr>
+        <w:br/>
+        <w:t xml:space="preserve">    }</w:t>
+      </w:r>
+      <w:r>
+        <w:rPr>
+          <w:color w:val="A9B7C6"/>
+          <w:lang w:val="en-GB"/>
+        </w:rPr>
+        <w:br/>
+        <w:t>}</w:t>
+      </w:r>
+    </w:p>
+    <w:p>
+      <w:pPr>
+        <w:rPr>
+          <w:rFonts w:eastAsia="Times New Roman" w:cs="Segoe UI"/>
+          <w:color w:val="24292E"/>
+          <w:sz w:val="24"/>
+          <w:szCs w:val="24"/>
+          <w:lang w:val="en-GB" w:eastAsia="nl-NL"/>
+        </w:rPr>
+      </w:pPr>
+      <w:r>
+        <w:rPr>
+          <w:rFonts w:eastAsia="Times New Roman" w:cs="Segoe UI"/>
+          <w:color w:val="24292E"/>
+          <w:sz w:val="24"/>
+          <w:szCs w:val="24"/>
+          <w:lang w:val="en-GB" w:eastAsia="nl-NL"/>
+        </w:rPr>
+        <w:br w:type="page"/>
+      </w:r>
+    </w:p>
+    <w:p>
+      <w:pPr>
+        <w:pStyle w:val="HTMLPreformatted"/>
+        <w:shd w:val="clear" w:color="auto" w:fill="2B2B2B"/>
+        <w:rPr>
+          <w:color w:val="A9B7C6"/>
+          <w:lang w:val="en-GB"/>
+        </w:rPr>
+      </w:pPr>
+      <w:r>
+        <w:rPr>
+          <w:color w:val="CC7832"/>
+          <w:lang w:val="en-GB"/>
+        </w:rPr>
+        <w:lastRenderedPageBreak/>
+        <w:t xml:space="preserve">package </w:t>
+      </w:r>
+      <w:proofErr w:type="spellStart"/>
+      <w:r>
+        <w:rPr>
+          <w:color w:val="A9B7C6"/>
+          <w:lang w:val="en-GB"/>
+        </w:rPr>
+        <w:t>nl.sjop.service.web</w:t>
+      </w:r>
+      <w:proofErr w:type="spellEnd"/>
+      <w:r>
+        <w:rPr>
+          <w:color w:val="CC7832"/>
+          <w:lang w:val="en-GB"/>
+        </w:rPr>
+        <w:t>;</w:t>
+      </w:r>
+      <w:r>
+        <w:rPr>
+          <w:color w:val="CC7832"/>
+          <w:lang w:val="en-GB"/>
+        </w:rPr>
+        <w:br/>
+      </w:r>
+      <w:r>
+        <w:rPr>
+          <w:color w:val="CC7832"/>
+          <w:lang w:val="en-GB"/>
+        </w:rPr>
+        <w:br/>
+        <w:t xml:space="preserve">import </w:t>
+      </w:r>
+      <w:proofErr w:type="spellStart"/>
+      <w:r>
+        <w:rPr>
+          <w:color w:val="A9B7C6"/>
+          <w:lang w:val="en-GB"/>
+        </w:rPr>
+        <w:t>org.springframework.web.bind.annotation.</w:t>
+      </w:r>
+      <w:r>
+        <w:rPr>
+          <w:color w:val="BBB529"/>
+          <w:lang w:val="en-GB"/>
+        </w:rPr>
+        <w:t>PathVariable</w:t>
+      </w:r>
+      <w:proofErr w:type="spellEnd"/>
+      <w:r>
+        <w:rPr>
+          <w:color w:val="CC7832"/>
+          <w:lang w:val="en-GB"/>
+        </w:rPr>
+        <w:t>;</w:t>
+      </w:r>
+      <w:r>
+        <w:rPr>
+          <w:color w:val="CC7832"/>
+          <w:lang w:val="en-GB"/>
+        </w:rPr>
+        <w:br/>
+        <w:t xml:space="preserve">import </w:t>
+      </w:r>
+      <w:proofErr w:type="spellStart"/>
+      <w:r>
+        <w:rPr>
+          <w:color w:val="A9B7C6"/>
+          <w:lang w:val="en-GB"/>
+        </w:rPr>
+        <w:t>org.springframework.web.bind.annotation.</w:t>
+      </w:r>
+      <w:r>
+        <w:rPr>
+          <w:color w:val="BBB529"/>
+          <w:lang w:val="en-GB"/>
+        </w:rPr>
+        <w:t>RequestMapping</w:t>
+      </w:r>
+      <w:proofErr w:type="spellEnd"/>
+      <w:r>
+        <w:rPr>
+          <w:color w:val="CC7832"/>
+          <w:lang w:val="en-GB"/>
+        </w:rPr>
+        <w:t>;</w:t>
+      </w:r>
+      <w:r>
+        <w:rPr>
+          <w:color w:val="CC7832"/>
+          <w:lang w:val="en-GB"/>
+        </w:rPr>
+        <w:t xml:space="preserve"> </w:t>
+      </w:r>
+      <w:r>
+        <w:rPr>
+          <w:color w:val="CC7832"/>
+          <w:lang w:val="en-GB"/>
+        </w:rPr>
+        <w:br/>
+        <w:t xml:space="preserve">import </w:t>
+      </w:r>
+      <w:proofErr w:type="spellStart"/>
+      <w:r>
+        <w:rPr>
+          <w:color w:val="A9B7C6"/>
+          <w:lang w:val="en-GB"/>
+        </w:rPr>
+        <w:t>org.springframework.web.bind.annotation.</w:t>
+      </w:r>
+      <w:r>
+        <w:rPr>
+          <w:color w:val="BBB529"/>
+          <w:lang w:val="en-GB"/>
+        </w:rPr>
+        <w:t>GetMapping</w:t>
+      </w:r>
+      <w:proofErr w:type="spellEnd"/>
+      <w:r>
+        <w:rPr>
+          <w:color w:val="CC7832"/>
+          <w:lang w:val="en-GB"/>
+        </w:rPr>
+        <w:t>;</w:t>
+      </w:r>
+      <w:r>
+        <w:rPr>
+          <w:color w:val="CC7832"/>
+          <w:lang w:val="en-GB"/>
+        </w:rPr>
+        <w:br/>
+        <w:t xml:space="preserve">import </w:t>
+      </w:r>
+      <w:proofErr w:type="spellStart"/>
+      <w:r>
+        <w:rPr>
+          <w:color w:val="A9B7C6"/>
+          <w:lang w:val="en-GB"/>
+        </w:rPr>
+        <w:t>org.springframework.web.bind.annotation.RequestMethod</w:t>
+      </w:r>
+      <w:proofErr w:type="spellEnd"/>
+      <w:r>
+        <w:rPr>
+          <w:color w:val="CC7832"/>
+          <w:lang w:val="en-GB"/>
+        </w:rPr>
+        <w:t>;</w:t>
+      </w:r>
+      <w:r>
+        <w:rPr>
+          <w:color w:val="CC7832"/>
+          <w:lang w:val="en-GB"/>
+        </w:rPr>
+        <w:br/>
+        <w:t xml:space="preserve">import </w:t>
+      </w:r>
+      <w:proofErr w:type="spellStart"/>
+      <w:r>
+        <w:rPr>
+          <w:color w:val="A9B7C6"/>
+          <w:lang w:val="en-GB"/>
+        </w:rPr>
+        <w:t>org.springframework.web.bind.annotation.</w:t>
+      </w:r>
+      <w:r>
+        <w:rPr>
+          <w:color w:val="BBB529"/>
+          <w:lang w:val="en-GB"/>
+        </w:rPr>
+        <w:t>RestController</w:t>
+      </w:r>
+      <w:proofErr w:type="spellEnd"/>
+      <w:r>
+        <w:rPr>
+          <w:color w:val="CC7832"/>
+          <w:lang w:val="en-GB"/>
+        </w:rPr>
+        <w:t>;</w:t>
+      </w:r>
+      <w:r>
+        <w:rPr>
+          <w:color w:val="CC7832"/>
+          <w:lang w:val="en-GB"/>
+        </w:rPr>
+        <w:br/>
+      </w:r>
+      <w:r>
+        <w:rPr>
+          <w:color w:val="CC7832"/>
+          <w:lang w:val="en-GB"/>
+        </w:rPr>
+        <w:br/>
+        <w:t xml:space="preserve">import </w:t>
+      </w:r>
+      <w:proofErr w:type="spellStart"/>
+      <w:r>
+        <w:rPr>
+          <w:color w:val="A9B7C6"/>
+          <w:lang w:val="en-GB"/>
+        </w:rPr>
+        <w:t>java.util.Arrays</w:t>
+      </w:r>
+      <w:proofErr w:type="spellEnd"/>
+      <w:r>
+        <w:rPr>
+          <w:color w:val="CC7832"/>
+          <w:lang w:val="en-GB"/>
+        </w:rPr>
+        <w:t>;</w:t>
+      </w:r>
+      <w:r>
+        <w:rPr>
+          <w:color w:val="CC7832"/>
+          <w:lang w:val="en-GB"/>
+        </w:rPr>
+        <w:br/>
+        <w:t xml:space="preserve">import </w:t>
+      </w:r>
+      <w:proofErr w:type="spellStart"/>
+      <w:r>
+        <w:rPr>
+          <w:color w:val="A9B7C6"/>
+          <w:lang w:val="en-GB"/>
+        </w:rPr>
+        <w:t>java.util.List</w:t>
+      </w:r>
+      <w:proofErr w:type="spellEnd"/>
+      <w:r>
+        <w:rPr>
+          <w:color w:val="CC7832"/>
+          <w:lang w:val="en-GB"/>
+        </w:rPr>
+        <w:t>;</w:t>
+      </w:r>
+      <w:r>
+        <w:rPr>
+          <w:color w:val="CC7832"/>
+          <w:lang w:val="en-GB"/>
+        </w:rPr>
+        <w:br/>
+      </w:r>
+      <w:r>
+        <w:rPr>
+          <w:color w:val="CC7832"/>
+          <w:lang w:val="en-GB"/>
+        </w:rPr>
+        <w:br/>
+      </w:r>
+      <w:r>
+        <w:rPr>
+          <w:color w:val="BBB529"/>
+          <w:lang w:val="en-GB"/>
+        </w:rPr>
+        <w:t>@</w:t>
+      </w:r>
+      <w:proofErr w:type="spellStart"/>
+      <w:r>
+        <w:rPr>
+          <w:color w:val="BBB529"/>
+          <w:lang w:val="en-GB"/>
+        </w:rPr>
+        <w:t>RestController</w:t>
+      </w:r>
+      <w:proofErr w:type="spellEnd"/>
+      <w:r>
+        <w:rPr>
+          <w:color w:val="BBB529"/>
+          <w:lang w:val="en-GB"/>
+        </w:rPr>
+        <w:br/>
+        <w:t>@</w:t>
+      </w:r>
+      <w:proofErr w:type="spellStart"/>
+      <w:r>
+        <w:rPr>
+          <w:color w:val="BBB529"/>
+          <w:lang w:val="en-GB"/>
+        </w:rPr>
+        <w:t>RequestMapping</w:t>
+      </w:r>
+      <w:proofErr w:type="spellEnd"/>
+      <w:r>
+        <w:rPr>
+          <w:color w:val="A9B7C6"/>
+          <w:lang w:val="en-GB"/>
+        </w:rPr>
+        <w:t>(</w:t>
+      </w:r>
+      <w:r>
+        <w:rPr>
+          <w:color w:val="D0D0FF"/>
+          <w:lang w:val="en-GB"/>
+        </w:rPr>
+        <w:t>value</w:t>
+      </w:r>
+      <w:r>
+        <w:rPr>
+          <w:color w:val="A9B7C6"/>
+          <w:lang w:val="en-GB"/>
+        </w:rPr>
+        <w:t>=</w:t>
+      </w:r>
+      <w:r>
+        <w:rPr>
+          <w:color w:val="6A8759"/>
+          <w:lang w:val="en-GB"/>
+        </w:rPr>
+        <w:t>"shopping"</w:t>
+      </w:r>
+      <w:r>
+        <w:rPr>
+          <w:color w:val="A9B7C6"/>
+          <w:lang w:val="en-GB"/>
+        </w:rPr>
+        <w:t>)</w:t>
+      </w:r>
+      <w:r>
+        <w:rPr>
+          <w:color w:val="A9B7C6"/>
+          <w:lang w:val="en-GB"/>
+        </w:rPr>
+        <w:br/>
+      </w:r>
+      <w:r>
+        <w:rPr>
+          <w:color w:val="CC7832"/>
+          <w:lang w:val="en-GB"/>
+        </w:rPr>
+        <w:t xml:space="preserve">public class </w:t>
+      </w:r>
+      <w:proofErr w:type="spellStart"/>
+      <w:r>
+        <w:rPr>
+          <w:color w:val="A9B7C6"/>
+          <w:lang w:val="en-GB"/>
+        </w:rPr>
+        <w:t>S</w:t>
+      </w:r>
+      <w:r>
+        <w:rPr>
+          <w:color w:val="A9B7C6"/>
+          <w:lang w:val="en-GB"/>
+        </w:rPr>
+        <w:t>hoppingController</w:t>
+      </w:r>
+      <w:proofErr w:type="spellEnd"/>
+      <w:r>
+        <w:rPr>
+          <w:color w:val="A9B7C6"/>
+          <w:lang w:val="en-GB"/>
+        </w:rPr>
+        <w:t xml:space="preserve"> {</w:t>
+      </w:r>
+      <w:r>
+        <w:rPr>
+          <w:color w:val="A9B7C6"/>
+          <w:lang w:val="en-GB"/>
+        </w:rPr>
+        <w:br/>
       </w:r>
       <w:r>
         <w:rPr>
@@ -10870,150 +11982,30 @@
           <w:color w:val="CC7832"/>
           <w:lang w:val="en-GB"/>
         </w:rPr>
-        <w:t xml:space="preserve">public static </w:t>
+        <w:t xml:space="preserve">private static final </w:t>
       </w:r>
       <w:r>
         <w:rPr>
           <w:color w:val="A9B7C6"/>
           <w:lang w:val="en-GB"/>
         </w:rPr>
-        <w:t xml:space="preserve">String </w:t>
-      </w:r>
-      <w:proofErr w:type="spellStart"/>
-      <w:r>
-        <w:rPr>
-          <w:color w:val="FFC66D"/>
-          <w:lang w:val="en-GB"/>
-        </w:rPr>
-        <w:t>retrieveDrink</w:t>
-      </w:r>
-      <w:proofErr w:type="spellEnd"/>
+        <w:t xml:space="preserve">List&lt;String&gt; </w:t>
+      </w:r>
+      <w:r>
+        <w:rPr>
+          <w:i/>
+          <w:iCs/>
+          <w:color w:val="9876AA"/>
+          <w:lang w:val="en-GB"/>
+        </w:rPr>
+        <w:t xml:space="preserve">drinks </w:t>
+      </w:r>
       <w:r>
         <w:rPr>
           <w:color w:val="A9B7C6"/>
           <w:lang w:val="en-GB"/>
         </w:rPr>
-        <w:t>(</w:t>
-      </w:r>
-      <w:r>
-        <w:rPr>
-          <w:color w:val="BBB529"/>
-          <w:lang w:val="en-GB"/>
-        </w:rPr>
-        <w:t>@</w:t>
-      </w:r>
-      <w:proofErr w:type="spellStart"/>
-      <w:r>
-        <w:rPr>
-          <w:color w:val="BBB529"/>
-          <w:lang w:val="en-GB"/>
-        </w:rPr>
-        <w:t>PathVariable</w:t>
-      </w:r>
-      <w:proofErr w:type="spellEnd"/>
-      <w:r>
-        <w:rPr>
-          <w:color w:val="A9B7C6"/>
-          <w:lang w:val="en-GB"/>
-        </w:rPr>
-        <w:t>(</w:t>
-      </w:r>
-      <w:r>
-        <w:rPr>
-          <w:color w:val="6A8759"/>
-          <w:lang w:val="en-GB"/>
-        </w:rPr>
-        <w:t>"id"</w:t>
-      </w:r>
-      <w:r>
-        <w:rPr>
-          <w:color w:val="A9B7C6"/>
-          <w:lang w:val="en-GB"/>
-        </w:rPr>
-        <w:t xml:space="preserve">) String </w:t>
-      </w:r>
-      <w:proofErr w:type="spellStart"/>
-      <w:r>
-        <w:rPr>
-          <w:color w:val="A9B7C6"/>
-          <w:lang w:val="en-GB"/>
-        </w:rPr>
-        <w:t>productId</w:t>
-      </w:r>
-      <w:proofErr w:type="spellEnd"/>
-      <w:r>
-        <w:rPr>
-          <w:color w:val="A9B7C6"/>
-          <w:lang w:val="en-GB"/>
-        </w:rPr>
-        <w:t>) {</w:t>
-      </w:r>
-      <w:r>
-        <w:rPr>
-          <w:color w:val="A9B7C6"/>
-          <w:lang w:val="en-GB"/>
-        </w:rPr>
-        <w:br/>
-        <w:t xml:space="preserve">        </w:t>
-      </w:r>
-      <w:r>
-        <w:rPr>
-          <w:color w:val="CC7832"/>
-          <w:lang w:val="en-GB"/>
-        </w:rPr>
-        <w:t xml:space="preserve">final </w:t>
-      </w:r>
-      <w:r>
-        <w:rPr>
-          <w:color w:val="A9B7C6"/>
-          <w:lang w:val="en-GB"/>
-        </w:rPr>
-        <w:t xml:space="preserve">String </w:t>
-      </w:r>
-      <w:proofErr w:type="spellStart"/>
-      <w:r>
-        <w:rPr>
-          <w:color w:val="A9B7C6"/>
-          <w:lang w:val="en-GB"/>
-        </w:rPr>
-        <w:t>drinkNotFound</w:t>
-      </w:r>
-      <w:proofErr w:type="spellEnd"/>
-      <w:r>
-        <w:rPr>
-          <w:color w:val="A9B7C6"/>
-          <w:lang w:val="en-GB"/>
-        </w:rPr>
-        <w:t xml:space="preserve"> = </w:t>
-      </w:r>
-      <w:r>
-        <w:rPr>
-          <w:color w:val="6A8759"/>
-          <w:lang w:val="en-GB"/>
-        </w:rPr>
-        <w:t>"drink not found"</w:t>
-      </w:r>
-      <w:r>
-        <w:rPr>
-          <w:color w:val="CC7832"/>
-          <w:lang w:val="en-GB"/>
-        </w:rPr>
-        <w:t>;</w:t>
-      </w:r>
-      <w:r>
-        <w:rPr>
-          <w:color w:val="CC7832"/>
-          <w:lang w:val="en-GB"/>
-        </w:rPr>
-        <w:br/>
-        <w:t xml:space="preserve">        try </w:t>
-      </w:r>
-      <w:r>
-        <w:rPr>
-          <w:color w:val="A9B7C6"/>
-          <w:lang w:val="en-GB"/>
-        </w:rPr>
-        <w:t>{</w:t>
+        <w:t>=</w:t>
       </w:r>
       <w:r>
         <w:rPr>
@@ -11026,42 +12018,10 @@
       <w:proofErr w:type="spellStart"/>
       <w:r>
         <w:rPr>
-          <w:color w:val="CC7832"/>
-          <w:lang w:val="en-GB"/>
-        </w:rPr>
-        <w:t>int</w:t>
-      </w:r>
-      <w:proofErr w:type="spellEnd"/>
-      <w:r>
-        <w:rPr>
-          <w:color w:val="CC7832"/>
-          <w:lang w:val="en-GB"/>
-        </w:rPr>
-        <w:t xml:space="preserve"> </w:t>
-      </w:r>
-      <w:proofErr w:type="spellStart"/>
-      <w:r>
-        <w:rPr>
           <w:color w:val="A9B7C6"/>
           <w:lang w:val="en-GB"/>
         </w:rPr>
-        <w:t>keuze</w:t>
-      </w:r>
-      <w:proofErr w:type="spellEnd"/>
-      <w:r>
-        <w:rPr>
-          <w:color w:val="A9B7C6"/>
-          <w:lang w:val="en-GB"/>
-        </w:rPr>
-        <w:t xml:space="preserve"> = </w:t>
-      </w:r>
-      <w:proofErr w:type="spellStart"/>
-      <w:r>
-        <w:rPr>
-          <w:color w:val="A9B7C6"/>
-          <w:lang w:val="en-GB"/>
-        </w:rPr>
-        <w:t>Integer.</w:t>
+        <w:t>Arrays.</w:t>
       </w:r>
       <w:r>
         <w:rPr>
@@ -11070,7 +12030,7 @@
           <w:color w:val="A9B7C6"/>
           <w:lang w:val="en-GB"/>
         </w:rPr>
-        <w:t>parseInt</w:t>
+        <w:t>asList</w:t>
       </w:r>
       <w:proofErr w:type="spellEnd"/>
       <w:r>
@@ -11080,13 +12040,138 @@
         </w:rPr>
         <w:t>(</w:t>
       </w:r>
+      <w:r>
+        <w:rPr>
+          <w:color w:val="6A8759"/>
+          <w:lang w:val="en-GB"/>
+        </w:rPr>
+        <w:t>"1. Glenfiddich 18 years old 70 cl"</w:t>
+      </w:r>
+      <w:r>
+        <w:rPr>
+          <w:color w:val="CC7832"/>
+          <w:lang w:val="en-GB"/>
+        </w:rPr>
+        <w:t>,</w:t>
+      </w:r>
+      <w:r>
+        <w:rPr>
+          <w:color w:val="CC7832"/>
+          <w:lang w:val="en-GB"/>
+        </w:rPr>
+        <w:br/>
+        <w:t xml:space="preserve">                    </w:t>
+      </w:r>
+      <w:r>
+        <w:rPr>
+          <w:color w:val="6A8759"/>
+          <w:lang w:val="en-GB"/>
+        </w:rPr>
+        <w:t>"2. Old Pulteney 17 years Single Malt 70 cl"</w:t>
+      </w:r>
+      <w:r>
+        <w:rPr>
+          <w:color w:val="CC7832"/>
+          <w:lang w:val="en-GB"/>
+        </w:rPr>
+        <w:t>,</w:t>
+      </w:r>
+      <w:r>
+        <w:rPr>
+          <w:color w:val="CC7832"/>
+          <w:lang w:val="en-GB"/>
+        </w:rPr>
+        <w:br/>
+        <w:t xml:space="preserve">                    </w:t>
+      </w:r>
+      <w:r>
+        <w:rPr>
+          <w:color w:val="6A8759"/>
+          <w:lang w:val="en-GB"/>
+        </w:rPr>
+        <w:t xml:space="preserve">"3. </w:t>
+      </w:r>
       <w:proofErr w:type="spellStart"/>
       <w:r>
         <w:rPr>
+          <w:color w:val="6A8759"/>
+          <w:lang w:val="en-GB"/>
+        </w:rPr>
+        <w:t>Aberlour</w:t>
+      </w:r>
+      <w:proofErr w:type="spellEnd"/>
+      <w:r>
+        <w:rPr>
+          <w:color w:val="6A8759"/>
+          <w:lang w:val="en-GB"/>
+        </w:rPr>
+        <w:t xml:space="preserve"> 12 Years Double Cask Matured 70 cl"</w:t>
+      </w:r>
+      <w:r>
+        <w:rPr>
+          <w:color w:val="CC7832"/>
+          <w:lang w:val="en-GB"/>
+        </w:rPr>
+        <w:t>,</w:t>
+      </w:r>
+      <w:r>
+        <w:rPr>
+          <w:color w:val="CC7832"/>
+          <w:lang w:val="en-GB"/>
+        </w:rPr>
+        <w:br/>
+        <w:t xml:space="preserve">                    </w:t>
+      </w:r>
+      <w:r>
+        <w:rPr>
+          <w:color w:val="6A8759"/>
+          <w:lang w:val="en-GB"/>
+        </w:rPr>
+        <w:t>"4. Laphroaig 10 Years 70CL"</w:t>
+      </w:r>
+      <w:r>
+        <w:rPr>
           <w:color w:val="A9B7C6"/>
           <w:lang w:val="en-GB"/>
         </w:rPr>
-        <w:t>productId</w:t>
+        <w:t>)</w:t>
+      </w:r>
+      <w:r>
+        <w:rPr>
+          <w:color w:val="CC7832"/>
+          <w:lang w:val="en-GB"/>
+        </w:rPr>
+        <w:t>;</w:t>
+      </w:r>
+      <w:r>
+        <w:rPr>
+          <w:color w:val="CC7832"/>
+          <w:lang w:val="en-GB"/>
+        </w:rPr>
+        <w:br/>
+      </w:r>
+      <w:r>
+        <w:rPr>
+          <w:color w:val="CC7832"/>
+          <w:lang w:val="en-GB"/>
+        </w:rPr>
+        <w:br/>
+        <w:t xml:space="preserve">    </w:t>
+      </w:r>
+      <w:r>
+        <w:rPr>
+          <w:color w:val="BBB529"/>
+          <w:lang w:val="en-GB"/>
+        </w:rPr>
+        <w:t>@</w:t>
+      </w:r>
+      <w:proofErr w:type="spellStart"/>
+      <w:r>
+        <w:rPr>
+          <w:color w:val="BBB529"/>
+          <w:lang w:val="en-GB"/>
+        </w:rPr>
+        <w:t>RequestMapping</w:t>
       </w:r>
       <w:proofErr w:type="spellEnd"/>
       <w:r>
@@ -11094,36 +12179,49 @@
           <w:color w:val="A9B7C6"/>
           <w:lang w:val="en-GB"/>
         </w:rPr>
-        <w:t>)-</w:t>
-      </w:r>
-      <w:r>
-        <w:rPr>
-          <w:color w:val="6897BB"/>
-          <w:lang w:val="en-GB"/>
-        </w:rPr>
-        <w:t>1</w:t>
+        <w:t>(</w:t>
+      </w:r>
+      <w:r>
+        <w:rPr>
+          <w:color w:val="D0D0FF"/>
+          <w:lang w:val="en-GB"/>
+        </w:rPr>
+        <w:t>value</w:t>
+      </w:r>
+      <w:r>
+        <w:rPr>
+          <w:color w:val="A9B7C6"/>
+          <w:lang w:val="en-GB"/>
+        </w:rPr>
+        <w:t>=</w:t>
+      </w:r>
+      <w:r>
+        <w:rPr>
+          <w:color w:val="6A8759"/>
+          <w:lang w:val="en-GB"/>
+        </w:rPr>
+        <w:t>"drinks"</w:t>
       </w:r>
       <w:r>
         <w:rPr>
           <w:color w:val="CC7832"/>
           <w:lang w:val="en-GB"/>
         </w:rPr>
-        <w:t>;</w:t>
-      </w:r>
-      <w:r>
-        <w:rPr>
-          <w:color w:val="CC7832"/>
-          <w:lang w:val="en-GB"/>
-        </w:rPr>
-        <w:br/>
-        <w:t xml:space="preserve">            if </w:t>
+        <w:t xml:space="preserve">, </w:t>
+      </w:r>
+      <w:r>
+        <w:rPr>
+          <w:color w:val="D0D0FF"/>
+          <w:lang w:val="en-GB"/>
+        </w:rPr>
+        <w:t>method</w:t>
       </w:r>
       <w:r>
         <w:rPr>
           <w:color w:val="A9B7C6"/>
           <w:lang w:val="en-GB"/>
         </w:rPr>
-        <w:t>(</w:t>
+        <w:t>=</w:t>
       </w:r>
       <w:proofErr w:type="spellStart"/>
       <w:r>
@@ -11131,17 +12229,8 @@
           <w:color w:val="A9B7C6"/>
           <w:lang w:val="en-GB"/>
         </w:rPr>
-        <w:t>keuze</w:t>
-      </w:r>
-      <w:proofErr w:type="spellEnd"/>
-      <w:r>
-        <w:rPr>
-          <w:color w:val="A9B7C6"/>
-          <w:lang w:val="en-GB"/>
-        </w:rPr>
-        <w:t>&lt;</w:t>
-      </w:r>
-      <w:proofErr w:type="spellStart"/>
+        <w:t>RequestMethod.</w:t>
+      </w:r>
       <w:r>
         <w:rPr>
           <w:i/>
@@ -11149,14 +12238,45 @@
           <w:color w:val="9876AA"/>
           <w:lang w:val="en-GB"/>
         </w:rPr>
-        <w:t>drinks</w:t>
-      </w:r>
+        <w:t>GET</w:t>
+      </w:r>
+      <w:proofErr w:type="spellEnd"/>
       <w:r>
         <w:rPr>
           <w:color w:val="A9B7C6"/>
           <w:lang w:val="en-GB"/>
         </w:rPr>
-        <w:t>.size</w:t>
+        <w:t>)</w:t>
+      </w:r>
+      <w:r>
+        <w:rPr>
+          <w:color w:val="A9B7C6"/>
+          <w:lang w:val="en-GB"/>
+        </w:rPr>
+        <w:br/>
+        <w:t xml:space="preserve">    </w:t>
+      </w:r>
+      <w:r>
+        <w:rPr>
+          <w:color w:val="CC7832"/>
+          <w:lang w:val="en-GB"/>
+        </w:rPr>
+        <w:t xml:space="preserve">public static </w:t>
+      </w:r>
+      <w:r>
+        <w:rPr>
+          <w:color w:val="A9B7C6"/>
+          <w:lang w:val="en-GB"/>
+        </w:rPr>
+        <w:t xml:space="preserve">List&lt;String&gt; </w:t>
+      </w:r>
+      <w:proofErr w:type="spellStart"/>
+      <w:r>
+        <w:rPr>
+          <w:color w:val="FFC66D"/>
+          <w:lang w:val="en-GB"/>
+        </w:rPr>
+        <w:t>retrieveDrinks</w:t>
       </w:r>
       <w:proofErr w:type="spellEnd"/>
       <w:r>
@@ -11164,7 +12284,7 @@
           <w:color w:val="A9B7C6"/>
           <w:lang w:val="en-GB"/>
         </w:rPr>
-        <w:t>()) {</w:t>
+        <w:t>() {</w:t>
       </w:r>
       <w:r>
         <w:rPr>
@@ -11172,7 +12292,7 @@
           <w:lang w:val="en-GB"/>
         </w:rPr>
         <w:br/>
-        <w:t xml:space="preserve">                </w:t>
+        <w:t xml:space="preserve">        </w:t>
       </w:r>
       <w:r>
         <w:rPr>
@@ -11181,7 +12301,6 @@
         </w:rPr>
         <w:t xml:space="preserve">return </w:t>
       </w:r>
-      <w:proofErr w:type="spellStart"/>
       <w:r>
         <w:rPr>
           <w:i/>
@@ -11193,37 +12312,6 @@
       </w:r>
       <w:r>
         <w:rPr>
-          <w:color w:val="A9B7C6"/>
-          <w:lang w:val="en-GB"/>
-        </w:rPr>
-        <w:t>.get</w:t>
-      </w:r>
-      <w:proofErr w:type="spellEnd"/>
-      <w:r>
-        <w:rPr>
-          <w:color w:val="A9B7C6"/>
-          <w:lang w:val="en-GB"/>
-        </w:rPr>
-        <w:t>(</w:t>
-      </w:r>
-      <w:proofErr w:type="spellStart"/>
-      <w:r>
-        <w:rPr>
-          <w:color w:val="A9B7C6"/>
-          <w:lang w:val="en-GB"/>
-        </w:rPr>
-        <w:t>keuze</w:t>
-      </w:r>
-      <w:proofErr w:type="spellEnd"/>
-      <w:r>
-        <w:rPr>
-          <w:color w:val="A9B7C6"/>
-          <w:lang w:val="en-GB"/>
-        </w:rPr>
-        <w:t>)</w:t>
-      </w:r>
-      <w:r>
-        <w:rPr>
           <w:color w:val="CC7832"/>
           <w:lang w:val="en-GB"/>
         </w:rPr>
@@ -11232,557 +12320,6 @@
       <w:r>
         <w:rPr>
           <w:color w:val="CC7832"/>
-          <w:lang w:val="en-GB"/>
-        </w:rPr>
-        <w:br/>
-        <w:t xml:space="preserve">            </w:t>
-      </w:r>
-      <w:r>
-        <w:rPr>
-          <w:color w:val="A9B7C6"/>
-          <w:lang w:val="en-GB"/>
-        </w:rPr>
-        <w:t xml:space="preserve">} </w:t>
-      </w:r>
-      <w:r>
-        <w:rPr>
-          <w:color w:val="CC7832"/>
-          <w:lang w:val="en-GB"/>
-        </w:rPr>
-        <w:t xml:space="preserve">else </w:t>
-      </w:r>
-      <w:r>
-        <w:rPr>
-          <w:color w:val="A9B7C6"/>
-          <w:lang w:val="en-GB"/>
-        </w:rPr>
-        <w:t>{</w:t>
-      </w:r>
-      <w:r>
-        <w:rPr>
-          <w:color w:val="A9B7C6"/>
-          <w:lang w:val="en-GB"/>
-        </w:rPr>
-        <w:br/>
-        <w:t xml:space="preserve">                </w:t>
-      </w:r>
-      <w:r>
-        <w:rPr>
-          <w:color w:val="CC7832"/>
-          <w:lang w:val="en-GB"/>
-        </w:rPr>
-        <w:t xml:space="preserve">return </w:t>
-      </w:r>
-      <w:proofErr w:type="spellStart"/>
-      <w:r>
-        <w:rPr>
-          <w:color w:val="A9B7C6"/>
-          <w:lang w:val="en-GB"/>
-        </w:rPr>
-        <w:t>drinkNotFound</w:t>
-      </w:r>
-      <w:proofErr w:type="spellEnd"/>
-      <w:r>
-        <w:rPr>
-          <w:color w:val="CC7832"/>
-          <w:lang w:val="en-GB"/>
-        </w:rPr>
-        <w:t>;</w:t>
-      </w:r>
-      <w:r>
-        <w:rPr>
-          <w:color w:val="CC7832"/>
-          <w:lang w:val="en-GB"/>
-        </w:rPr>
-        <w:br/>
-        <w:t xml:space="preserve">            </w:t>
-      </w:r>
-      <w:r>
-        <w:rPr>
-          <w:color w:val="A9B7C6"/>
-          <w:lang w:val="en-GB"/>
-        </w:rPr>
-        <w:t>}</w:t>
-      </w:r>
-      <w:r>
-        <w:rPr>
-          <w:color w:val="A9B7C6"/>
-          <w:lang w:val="en-GB"/>
-        </w:rPr>
-        <w:br/>
-        <w:t xml:space="preserve">        } </w:t>
-      </w:r>
-      <w:r>
-        <w:rPr>
-          <w:color w:val="CC7832"/>
-          <w:lang w:val="en-GB"/>
-        </w:rPr>
-        <w:t xml:space="preserve">catch </w:t>
-      </w:r>
-      <w:r>
-        <w:rPr>
-          <w:color w:val="A9B7C6"/>
-          <w:lang w:val="en-GB"/>
-        </w:rPr>
-        <w:t>(</w:t>
-      </w:r>
-      <w:proofErr w:type="spellStart"/>
-      <w:r>
-        <w:rPr>
-          <w:color w:val="A9B7C6"/>
-          <w:lang w:val="en-GB"/>
-        </w:rPr>
-        <w:t>NumberFormatException</w:t>
-      </w:r>
-      <w:proofErr w:type="spellEnd"/>
-      <w:r>
-        <w:rPr>
-          <w:color w:val="A9B7C6"/>
-          <w:lang w:val="en-GB"/>
-        </w:rPr>
-        <w:t xml:space="preserve"> </w:t>
-      </w:r>
-      <w:proofErr w:type="spellStart"/>
-      <w:r>
-        <w:rPr>
-          <w:color w:val="A9B7C6"/>
-          <w:lang w:val="en-GB"/>
-        </w:rPr>
-        <w:t>nfe</w:t>
-      </w:r>
-      <w:proofErr w:type="spellEnd"/>
-      <w:r>
-        <w:rPr>
-          <w:color w:val="A9B7C6"/>
-          <w:lang w:val="en-GB"/>
-        </w:rPr>
-        <w:t>) {</w:t>
-      </w:r>
-      <w:r>
-        <w:rPr>
-          <w:color w:val="A9B7C6"/>
-          <w:lang w:val="en-GB"/>
-        </w:rPr>
-        <w:br/>
-        <w:t xml:space="preserve">            </w:t>
-      </w:r>
-      <w:r>
-        <w:rPr>
-          <w:color w:val="CC7832"/>
-          <w:lang w:val="en-GB"/>
-        </w:rPr>
-        <w:t xml:space="preserve">return </w:t>
-      </w:r>
-      <w:proofErr w:type="spellStart"/>
-      <w:r>
-        <w:rPr>
-          <w:color w:val="A9B7C6"/>
-          <w:lang w:val="en-GB"/>
-        </w:rPr>
-        <w:t>drinkNotFound</w:t>
-      </w:r>
-      <w:proofErr w:type="spellEnd"/>
-      <w:r>
-        <w:rPr>
-          <w:color w:val="CC7832"/>
-          <w:lang w:val="en-GB"/>
-        </w:rPr>
-        <w:t>;</w:t>
-      </w:r>
-      <w:r>
-        <w:rPr>
-          <w:color w:val="CC7832"/>
-          <w:lang w:val="en-GB"/>
-        </w:rPr>
-        <w:br/>
-        <w:t xml:space="preserve">        </w:t>
-      </w:r>
-      <w:r>
-        <w:rPr>
-          <w:color w:val="A9B7C6"/>
-          <w:lang w:val="en-GB"/>
-        </w:rPr>
-        <w:t>}</w:t>
-      </w:r>
-      <w:r>
-        <w:rPr>
-          <w:color w:val="A9B7C6"/>
-          <w:lang w:val="en-GB"/>
-        </w:rPr>
-        <w:br/>
-        <w:t xml:space="preserve">    }</w:t>
-      </w:r>
-      <w:r>
-        <w:rPr>
-          <w:color w:val="A9B7C6"/>
-          <w:lang w:val="en-GB"/>
-        </w:rPr>
-        <w:br/>
-        <w:t>}</w:t>
-      </w:r>
-    </w:p>
-    <w:p>
-      <w:pPr>
-        <w:rPr>
-          <w:rFonts w:eastAsia="Times New Roman" w:cs="Segoe UI"/>
-          <w:color w:val="24292E"/>
-          <w:sz w:val="24"/>
-          <w:szCs w:val="24"/>
-          <w:lang w:val="en-GB" w:eastAsia="nl-NL"/>
-        </w:rPr>
-      </w:pPr>
-      <w:r>
-        <w:rPr>
-          <w:rFonts w:eastAsia="Times New Roman" w:cs="Segoe UI"/>
-          <w:color w:val="24292E"/>
-          <w:sz w:val="24"/>
-          <w:szCs w:val="24"/>
-          <w:lang w:val="en-GB" w:eastAsia="nl-NL"/>
-        </w:rPr>
-        <w:br w:type="page"/>
-      </w:r>
-    </w:p>
-    <w:p>
-      <w:pPr>
-        <w:pStyle w:val="HTMLPreformatted"/>
-        <w:shd w:val="clear" w:color="auto" w:fill="2B2B2B"/>
-        <w:rPr>
-          <w:color w:val="A9B7C6"/>
-          <w:lang w:val="en-GB"/>
-        </w:rPr>
-      </w:pPr>
-      <w:r>
-        <w:rPr>
-          <w:color w:val="CC7832"/>
-          <w:lang w:val="en-GB"/>
-        </w:rPr>
-        <w:lastRenderedPageBreak/>
-        <w:t xml:space="preserve">package </w:t>
-      </w:r>
-      <w:proofErr w:type="spellStart"/>
-      <w:r>
-        <w:rPr>
-          <w:color w:val="A9B7C6"/>
-          <w:lang w:val="en-GB"/>
-        </w:rPr>
-        <w:t>nl.sjop.service.web</w:t>
-      </w:r>
-      <w:proofErr w:type="spellEnd"/>
-      <w:r>
-        <w:rPr>
-          <w:color w:val="CC7832"/>
-          <w:lang w:val="en-GB"/>
-        </w:rPr>
-        <w:t>;</w:t>
-      </w:r>
-      <w:r>
-        <w:rPr>
-          <w:color w:val="CC7832"/>
-          <w:lang w:val="en-GB"/>
-        </w:rPr>
-        <w:br/>
-      </w:r>
-      <w:r>
-        <w:rPr>
-          <w:color w:val="CC7832"/>
-          <w:lang w:val="en-GB"/>
-        </w:rPr>
-        <w:br/>
-        <w:t xml:space="preserve">import </w:t>
-      </w:r>
-      <w:proofErr w:type="spellStart"/>
-      <w:r>
-        <w:rPr>
-          <w:color w:val="A9B7C6"/>
-          <w:lang w:val="en-GB"/>
-        </w:rPr>
-        <w:t>org.springframework.web.bind.annotation.</w:t>
-      </w:r>
-      <w:r>
-        <w:rPr>
-          <w:color w:val="BBB529"/>
-          <w:lang w:val="en-GB"/>
-        </w:rPr>
-        <w:t>PathVariable</w:t>
-      </w:r>
-      <w:proofErr w:type="spellEnd"/>
-      <w:r>
-        <w:rPr>
-          <w:color w:val="CC7832"/>
-          <w:lang w:val="en-GB"/>
-        </w:rPr>
-        <w:t>;</w:t>
-      </w:r>
-      <w:r>
-        <w:rPr>
-          <w:color w:val="CC7832"/>
-          <w:lang w:val="en-GB"/>
-        </w:rPr>
-        <w:br/>
-        <w:t xml:space="preserve">import </w:t>
-      </w:r>
-      <w:proofErr w:type="spellStart"/>
-      <w:r>
-        <w:rPr>
-          <w:color w:val="A9B7C6"/>
-          <w:lang w:val="en-GB"/>
-        </w:rPr>
-        <w:t>org.springframework.web.bind.annotation.</w:t>
-      </w:r>
-      <w:r>
-        <w:rPr>
-          <w:color w:val="BBB529"/>
-          <w:lang w:val="en-GB"/>
-        </w:rPr>
-        <w:t>RequestMapping</w:t>
-      </w:r>
-      <w:proofErr w:type="spellEnd"/>
-      <w:r>
-        <w:rPr>
-          <w:color w:val="CC7832"/>
-          <w:lang w:val="en-GB"/>
-        </w:rPr>
-        <w:t>;</w:t>
-      </w:r>
-      <w:r>
-        <w:rPr>
-          <w:color w:val="CC7832"/>
-          <w:lang w:val="en-GB"/>
-        </w:rPr>
-        <w:br/>
-        <w:t xml:space="preserve">import </w:t>
-      </w:r>
-      <w:proofErr w:type="spellStart"/>
-      <w:r>
-        <w:rPr>
-          <w:color w:val="A9B7C6"/>
-          <w:lang w:val="en-GB"/>
-        </w:rPr>
-        <w:t>org.springframework.web.bind.annotation.RequestMethod</w:t>
-      </w:r>
-      <w:proofErr w:type="spellEnd"/>
-      <w:r>
-        <w:rPr>
-          <w:color w:val="CC7832"/>
-          <w:lang w:val="en-GB"/>
-        </w:rPr>
-        <w:t>;</w:t>
-      </w:r>
-      <w:r>
-        <w:rPr>
-          <w:color w:val="CC7832"/>
-          <w:lang w:val="en-GB"/>
-        </w:rPr>
-        <w:br/>
-        <w:t xml:space="preserve">import </w:t>
-      </w:r>
-      <w:proofErr w:type="spellStart"/>
-      <w:r>
-        <w:rPr>
-          <w:color w:val="A9B7C6"/>
-          <w:lang w:val="en-GB"/>
-        </w:rPr>
-        <w:t>org.springframework.web.bind.annotation.</w:t>
-      </w:r>
-      <w:r>
-        <w:rPr>
-          <w:color w:val="BBB529"/>
-          <w:lang w:val="en-GB"/>
-        </w:rPr>
-        <w:t>RestController</w:t>
-      </w:r>
-      <w:proofErr w:type="spellEnd"/>
-      <w:r>
-        <w:rPr>
-          <w:color w:val="CC7832"/>
-          <w:lang w:val="en-GB"/>
-        </w:rPr>
-        <w:t>;</w:t>
-      </w:r>
-      <w:r>
-        <w:rPr>
-          <w:color w:val="CC7832"/>
-          <w:lang w:val="en-GB"/>
-        </w:rPr>
-        <w:br/>
-      </w:r>
-      <w:r>
-        <w:rPr>
-          <w:color w:val="CC7832"/>
-          <w:lang w:val="en-GB"/>
-        </w:rPr>
-        <w:br/>
-        <w:t xml:space="preserve">import </w:t>
-      </w:r>
-      <w:proofErr w:type="spellStart"/>
-      <w:r>
-        <w:rPr>
-          <w:color w:val="A9B7C6"/>
-          <w:lang w:val="en-GB"/>
-        </w:rPr>
-        <w:t>java.util.Arrays</w:t>
-      </w:r>
-      <w:proofErr w:type="spellEnd"/>
-      <w:r>
-        <w:rPr>
-          <w:color w:val="CC7832"/>
-          <w:lang w:val="en-GB"/>
-        </w:rPr>
-        <w:t>;</w:t>
-      </w:r>
-      <w:r>
-        <w:rPr>
-          <w:color w:val="CC7832"/>
-          <w:lang w:val="en-GB"/>
-        </w:rPr>
-        <w:br/>
-        <w:t xml:space="preserve">import </w:t>
-      </w:r>
-      <w:proofErr w:type="spellStart"/>
-      <w:r>
-        <w:rPr>
-          <w:color w:val="A9B7C6"/>
-          <w:lang w:val="en-GB"/>
-        </w:rPr>
-        <w:t>java.util.List</w:t>
-      </w:r>
-      <w:proofErr w:type="spellEnd"/>
-      <w:r>
-        <w:rPr>
-          <w:color w:val="CC7832"/>
-          <w:lang w:val="en-GB"/>
-        </w:rPr>
-        <w:t>;</w:t>
-      </w:r>
-      <w:r>
-        <w:rPr>
-          <w:color w:val="CC7832"/>
-          <w:lang w:val="en-GB"/>
-        </w:rPr>
-        <w:br/>
-      </w:r>
-      <w:r>
-        <w:rPr>
-          <w:color w:val="CC7832"/>
-          <w:lang w:val="en-GB"/>
-        </w:rPr>
-        <w:br/>
-      </w:r>
-      <w:r>
-        <w:rPr>
-          <w:color w:val="BBB529"/>
-          <w:lang w:val="en-GB"/>
-        </w:rPr>
-        <w:t>@</w:t>
-      </w:r>
-      <w:proofErr w:type="spellStart"/>
-      <w:r>
-        <w:rPr>
-          <w:color w:val="BBB529"/>
-          <w:lang w:val="en-GB"/>
-        </w:rPr>
-        <w:t>RestController</w:t>
-      </w:r>
-      <w:proofErr w:type="spellEnd"/>
-      <w:r>
-        <w:rPr>
-          <w:color w:val="BBB529"/>
-          <w:lang w:val="en-GB"/>
-        </w:rPr>
-        <w:br/>
-        <w:t>@</w:t>
-      </w:r>
-      <w:proofErr w:type="spellStart"/>
-      <w:r>
-        <w:rPr>
-          <w:color w:val="BBB529"/>
-          <w:lang w:val="en-GB"/>
-        </w:rPr>
-        <w:t>RequestMapping</w:t>
-      </w:r>
-      <w:proofErr w:type="spellEnd"/>
-      <w:r>
-        <w:rPr>
-          <w:color w:val="A9B7C6"/>
-          <w:lang w:val="en-GB"/>
-        </w:rPr>
-        <w:t>(</w:t>
-      </w:r>
-      <w:r>
-        <w:rPr>
-          <w:color w:val="D0D0FF"/>
-          <w:lang w:val="en-GB"/>
-        </w:rPr>
-        <w:t>value</w:t>
-      </w:r>
-      <w:r>
-        <w:rPr>
-          <w:color w:val="A9B7C6"/>
-          <w:lang w:val="en-GB"/>
-        </w:rPr>
-        <w:t>=</w:t>
-      </w:r>
-      <w:r>
-        <w:rPr>
-          <w:color w:val="6A8759"/>
-          <w:lang w:val="en-GB"/>
-        </w:rPr>
-        <w:t>"shopping"</w:t>
-      </w:r>
-      <w:r>
-        <w:rPr>
-          <w:color w:val="A9B7C6"/>
-          <w:lang w:val="en-GB"/>
-        </w:rPr>
-        <w:t>)</w:t>
-      </w:r>
-      <w:r>
-        <w:rPr>
-          <w:color w:val="A9B7C6"/>
-          <w:lang w:val="en-GB"/>
-        </w:rPr>
-        <w:br/>
-      </w:r>
-      <w:r>
-        <w:rPr>
-          <w:color w:val="CC7832"/>
-          <w:lang w:val="en-GB"/>
-        </w:rPr>
-        <w:t xml:space="preserve">public class </w:t>
-      </w:r>
-      <w:proofErr w:type="spellStart"/>
-      <w:r>
-        <w:rPr>
-          <w:color w:val="A9B7C6"/>
-          <w:lang w:val="en-GB"/>
-        </w:rPr>
-        <w:t>S</w:t>
-      </w:r>
-      <w:r>
-        <w:rPr>
-          <w:color w:val="A9B7C6"/>
-          <w:lang w:val="en-GB"/>
-        </w:rPr>
-        <w:t>hoppingController</w:t>
-      </w:r>
-      <w:proofErr w:type="spellEnd"/>
-      <w:r>
-        <w:rPr>
-          <w:color w:val="A9B7C6"/>
-          <w:lang w:val="en-GB"/>
-        </w:rPr>
-        <w:t xml:space="preserve"> {</w:t>
-      </w:r>
-      <w:r>
-        <w:rPr>
-          <w:color w:val="A9B7C6"/>
-          <w:lang w:val="en-GB"/>
-        </w:rPr>
-        <w:br/>
-      </w:r>
-      <w:r>
-        <w:rPr>
-          <w:color w:val="A9B7C6"/>
           <w:lang w:val="en-GB"/>
         </w:rPr>
         <w:br/>
@@ -11790,180 +12327,21 @@
       </w:r>
       <w:r>
         <w:rPr>
-          <w:color w:val="CC7832"/>
-          <w:lang w:val="en-GB"/>
-        </w:rPr>
-        <w:t xml:space="preserve">private static final </w:t>
-      </w:r>
-      <w:r>
-        <w:rPr>
           <w:color w:val="A9B7C6"/>
           <w:lang w:val="en-GB"/>
         </w:rPr>
-        <w:t xml:space="preserve">List&lt;String&gt; </w:t>
-      </w:r>
-      <w:r>
-        <w:rPr>
-          <w:i/>
-          <w:iCs/>
-          <w:color w:val="9876AA"/>
-          <w:lang w:val="en-GB"/>
-        </w:rPr>
-        <w:t xml:space="preserve">drinks </w:t>
+        <w:t>}</w:t>
       </w:r>
       <w:r>
         <w:rPr>
           <w:color w:val="A9B7C6"/>
           <w:lang w:val="en-GB"/>
         </w:rPr>
-        <w:t>=</w:t>
+        <w:br/>
       </w:r>
       <w:r>
         <w:rPr>
           <w:color w:val="A9B7C6"/>
-          <w:lang w:val="en-GB"/>
-        </w:rPr>
-        <w:br/>
-        <w:t xml:space="preserve">            </w:t>
-      </w:r>
-      <w:proofErr w:type="spellStart"/>
-      <w:r>
-        <w:rPr>
-          <w:color w:val="A9B7C6"/>
-          <w:lang w:val="en-GB"/>
-        </w:rPr>
-        <w:t>Arrays.</w:t>
-      </w:r>
-      <w:r>
-        <w:rPr>
-          <w:i/>
-          <w:iCs/>
-          <w:color w:val="A9B7C6"/>
-          <w:lang w:val="en-GB"/>
-        </w:rPr>
-        <w:t>asList</w:t>
-      </w:r>
-      <w:proofErr w:type="spellEnd"/>
-      <w:r>
-        <w:rPr>
-          <w:color w:val="A9B7C6"/>
-          <w:lang w:val="en-GB"/>
-        </w:rPr>
-        <w:t>(</w:t>
-      </w:r>
-      <w:r>
-        <w:rPr>
-          <w:color w:val="6A8759"/>
-          <w:lang w:val="en-GB"/>
-        </w:rPr>
-        <w:t>"1. Glenfiddich 18 years old 70 cl"</w:t>
-      </w:r>
-      <w:r>
-        <w:rPr>
-          <w:color w:val="CC7832"/>
-          <w:lang w:val="en-GB"/>
-        </w:rPr>
-        <w:t>,</w:t>
-      </w:r>
-      <w:r>
-        <w:rPr>
-          <w:color w:val="CC7832"/>
-          <w:lang w:val="en-GB"/>
-        </w:rPr>
-        <w:br/>
-        <w:t xml:space="preserve">                    </w:t>
-      </w:r>
-      <w:r>
-        <w:rPr>
-          <w:color w:val="6A8759"/>
-          <w:lang w:val="en-GB"/>
-        </w:rPr>
-        <w:t>"2. Old Pulteney 17 years Single Malt 70 cl"</w:t>
-      </w:r>
-      <w:r>
-        <w:rPr>
-          <w:color w:val="CC7832"/>
-          <w:lang w:val="en-GB"/>
-        </w:rPr>
-        <w:t>,</w:t>
-      </w:r>
-      <w:r>
-        <w:rPr>
-          <w:color w:val="CC7832"/>
-          <w:lang w:val="en-GB"/>
-        </w:rPr>
-        <w:br/>
-        <w:t xml:space="preserve">                    </w:t>
-      </w:r>
-      <w:r>
-        <w:rPr>
-          <w:color w:val="6A8759"/>
-          <w:lang w:val="en-GB"/>
-        </w:rPr>
-        <w:t xml:space="preserve">"3. </w:t>
-      </w:r>
-      <w:proofErr w:type="spellStart"/>
-      <w:r>
-        <w:rPr>
-          <w:color w:val="6A8759"/>
-          <w:lang w:val="en-GB"/>
-        </w:rPr>
-        <w:t>Aberlour</w:t>
-      </w:r>
-      <w:proofErr w:type="spellEnd"/>
-      <w:r>
-        <w:rPr>
-          <w:color w:val="6A8759"/>
-          <w:lang w:val="en-GB"/>
-        </w:rPr>
-        <w:t xml:space="preserve"> 12 Years Double Cask Matured 70 cl"</w:t>
-      </w:r>
-      <w:r>
-        <w:rPr>
-          <w:color w:val="CC7832"/>
-          <w:lang w:val="en-GB"/>
-        </w:rPr>
-        <w:t>,</w:t>
-      </w:r>
-      <w:r>
-        <w:rPr>
-          <w:color w:val="CC7832"/>
-          <w:lang w:val="en-GB"/>
-        </w:rPr>
-        <w:br/>
-        <w:t xml:space="preserve">                    </w:t>
-      </w:r>
-      <w:r>
-        <w:rPr>
-          <w:color w:val="6A8759"/>
-          <w:lang w:val="en-GB"/>
-        </w:rPr>
-        <w:t>"4. Laphroaig 10 Years 70CL"</w:t>
-      </w:r>
-      <w:r>
-        <w:rPr>
-          <w:color w:val="A9B7C6"/>
-          <w:lang w:val="en-GB"/>
-        </w:rPr>
-        <w:t>)</w:t>
-      </w:r>
-      <w:r>
-        <w:rPr>
-          <w:color w:val="CC7832"/>
-          <w:lang w:val="en-GB"/>
-        </w:rPr>
-        <w:t>;</w:t>
-      </w:r>
-      <w:r>
-        <w:rPr>
-          <w:color w:val="CC7832"/>
-          <w:lang w:val="en-GB"/>
-        </w:rPr>
-        <w:br/>
-      </w:r>
-      <w:r>
-        <w:rPr>
-          <w:color w:val="CC7832"/>
           <w:lang w:val="en-GB"/>
         </w:rPr>
         <w:br/>
@@ -11982,7 +12360,14 @@
           <w:color w:val="BBB529"/>
           <w:lang w:val="en-GB"/>
         </w:rPr>
-        <w:t>RequestMapping</w:t>
+        <w:t>Get</w:t>
+      </w:r>
+      <w:r>
+        <w:rPr>
+          <w:color w:val="BBB529"/>
+          <w:lang w:val="en-GB"/>
+        </w:rPr>
+        <w:t>Mapping</w:t>
       </w:r>
       <w:proofErr w:type="spellEnd"/>
       <w:r>
@@ -12011,236 +12396,8 @@
           <w:color w:val="6A8759"/>
           <w:lang w:val="en-GB"/>
         </w:rPr>
-        <w:t>"drinks"</w:t>
-      </w:r>
-      <w:r>
-        <w:rPr>
-          <w:color w:val="CC7832"/>
-          <w:lang w:val="en-GB"/>
-        </w:rPr>
-        <w:t xml:space="preserve">, </w:t>
-      </w:r>
-      <w:r>
-        <w:rPr>
-          <w:color w:val="D0D0FF"/>
-          <w:lang w:val="en-GB"/>
-        </w:rPr>
-        <w:t>method</w:t>
-      </w:r>
-      <w:r>
-        <w:rPr>
-          <w:color w:val="A9B7C6"/>
-          <w:lang w:val="en-GB"/>
-        </w:rPr>
-        <w:t>=</w:t>
-      </w:r>
-      <w:proofErr w:type="spellStart"/>
-      <w:r>
-        <w:rPr>
-          <w:color w:val="A9B7C6"/>
-          <w:lang w:val="en-GB"/>
-        </w:rPr>
-        <w:t>RequestMethod.</w:t>
-      </w:r>
-      <w:r>
-        <w:rPr>
-          <w:i/>
-          <w:iCs/>
-          <w:color w:val="9876AA"/>
-          <w:lang w:val="en-GB"/>
-        </w:rPr>
-        <w:t>GET</w:t>
-      </w:r>
-      <w:proofErr w:type="spellEnd"/>
-      <w:r>
-        <w:rPr>
-          <w:color w:val="A9B7C6"/>
-          <w:lang w:val="en-GB"/>
-        </w:rPr>
-        <w:t>)</w:t>
-      </w:r>
-      <w:r>
-        <w:rPr>
-          <w:color w:val="A9B7C6"/>
-          <w:lang w:val="en-GB"/>
-        </w:rPr>
-        <w:br/>
-        <w:t xml:space="preserve">    </w:t>
-      </w:r>
-      <w:r>
-        <w:rPr>
-          <w:color w:val="CC7832"/>
-          <w:lang w:val="en-GB"/>
-        </w:rPr>
-        <w:t xml:space="preserve">public static </w:t>
-      </w:r>
-      <w:r>
-        <w:rPr>
-          <w:color w:val="A9B7C6"/>
-          <w:lang w:val="en-GB"/>
-        </w:rPr>
-        <w:t xml:space="preserve">List&lt;String&gt; </w:t>
-      </w:r>
-      <w:proofErr w:type="spellStart"/>
-      <w:r>
-        <w:rPr>
-          <w:color w:val="FFC66D"/>
-          <w:lang w:val="en-GB"/>
-        </w:rPr>
-        <w:t>retrieveDrinks</w:t>
-      </w:r>
-      <w:proofErr w:type="spellEnd"/>
-      <w:r>
-        <w:rPr>
-          <w:color w:val="A9B7C6"/>
-          <w:lang w:val="en-GB"/>
-        </w:rPr>
-        <w:t>() {</w:t>
-      </w:r>
-      <w:r>
-        <w:rPr>
-          <w:color w:val="A9B7C6"/>
-          <w:lang w:val="en-GB"/>
-        </w:rPr>
-        <w:br/>
-        <w:t xml:space="preserve">        </w:t>
-      </w:r>
-      <w:r>
-        <w:rPr>
-          <w:color w:val="CC7832"/>
-          <w:lang w:val="en-GB"/>
-        </w:rPr>
-        <w:t xml:space="preserve">return </w:t>
-      </w:r>
-      <w:r>
-        <w:rPr>
-          <w:i/>
-          <w:iCs/>
-          <w:color w:val="9876AA"/>
-          <w:lang w:val="en-GB"/>
-        </w:rPr>
-        <w:t>drinks</w:t>
-      </w:r>
-      <w:r>
-        <w:rPr>
-          <w:color w:val="CC7832"/>
-          <w:lang w:val="en-GB"/>
-        </w:rPr>
-        <w:t>;</w:t>
-      </w:r>
-      <w:r>
-        <w:rPr>
-          <w:color w:val="CC7832"/>
-          <w:lang w:val="en-GB"/>
-        </w:rPr>
-        <w:br/>
-        <w:t xml:space="preserve">    </w:t>
-      </w:r>
-      <w:r>
-        <w:rPr>
-          <w:color w:val="A9B7C6"/>
-          <w:lang w:val="en-GB"/>
-        </w:rPr>
-        <w:t>}</w:t>
-      </w:r>
-      <w:r>
-        <w:rPr>
-          <w:color w:val="A9B7C6"/>
-          <w:lang w:val="en-GB"/>
-        </w:rPr>
-        <w:br/>
-      </w:r>
-      <w:r>
-        <w:rPr>
-          <w:color w:val="A9B7C6"/>
-          <w:lang w:val="en-GB"/>
-        </w:rPr>
-        <w:br/>
-        <w:t xml:space="preserve">    </w:t>
-      </w:r>
-      <w:r>
-        <w:rPr>
-          <w:color w:val="BBB529"/>
-          <w:lang w:val="en-GB"/>
-        </w:rPr>
-        <w:t>@</w:t>
-      </w:r>
-      <w:proofErr w:type="spellStart"/>
-      <w:r>
-        <w:rPr>
-          <w:color w:val="BBB529"/>
-          <w:lang w:val="en-GB"/>
-        </w:rPr>
-        <w:t>RequestMapping</w:t>
-      </w:r>
-      <w:proofErr w:type="spellEnd"/>
-      <w:r>
-        <w:rPr>
-          <w:color w:val="A9B7C6"/>
-          <w:lang w:val="en-GB"/>
-        </w:rPr>
-        <w:t>(</w:t>
-      </w:r>
-      <w:r>
-        <w:rPr>
-          <w:color w:val="D0D0FF"/>
-          <w:lang w:val="en-GB"/>
-        </w:rPr>
-        <w:t>value</w:t>
-      </w:r>
-      <w:r>
-        <w:rPr>
-          <w:color w:val="A9B7C6"/>
-          <w:lang w:val="en-GB"/>
-        </w:rPr>
-        <w:t>=</w:t>
-      </w:r>
-      <w:r>
-        <w:rPr>
-          <w:color w:val="6A8759"/>
-          <w:lang w:val="en-GB"/>
-        </w:rPr>
         <w:t>"drink/{id}"</w:t>
       </w:r>
-      <w:r>
-        <w:rPr>
-          <w:color w:val="CC7832"/>
-          <w:lang w:val="en-GB"/>
-        </w:rPr>
-        <w:t xml:space="preserve">, </w:t>
-      </w:r>
-      <w:r>
-        <w:rPr>
-          <w:color w:val="D0D0FF"/>
-          <w:lang w:val="en-GB"/>
-        </w:rPr>
-        <w:t>method</w:t>
-      </w:r>
-      <w:r>
-        <w:rPr>
-          <w:color w:val="A9B7C6"/>
-          <w:lang w:val="en-GB"/>
-        </w:rPr>
-        <w:t>=</w:t>
-      </w:r>
-      <w:proofErr w:type="spellStart"/>
-      <w:r>
-        <w:rPr>
-          <w:color w:val="A9B7C6"/>
-          <w:lang w:val="en-GB"/>
-        </w:rPr>
-        <w:t>RequestMethod.</w:t>
-      </w:r>
-      <w:r>
-        <w:rPr>
-          <w:i/>
-          <w:iCs/>
-          <w:color w:val="9876AA"/>
-          <w:lang w:val="en-GB"/>
-        </w:rPr>
-        <w:t>GET</w:t>
-      </w:r>
-      <w:proofErr w:type="spellEnd"/>
       <w:r>
         <w:rPr>
           <w:color w:val="CC7832"/>

</xml_diff>

<commit_message>
Eerste versie ppt IntroRESTMicroservicesOMESA
</commit_message>
<xml_diff>
--- a/lab1/Lab1-springboot.docx
+++ b/lab1/Lab1-springboot.docx
@@ -6177,19 +6177,7 @@
           <w:szCs w:val="24"/>
           <w:lang w:val="en-US" w:eastAsia="nl-NL"/>
         </w:rPr>
-        <w:t>GetMappi</w:t>
-      </w:r>
-      <w:bookmarkStart w:id="0" w:name="_GoBack"/>
-      <w:bookmarkEnd w:id="0"/>
-      <w:r>
-        <w:rPr>
-          <w:rFonts w:eastAsia="Times New Roman" w:cs="Segoe UI"/>
-          <w:color w:val="24292E"/>
-          <w:sz w:val="24"/>
-          <w:szCs w:val="24"/>
-          <w:lang w:val="en-US" w:eastAsia="nl-NL"/>
-        </w:rPr>
-        <w:t>ng</w:t>
+        <w:t>GetMapping</w:t>
       </w:r>
       <w:proofErr w:type="spellEnd"/>
       <w:r>
@@ -8217,29 +8205,17 @@
           <w:szCs w:val="24"/>
           <w:lang w:val="en-GB" w:eastAsia="nl-NL"/>
         </w:rPr>
-        <w:t xml:space="preserve">Enhance the </w:t>
-      </w:r>
-      <w:proofErr w:type="spellStart"/>
-      <w:r>
-        <w:rPr>
-          <w:rFonts w:eastAsia="Times New Roman" w:cs="Segoe UI"/>
-          <w:color w:val="24292E"/>
-          <w:sz w:val="24"/>
-          <w:szCs w:val="24"/>
-          <w:lang w:val="en-GB" w:eastAsia="nl-NL"/>
-        </w:rPr>
-        <w:t>annatation</w:t>
-      </w:r>
-      <w:proofErr w:type="spellEnd"/>
-      <w:r>
-        <w:rPr>
-          <w:rFonts w:eastAsia="Times New Roman" w:cs="Segoe UI"/>
-          <w:color w:val="24292E"/>
-          <w:sz w:val="24"/>
-          <w:szCs w:val="24"/>
-          <w:lang w:val="en-GB" w:eastAsia="nl-NL"/>
-        </w:rPr>
-        <w:t xml:space="preserve"> with the method </w:t>
+        <w:t>Enhance the anno</w:t>
+      </w:r>
+      <w:r>
+        <w:rPr>
+          <w:rFonts w:eastAsia="Times New Roman" w:cs="Segoe UI"/>
+          <w:color w:val="24292E"/>
+          <w:sz w:val="24"/>
+          <w:szCs w:val="24"/>
+          <w:lang w:val="en-GB" w:eastAsia="nl-NL"/>
+        </w:rPr>
+        <w:t xml:space="preserve">tation with the method </w:t>
       </w:r>
       <w:proofErr w:type="spellStart"/>
       <w:r>
@@ -9324,17 +9300,6 @@
     </w:p>
     <w:p>
       <w:pPr>
-        <w:rPr>
-          <w:rFonts w:eastAsia="Times New Roman" w:cs="Segoe UI"/>
-          <w:color w:val="24292E"/>
-          <w:sz w:val="24"/>
-          <w:szCs w:val="24"/>
-          <w:lang w:eastAsia="nl-NL"/>
-        </w:rPr>
-      </w:pPr>
-    </w:p>
-    <w:p>
-      <w:pPr>
         <w:shd w:val="clear" w:color="auto" w:fill="FFFFFF"/>
         <w:spacing w:after="240" w:line="240" w:lineRule="auto"/>
         <w:rPr>
@@ -9345,6 +9310,8 @@
           <w:lang w:eastAsia="nl-NL"/>
         </w:rPr>
       </w:pPr>
+      <w:bookmarkStart w:id="0" w:name="_GoBack"/>
+      <w:bookmarkEnd w:id="0"/>
     </w:p>
     <w:p>
       <w:pPr>

</xml_diff>